<commit_message>
Further changes to the Project doc
</commit_message>
<xml_diff>
--- a/Deliverables/Project Report.docx
+++ b/Deliverables/Project Report.docx
@@ -66,24 +66,30 @@
         <w:rPr>
           <w:lang w:val="en-CA"/>
         </w:rPr>
-        <w:t xml:space="preserve">Chen, </w:t>
-      </w:r>
-      <w:proofErr w:type="spellStart"/>
+        <w:t>Chen, Qufei (</w:t>
+      </w:r>
+      <w:r>
+        <w:t>6771326</w:t>
+      </w:r>
       <w:r>
         <w:rPr>
           <w:lang w:val="en-CA"/>
         </w:rPr>
-        <w:t>Qufei</w:t>
-      </w:r>
-      <w:proofErr w:type="spellEnd"/>
+        <w:t>)</w:t>
+      </w:r>
+    </w:p>
+    <w:p>
+      <w:pPr>
+        <w:jc w:val="center"/>
+      </w:pPr>
       <w:r>
         <w:rPr>
           <w:lang w:val="en-CA"/>
         </w:rPr>
-        <w:t xml:space="preserve"> (</w:t>
-      </w:r>
-      <w:r>
-        <w:t>6771326</w:t>
+        <w:t>Langlois, Matthew (</w:t>
+      </w:r>
+      <w:r>
+        <w:t>7731813</w:t>
       </w:r>
       <w:r>
         <w:rPr>
@@ -96,158 +102,133 @@
       <w:pPr>
         <w:jc w:val="center"/>
       </w:pPr>
-      <w:proofErr w:type="spellStart"/>
       <w:r>
         <w:rPr>
           <w:lang w:val="en-CA"/>
         </w:rPr>
-        <w:t>Langlois</w:t>
-      </w:r>
-      <w:proofErr w:type="spellEnd"/>
+        <w:t>Yang, Meng (</w:t>
+      </w:r>
+      <w:r>
+        <w:t>6889352</w:t>
+      </w:r>
       <w:r>
         <w:rPr>
           <w:lang w:val="en-CA"/>
         </w:rPr>
-        <w:t>, Matthew (</w:t>
-      </w:r>
-      <w:r>
-        <w:t>7731813</w:t>
-      </w:r>
-      <w:r>
+        <w:t>)</w:t>
+      </w:r>
+    </w:p>
+    <w:p>
+      <w:pPr>
+        <w:jc w:val="center"/>
         <w:rPr>
           <w:lang w:val="en-CA"/>
         </w:rPr>
+      </w:pPr>
+      <w:r>
+        <w:rPr>
+          <w:lang w:val="en-CA"/>
+        </w:rPr>
+        <w:t>Yaraskavitch, Matthew (</w:t>
+      </w:r>
+      <w:r>
+        <w:rPr>
+          <w:lang w:val="en-CA"/>
+        </w:rPr>
+        <w:t>6301664</w:t>
+      </w:r>
+      <w:r>
+        <w:rPr>
+          <w:lang w:val="en-CA"/>
+        </w:rPr>
         <w:t>)</w:t>
       </w:r>
     </w:p>
     <w:p>
       <w:pPr>
         <w:jc w:val="center"/>
-      </w:pPr>
-      <w:r>
         <w:rPr>
           <w:lang w:val="en-CA"/>
         </w:rPr>
-        <w:t xml:space="preserve">Yang, </w:t>
-      </w:r>
-      <w:proofErr w:type="spellStart"/>
+      </w:pPr>
       <w:r>
         <w:rPr>
           <w:lang w:val="en-CA"/>
         </w:rPr>
-        <w:t>Meng</w:t>
-      </w:r>
-      <w:proofErr w:type="spellEnd"/>
-      <w:r>
+        <w:t>SEG2105</w:t>
+      </w:r>
+    </w:p>
+    <w:p>
+      <w:pPr>
+        <w:jc w:val="center"/>
         <w:rPr>
           <w:lang w:val="en-CA"/>
         </w:rPr>
-        <w:t xml:space="preserve"> (</w:t>
-      </w:r>
-      <w:r>
-        <w:t>6889352</w:t>
-      </w:r>
+      </w:pPr>
       <w:r>
         <w:rPr>
           <w:lang w:val="en-CA"/>
         </w:rPr>
-        <w:t>)</w:t>
-      </w:r>
-    </w:p>
-    <w:p>
-      <w:pPr>
-        <w:jc w:val="center"/>
+        <w:t>December 1, 2015</w:t>
+      </w:r>
+    </w:p>
+    <w:p>
+      <w:pPr>
         <w:rPr>
           <w:lang w:val="en-CA"/>
         </w:rPr>
       </w:pPr>
-      <w:proofErr w:type="spellStart"/>
       <w:r>
         <w:rPr>
           <w:lang w:val="en-CA"/>
         </w:rPr>
-        <w:t>Yaraskavitch</w:t>
-      </w:r>
-      <w:proofErr w:type="spellEnd"/>
-      <w:r>
-        <w:rPr>
-          <w:lang w:val="en-CA"/>
-        </w:rPr>
-        <w:t>, Matthew (</w:t>
-      </w:r>
-      <w:r>
-        <w:rPr>
-          <w:lang w:val="en-CA"/>
-        </w:rPr>
-        <w:t>6301664</w:t>
+        <w:br w:type="page"/>
+      </w:r>
+    </w:p>
+    <w:p>
+      <w:pPr>
+        <w:pStyle w:val="Heading2"/>
+      </w:pPr>
+      <w:r>
+        <w:lastRenderedPageBreak/>
+        <w:t>Introduction</w:t>
+      </w:r>
+    </w:p>
+    <w:p/>
+    <w:p>
+      <w:pPr>
+        <w:jc w:val="both"/>
+      </w:pPr>
+      <w:r>
+        <w:t xml:space="preserve">This document serves to formalize the work completed </w:t>
+      </w:r>
+      <w:r>
+        <w:t>throughout</w:t>
+      </w:r>
+      <w:r>
+        <w:t xml:space="preserve"> the implementation of the </w:t>
+      </w:r>
+      <w:r>
+        <w:rPr>
+          <w:i/>
+        </w:rPr>
+        <w:t>Keeper</w:t>
+      </w:r>
+      <w:r>
+        <w:t xml:space="preserve"> app. </w:t>
+      </w:r>
+      <w:r>
+        <w:t xml:space="preserve">The three previous deliverables have been modified based upon marker feedback and the relevant changes listed. </w:t>
+      </w:r>
+      <w:r>
+        <w:t>The final implementation of the</w:t>
+      </w:r>
+      <w:r>
+        <w:t>se deliverables is listed below. AS is common in software engineering, the non-essential requirements have been modified to more closely reflect the final implementation, without changing the intent.</w:t>
       </w:r>
       <w:bookmarkStart w:id="1" w:name="_GoBack"/>
       <w:bookmarkEnd w:id="1"/>
-      <w:r>
-        <w:rPr>
-          <w:lang w:val="en-CA"/>
-        </w:rPr>
-        <w:t>)</w:t>
-      </w:r>
-    </w:p>
-    <w:p>
-      <w:pPr>
-        <w:jc w:val="center"/>
-        <w:rPr>
-          <w:lang w:val="en-CA"/>
-        </w:rPr>
-      </w:pPr>
-      <w:r>
-        <w:rPr>
-          <w:lang w:val="en-CA"/>
-        </w:rPr>
-        <w:t>SEG2105</w:t>
-      </w:r>
-    </w:p>
-    <w:p>
-      <w:pPr>
-        <w:jc w:val="center"/>
-        <w:rPr>
-          <w:lang w:val="en-CA"/>
-        </w:rPr>
-      </w:pPr>
-      <w:r>
-        <w:rPr>
-          <w:lang w:val="en-CA"/>
-        </w:rPr>
-        <w:t>December 1, 2015</w:t>
-      </w:r>
-    </w:p>
-    <w:p>
-      <w:pPr>
-        <w:rPr>
-          <w:lang w:val="en-CA"/>
-        </w:rPr>
-      </w:pPr>
-      <w:r>
-        <w:rPr>
-          <w:lang w:val="en-CA"/>
-        </w:rPr>
-        <w:br w:type="page"/>
-      </w:r>
-    </w:p>
-    <w:p>
-      <w:pPr>
-        <w:pStyle w:val="Heading2"/>
-      </w:pPr>
-      <w:r>
-        <w:lastRenderedPageBreak/>
-        <w:t>Introduction</w:t>
-      </w:r>
-    </w:p>
-    <w:p/>
-    <w:p>
-      <w:r>
-        <w:t>PLACEHOLDER</w:t>
-      </w:r>
-    </w:p>
-    <w:p/>
-    <w:p/>
+    </w:p>
     <w:p/>
     <w:p>
       <w:pPr>
@@ -423,13 +404,8 @@
           </w:tcPr>
           <w:p>
             <w:r>
-              <w:t xml:space="preserve">Chen, </w:t>
-            </w:r>
-            <w:proofErr w:type="spellStart"/>
-            <w:r>
-              <w:t>Quifei</w:t>
-            </w:r>
-            <w:proofErr w:type="spellEnd"/>
+              <w:t>Chen, Quifei</w:t>
+            </w:r>
           </w:p>
         </w:tc>
         <w:tc>
@@ -496,13 +472,8 @@
             <w:vAlign w:val="center"/>
           </w:tcPr>
           <w:p>
-            <w:proofErr w:type="spellStart"/>
-            <w:r>
-              <w:t>Langlois</w:t>
-            </w:r>
-            <w:proofErr w:type="spellEnd"/>
-            <w:r>
-              <w:t>, Matthew</w:t>
+            <w:r>
+              <w:t>Langlois, Matthew</w:t>
             </w:r>
           </w:p>
         </w:tc>
@@ -571,13 +542,8 @@
           </w:tcPr>
           <w:p>
             <w:r>
-              <w:t xml:space="preserve">Yang, </w:t>
-            </w:r>
-            <w:proofErr w:type="spellStart"/>
-            <w:r>
-              <w:t>Meng</w:t>
-            </w:r>
-            <w:proofErr w:type="spellEnd"/>
+              <w:t>Yang, Meng</w:t>
+            </w:r>
           </w:p>
         </w:tc>
         <w:tc>
@@ -647,13 +613,8 @@
             <w:vAlign w:val="center"/>
           </w:tcPr>
           <w:p>
-            <w:proofErr w:type="spellStart"/>
-            <w:r>
-              <w:t>Yaraskavitch</w:t>
-            </w:r>
-            <w:proofErr w:type="spellEnd"/>
-            <w:r>
-              <w:t>, Matthew</w:t>
+            <w:r>
+              <w:t>Yaraskavitch, Matthew</w:t>
             </w:r>
           </w:p>
         </w:tc>
@@ -796,7 +757,123 @@
             <w:tcW w:w="7997" w:type="dxa"/>
             <w:vAlign w:val="center"/>
           </w:tcPr>
-          <w:p/>
+          <w:p>
+            <w:pPr>
+              <w:pStyle w:val="ListParagraph"/>
+              <w:numPr>
+                <w:ilvl w:val="0"/>
+                <w:numId w:val="4"/>
+              </w:numPr>
+            </w:pPr>
+            <w:r>
+              <w:t>Funct</w:t>
+            </w:r>
+            <w:r>
+              <w:t xml:space="preserve">ional requirements were updated to </w:t>
+            </w:r>
+            <w:r>
+              <w:t>make specific reference to the “</w:t>
+            </w:r>
+            <w:r>
+              <w:rPr>
+                <w:rFonts w:cs="Arial"/>
+                <w:color w:val="000000"/>
+                <w:sz w:val="22"/>
+                <w:szCs w:val="22"/>
+              </w:rPr>
+              <w:t>Tournament Maker S</w:t>
+            </w:r>
+            <w:r>
+              <w:rPr>
+                <w:rFonts w:cs="Arial"/>
+                <w:color w:val="000000"/>
+                <w:sz w:val="22"/>
+                <w:szCs w:val="22"/>
+              </w:rPr>
+              <w:t>ystem</w:t>
+            </w:r>
+            <w:r>
+              <w:rPr>
+                <w:rFonts w:cs="Arial"/>
+                <w:color w:val="000000"/>
+                <w:sz w:val="22"/>
+                <w:szCs w:val="22"/>
+              </w:rPr>
+              <w:t>” as opposed to the general “system”</w:t>
+            </w:r>
+          </w:p>
+          <w:p>
+            <w:pPr>
+              <w:pStyle w:val="ListParagraph"/>
+              <w:numPr>
+                <w:ilvl w:val="0"/>
+                <w:numId w:val="4"/>
+              </w:numPr>
+            </w:pPr>
+            <w:r>
+              <w:rPr>
+                <w:rFonts w:cs="Arial"/>
+                <w:color w:val="000000"/>
+                <w:sz w:val="22"/>
+                <w:szCs w:val="22"/>
+              </w:rPr>
+              <w:t>The user role “Coach” has been replaced with “Captain”</w:t>
+            </w:r>
+            <w:r>
+              <w:rPr>
+                <w:rFonts w:cs="Arial"/>
+                <w:color w:val="000000"/>
+                <w:sz w:val="22"/>
+                <w:szCs w:val="22"/>
+              </w:rPr>
+              <w:t xml:space="preserve"> to accurately reflect the final application</w:t>
+            </w:r>
+          </w:p>
+          <w:p>
+            <w:pPr>
+              <w:pStyle w:val="ListParagraph"/>
+              <w:numPr>
+                <w:ilvl w:val="0"/>
+                <w:numId w:val="4"/>
+              </w:numPr>
+            </w:pPr>
+            <w:r>
+              <w:rPr>
+                <w:rFonts w:cs="Arial"/>
+                <w:color w:val="000000"/>
+                <w:sz w:val="22"/>
+                <w:szCs w:val="22"/>
+              </w:rPr>
+              <w:t>Non-</w:t>
+            </w:r>
+            <w:r>
+              <w:rPr>
+                <w:rFonts w:cs="Arial"/>
+                <w:color w:val="000000"/>
+                <w:sz w:val="22"/>
+                <w:szCs w:val="22"/>
+              </w:rPr>
+              <w:t>functional</w:t>
+            </w:r>
+            <w:r>
+              <w:rPr>
+                <w:rFonts w:cs="Arial"/>
+                <w:color w:val="000000"/>
+                <w:sz w:val="22"/>
+                <w:szCs w:val="22"/>
+              </w:rPr>
+              <w:t xml:space="preserve"> requirements were updated to more closely reflect the tools used (i.e. Android Studio 1.5 and targeting Android API 23</w:t>
+            </w:r>
+            <w:r>
+              <w:rPr>
+                <w:rFonts w:cs="Arial"/>
+                <w:color w:val="000000"/>
+                <w:sz w:val="22"/>
+                <w:szCs w:val="22"/>
+              </w:rPr>
+              <w:t>, specify that only the front-end must be written in Java)</w:t>
+            </w:r>
+          </w:p>
         </w:tc>
       </w:tr>
       <w:tr>
@@ -819,7 +896,11 @@
             <w:tcW w:w="7997" w:type="dxa"/>
             <w:vAlign w:val="center"/>
           </w:tcPr>
-          <w:p/>
+          <w:p>
+            <w:r>
+              <w:t>TBD</w:t>
+            </w:r>
+          </w:p>
         </w:tc>
       </w:tr>
       <w:tr>
@@ -874,7 +955,1575 @@
       </w:r>
     </w:p>
     <w:p/>
-    <w:p/>
+    <w:p>
+      <w:pPr>
+        <w:pStyle w:val="Heading3"/>
+      </w:pPr>
+      <w:r>
+        <w:t>Functional Requirements</w:t>
+      </w:r>
+    </w:p>
+    <w:p>
+      <w:pPr>
+        <w:numPr>
+          <w:ilvl w:val="0"/>
+          <w:numId w:val="2"/>
+        </w:numPr>
+        <w:textAlignment w:val="baseline"/>
+        <w:rPr>
+          <w:rFonts w:cs="Arial"/>
+          <w:color w:val="000000"/>
+          <w:sz w:val="22"/>
+          <w:szCs w:val="22"/>
+        </w:rPr>
+      </w:pPr>
+      <w:r>
+        <w:rPr>
+          <w:rFonts w:cs="Arial"/>
+          <w:color w:val="000000"/>
+          <w:sz w:val="22"/>
+          <w:szCs w:val="22"/>
+        </w:rPr>
+        <w:t xml:space="preserve">The </w:t>
+      </w:r>
+      <w:r>
+        <w:rPr>
+          <w:rFonts w:cs="Arial"/>
+          <w:color w:val="000000"/>
+          <w:sz w:val="22"/>
+          <w:szCs w:val="22"/>
+        </w:rPr>
+        <w:t>Tournament Maker S</w:t>
+      </w:r>
+      <w:r>
+        <w:rPr>
+          <w:rFonts w:cs="Arial"/>
+          <w:color w:val="000000"/>
+          <w:sz w:val="22"/>
+          <w:szCs w:val="22"/>
+        </w:rPr>
+        <w:t xml:space="preserve">ystem </w:t>
+      </w:r>
+      <w:r>
+        <w:rPr>
+          <w:rFonts w:cs="Arial"/>
+          <w:color w:val="000000"/>
+          <w:sz w:val="22"/>
+          <w:szCs w:val="22"/>
+        </w:rPr>
+        <w:t>must allow a player</w:t>
+      </w:r>
+      <w:r>
+        <w:rPr>
+          <w:rFonts w:cs="Arial"/>
+          <w:color w:val="000000"/>
+          <w:sz w:val="22"/>
+          <w:szCs w:val="22"/>
+        </w:rPr>
+        <w:t xml:space="preserve"> to join only one team.</w:t>
+      </w:r>
+    </w:p>
+    <w:p>
+      <w:pPr>
+        <w:numPr>
+          <w:ilvl w:val="0"/>
+          <w:numId w:val="2"/>
+        </w:numPr>
+        <w:textAlignment w:val="baseline"/>
+        <w:rPr>
+          <w:rFonts w:cs="Arial"/>
+          <w:color w:val="000000"/>
+          <w:sz w:val="22"/>
+          <w:szCs w:val="22"/>
+        </w:rPr>
+      </w:pPr>
+      <w:r>
+        <w:rPr>
+          <w:rFonts w:cs="Arial"/>
+          <w:color w:val="000000"/>
+          <w:sz w:val="22"/>
+          <w:szCs w:val="22"/>
+        </w:rPr>
+        <w:t xml:space="preserve">The </w:t>
+      </w:r>
+      <w:r>
+        <w:rPr>
+          <w:rFonts w:cs="Arial"/>
+          <w:color w:val="000000"/>
+          <w:sz w:val="22"/>
+          <w:szCs w:val="22"/>
+        </w:rPr>
+        <w:t>Tournament Maker S</w:t>
+      </w:r>
+      <w:r>
+        <w:rPr>
+          <w:rFonts w:cs="Arial"/>
+          <w:color w:val="000000"/>
+          <w:sz w:val="22"/>
+          <w:szCs w:val="22"/>
+        </w:rPr>
+        <w:t xml:space="preserve">ystem </w:t>
+      </w:r>
+      <w:r>
+        <w:rPr>
+          <w:rFonts w:cs="Arial"/>
+          <w:color w:val="000000"/>
+          <w:sz w:val="22"/>
+          <w:szCs w:val="22"/>
+        </w:rPr>
+        <w:t>must assure a</w:t>
+      </w:r>
+      <w:r>
+        <w:rPr>
+          <w:rFonts w:cs="Arial"/>
+          <w:color w:val="000000"/>
+          <w:sz w:val="22"/>
+          <w:szCs w:val="22"/>
+        </w:rPr>
+        <w:t xml:space="preserve"> player </w:t>
+      </w:r>
+      <w:r>
+        <w:rPr>
+          <w:rFonts w:cs="Arial"/>
+          <w:color w:val="000000"/>
+          <w:sz w:val="22"/>
+          <w:szCs w:val="22"/>
+        </w:rPr>
+        <w:t>has</w:t>
+      </w:r>
+      <w:r>
+        <w:rPr>
+          <w:rFonts w:cs="Arial"/>
+          <w:color w:val="000000"/>
+          <w:sz w:val="22"/>
+          <w:szCs w:val="22"/>
+        </w:rPr>
+        <w:t xml:space="preserve"> join</w:t>
+      </w:r>
+      <w:r>
+        <w:rPr>
+          <w:rFonts w:cs="Arial"/>
+          <w:color w:val="000000"/>
+          <w:sz w:val="22"/>
+          <w:szCs w:val="22"/>
+        </w:rPr>
+        <w:t>ed</w:t>
+      </w:r>
+      <w:r>
+        <w:rPr>
+          <w:rFonts w:cs="Arial"/>
+          <w:color w:val="000000"/>
+          <w:sz w:val="22"/>
+          <w:szCs w:val="22"/>
+        </w:rPr>
+        <w:t xml:space="preserve"> a team before participating in a tournament.</w:t>
+      </w:r>
+    </w:p>
+    <w:p>
+      <w:pPr>
+        <w:numPr>
+          <w:ilvl w:val="0"/>
+          <w:numId w:val="2"/>
+        </w:numPr>
+        <w:textAlignment w:val="baseline"/>
+        <w:rPr>
+          <w:rFonts w:cs="Arial"/>
+          <w:color w:val="000000"/>
+          <w:sz w:val="22"/>
+          <w:szCs w:val="22"/>
+        </w:rPr>
+      </w:pPr>
+      <w:r>
+        <w:rPr>
+          <w:rFonts w:cs="Arial"/>
+          <w:color w:val="000000"/>
+          <w:sz w:val="22"/>
+          <w:szCs w:val="22"/>
+        </w:rPr>
+        <w:t>The Tournament Maker S</w:t>
+      </w:r>
+      <w:r>
+        <w:rPr>
+          <w:rFonts w:cs="Arial"/>
+          <w:color w:val="000000"/>
+          <w:sz w:val="22"/>
+          <w:szCs w:val="22"/>
+        </w:rPr>
+        <w:t>ystem should inform the players when a goal is scored in one of their matches.</w:t>
+      </w:r>
+    </w:p>
+    <w:p>
+      <w:pPr>
+        <w:numPr>
+          <w:ilvl w:val="0"/>
+          <w:numId w:val="2"/>
+        </w:numPr>
+        <w:textAlignment w:val="baseline"/>
+        <w:rPr>
+          <w:rFonts w:cs="Arial"/>
+          <w:color w:val="000000"/>
+          <w:sz w:val="22"/>
+          <w:szCs w:val="22"/>
+        </w:rPr>
+      </w:pPr>
+      <w:r>
+        <w:rPr>
+          <w:rFonts w:cs="Arial"/>
+          <w:color w:val="000000"/>
+          <w:sz w:val="22"/>
+          <w:szCs w:val="22"/>
+        </w:rPr>
+        <w:t xml:space="preserve">The </w:t>
+      </w:r>
+      <w:r>
+        <w:rPr>
+          <w:rFonts w:cs="Arial"/>
+          <w:color w:val="000000"/>
+          <w:sz w:val="22"/>
+          <w:szCs w:val="22"/>
+        </w:rPr>
+        <w:t>Tournament Maker S</w:t>
+      </w:r>
+      <w:r>
+        <w:rPr>
+          <w:rFonts w:cs="Arial"/>
+          <w:color w:val="000000"/>
+          <w:sz w:val="22"/>
+          <w:szCs w:val="22"/>
+        </w:rPr>
+        <w:t>ystem</w:t>
+      </w:r>
+      <w:r>
+        <w:rPr>
+          <w:rFonts w:cs="Arial"/>
+          <w:color w:val="000000"/>
+          <w:sz w:val="22"/>
+          <w:szCs w:val="22"/>
+        </w:rPr>
+        <w:t xml:space="preserve"> must show the team’s rank compared to the other teams participating in the tournament.</w:t>
+      </w:r>
+    </w:p>
+    <w:p>
+      <w:pPr>
+        <w:numPr>
+          <w:ilvl w:val="0"/>
+          <w:numId w:val="2"/>
+        </w:numPr>
+        <w:textAlignment w:val="baseline"/>
+        <w:rPr>
+          <w:rFonts w:cs="Arial"/>
+          <w:color w:val="000000"/>
+          <w:sz w:val="22"/>
+          <w:szCs w:val="22"/>
+        </w:rPr>
+      </w:pPr>
+      <w:r>
+        <w:rPr>
+          <w:rFonts w:cs="Arial"/>
+          <w:color w:val="000000"/>
+          <w:sz w:val="22"/>
+          <w:szCs w:val="22"/>
+        </w:rPr>
+        <w:t>The</w:t>
+      </w:r>
+      <w:r>
+        <w:rPr>
+          <w:rFonts w:cs="Arial"/>
+          <w:color w:val="000000"/>
+          <w:sz w:val="22"/>
+          <w:szCs w:val="22"/>
+        </w:rPr>
+        <w:t xml:space="preserve"> </w:t>
+      </w:r>
+      <w:r>
+        <w:rPr>
+          <w:rFonts w:cs="Arial"/>
+          <w:color w:val="000000"/>
+          <w:sz w:val="22"/>
+          <w:szCs w:val="22"/>
+        </w:rPr>
+        <w:t>Tournament Maker S</w:t>
+      </w:r>
+      <w:r>
+        <w:rPr>
+          <w:rFonts w:cs="Arial"/>
+          <w:color w:val="000000"/>
+          <w:sz w:val="22"/>
+          <w:szCs w:val="22"/>
+        </w:rPr>
+        <w:t>ystem</w:t>
+      </w:r>
+      <w:r>
+        <w:rPr>
+          <w:rFonts w:cs="Arial"/>
+          <w:color w:val="000000"/>
+          <w:sz w:val="22"/>
+          <w:szCs w:val="22"/>
+        </w:rPr>
+        <w:t xml:space="preserve"> should allow a</w:t>
+      </w:r>
+      <w:r>
+        <w:rPr>
+          <w:rFonts w:cs="Arial"/>
+          <w:color w:val="000000"/>
+          <w:sz w:val="22"/>
+          <w:szCs w:val="22"/>
+        </w:rPr>
+        <w:t xml:space="preserve"> player to change their player number.</w:t>
+      </w:r>
+    </w:p>
+    <w:p>
+      <w:pPr>
+        <w:numPr>
+          <w:ilvl w:val="0"/>
+          <w:numId w:val="2"/>
+        </w:numPr>
+        <w:textAlignment w:val="baseline"/>
+        <w:rPr>
+          <w:rFonts w:cs="Arial"/>
+          <w:color w:val="000000"/>
+          <w:sz w:val="22"/>
+          <w:szCs w:val="22"/>
+        </w:rPr>
+      </w:pPr>
+      <w:r>
+        <w:rPr>
+          <w:rFonts w:cs="Arial"/>
+          <w:color w:val="000000"/>
+          <w:sz w:val="22"/>
+          <w:szCs w:val="22"/>
+        </w:rPr>
+        <w:t xml:space="preserve">The </w:t>
+      </w:r>
+      <w:r>
+        <w:rPr>
+          <w:rFonts w:cs="Arial"/>
+          <w:color w:val="000000"/>
+          <w:sz w:val="22"/>
+          <w:szCs w:val="22"/>
+        </w:rPr>
+        <w:t>Tournament Maker S</w:t>
+      </w:r>
+      <w:r>
+        <w:rPr>
+          <w:rFonts w:cs="Arial"/>
+          <w:color w:val="000000"/>
+          <w:sz w:val="22"/>
+          <w:szCs w:val="22"/>
+        </w:rPr>
+        <w:t xml:space="preserve">ystem </w:t>
+      </w:r>
+      <w:r>
+        <w:rPr>
+          <w:rFonts w:cs="Arial"/>
+          <w:color w:val="000000"/>
+          <w:sz w:val="22"/>
+          <w:szCs w:val="22"/>
+        </w:rPr>
+        <w:t xml:space="preserve">must allow a </w:t>
+      </w:r>
+      <w:r>
+        <w:rPr>
+          <w:rFonts w:cs="Arial"/>
+          <w:color w:val="000000"/>
+          <w:sz w:val="22"/>
+          <w:szCs w:val="22"/>
+        </w:rPr>
+        <w:t>team to set their avatar.</w:t>
+      </w:r>
+    </w:p>
+    <w:p>
+      <w:pPr>
+        <w:numPr>
+          <w:ilvl w:val="0"/>
+          <w:numId w:val="2"/>
+        </w:numPr>
+        <w:textAlignment w:val="baseline"/>
+        <w:rPr>
+          <w:rFonts w:cs="Arial"/>
+          <w:color w:val="000000"/>
+          <w:sz w:val="22"/>
+          <w:szCs w:val="22"/>
+        </w:rPr>
+      </w:pPr>
+      <w:r>
+        <w:rPr>
+          <w:rFonts w:cs="Arial"/>
+          <w:color w:val="000000"/>
+          <w:sz w:val="22"/>
+          <w:szCs w:val="22"/>
+        </w:rPr>
+        <w:t xml:space="preserve">The </w:t>
+      </w:r>
+      <w:r>
+        <w:rPr>
+          <w:rFonts w:cs="Arial"/>
+          <w:color w:val="000000"/>
+          <w:sz w:val="22"/>
+          <w:szCs w:val="22"/>
+        </w:rPr>
+        <w:t>Tournament Maker S</w:t>
+      </w:r>
+      <w:r>
+        <w:rPr>
+          <w:rFonts w:cs="Arial"/>
+          <w:color w:val="000000"/>
+          <w:sz w:val="22"/>
+          <w:szCs w:val="22"/>
+        </w:rPr>
+        <w:t>ystem</w:t>
+      </w:r>
+      <w:r>
+        <w:rPr>
+          <w:rFonts w:cs="Arial"/>
+          <w:color w:val="000000"/>
+          <w:sz w:val="22"/>
+          <w:szCs w:val="22"/>
+        </w:rPr>
+        <w:t xml:space="preserve"> </w:t>
+      </w:r>
+      <w:r>
+        <w:rPr>
+          <w:rFonts w:cs="Arial"/>
+          <w:color w:val="000000"/>
+          <w:sz w:val="22"/>
+          <w:szCs w:val="22"/>
+        </w:rPr>
+        <w:t>must allow the</w:t>
+      </w:r>
+      <w:r>
+        <w:rPr>
+          <w:rFonts w:cs="Arial"/>
+          <w:color w:val="000000"/>
+          <w:sz w:val="22"/>
+          <w:szCs w:val="22"/>
+        </w:rPr>
+        <w:t xml:space="preserve"> </w:t>
+      </w:r>
+      <w:r>
+        <w:rPr>
+          <w:rFonts w:cs="Arial"/>
+          <w:color w:val="000000"/>
+          <w:sz w:val="22"/>
+          <w:szCs w:val="22"/>
+        </w:rPr>
+        <w:t>c</w:t>
+      </w:r>
+      <w:r>
+        <w:rPr>
+          <w:rFonts w:cs="Arial"/>
+          <w:color w:val="000000"/>
+          <w:sz w:val="22"/>
+          <w:szCs w:val="22"/>
+        </w:rPr>
+        <w:t>aptain</w:t>
+      </w:r>
+      <w:r>
+        <w:rPr>
+          <w:rFonts w:cs="Arial"/>
+          <w:color w:val="000000"/>
+          <w:sz w:val="22"/>
+          <w:szCs w:val="22"/>
+        </w:rPr>
+        <w:t xml:space="preserve"> to set the team’s name.</w:t>
+      </w:r>
+    </w:p>
+    <w:p>
+      <w:pPr>
+        <w:numPr>
+          <w:ilvl w:val="0"/>
+          <w:numId w:val="2"/>
+        </w:numPr>
+        <w:textAlignment w:val="baseline"/>
+        <w:rPr>
+          <w:rFonts w:cs="Arial"/>
+          <w:color w:val="000000"/>
+          <w:sz w:val="22"/>
+          <w:szCs w:val="22"/>
+        </w:rPr>
+      </w:pPr>
+      <w:r>
+        <w:rPr>
+          <w:rFonts w:cs="Arial"/>
+          <w:color w:val="000000"/>
+          <w:sz w:val="22"/>
+          <w:szCs w:val="22"/>
+        </w:rPr>
+        <w:t xml:space="preserve">The </w:t>
+      </w:r>
+      <w:r>
+        <w:rPr>
+          <w:rFonts w:cs="Arial"/>
+          <w:color w:val="000000"/>
+          <w:sz w:val="22"/>
+          <w:szCs w:val="22"/>
+        </w:rPr>
+        <w:t>Tournament Maker S</w:t>
+      </w:r>
+      <w:r>
+        <w:rPr>
+          <w:rFonts w:cs="Arial"/>
+          <w:color w:val="000000"/>
+          <w:sz w:val="22"/>
+          <w:szCs w:val="22"/>
+        </w:rPr>
+        <w:t xml:space="preserve">ystem </w:t>
+      </w:r>
+      <w:r>
+        <w:rPr>
+          <w:rFonts w:cs="Arial"/>
+          <w:color w:val="000000"/>
+          <w:sz w:val="22"/>
+          <w:szCs w:val="22"/>
+        </w:rPr>
+        <w:t xml:space="preserve">must allow the </w:t>
+      </w:r>
+      <w:r>
+        <w:rPr>
+          <w:rFonts w:cs="Arial"/>
+          <w:color w:val="000000"/>
+          <w:sz w:val="22"/>
+          <w:szCs w:val="22"/>
+        </w:rPr>
+        <w:t>c</w:t>
+      </w:r>
+      <w:r>
+        <w:rPr>
+          <w:rFonts w:cs="Arial"/>
+          <w:color w:val="000000"/>
+          <w:sz w:val="22"/>
+          <w:szCs w:val="22"/>
+        </w:rPr>
+        <w:t>aptain</w:t>
+      </w:r>
+      <w:r>
+        <w:rPr>
+          <w:rFonts w:cs="Arial"/>
+          <w:color w:val="000000"/>
+          <w:sz w:val="22"/>
+          <w:szCs w:val="22"/>
+        </w:rPr>
+        <w:t xml:space="preserve"> to set the team’s logo.</w:t>
+      </w:r>
+    </w:p>
+    <w:p>
+      <w:pPr>
+        <w:numPr>
+          <w:ilvl w:val="0"/>
+          <w:numId w:val="2"/>
+        </w:numPr>
+        <w:textAlignment w:val="baseline"/>
+        <w:rPr>
+          <w:rFonts w:cs="Arial"/>
+          <w:color w:val="000000"/>
+          <w:sz w:val="22"/>
+          <w:szCs w:val="22"/>
+        </w:rPr>
+      </w:pPr>
+      <w:r>
+        <w:rPr>
+          <w:rFonts w:cs="Arial"/>
+          <w:color w:val="000000"/>
+          <w:sz w:val="22"/>
+          <w:szCs w:val="22"/>
+        </w:rPr>
+        <w:t xml:space="preserve">The </w:t>
+      </w:r>
+      <w:r>
+        <w:rPr>
+          <w:rFonts w:cs="Arial"/>
+          <w:color w:val="000000"/>
+          <w:sz w:val="22"/>
+          <w:szCs w:val="22"/>
+        </w:rPr>
+        <w:t>Tournament Maker S</w:t>
+      </w:r>
+      <w:r>
+        <w:rPr>
+          <w:rFonts w:cs="Arial"/>
+          <w:color w:val="000000"/>
+          <w:sz w:val="22"/>
+          <w:szCs w:val="22"/>
+        </w:rPr>
+        <w:t xml:space="preserve">ystem </w:t>
+      </w:r>
+      <w:r>
+        <w:rPr>
+          <w:rFonts w:cs="Arial"/>
+          <w:color w:val="000000"/>
+          <w:sz w:val="22"/>
+          <w:szCs w:val="22"/>
+        </w:rPr>
+        <w:t xml:space="preserve">must force a </w:t>
+      </w:r>
+      <w:r>
+        <w:rPr>
+          <w:rFonts w:cs="Arial"/>
+          <w:color w:val="000000"/>
+          <w:sz w:val="22"/>
+          <w:szCs w:val="22"/>
+        </w:rPr>
+        <w:t xml:space="preserve">team </w:t>
+      </w:r>
+      <w:r>
+        <w:rPr>
+          <w:rFonts w:cs="Arial"/>
+          <w:color w:val="000000"/>
+          <w:sz w:val="22"/>
+          <w:szCs w:val="22"/>
+        </w:rPr>
+        <w:t xml:space="preserve">to </w:t>
+      </w:r>
+      <w:r>
+        <w:rPr>
+          <w:rFonts w:cs="Arial"/>
+          <w:color w:val="000000"/>
+          <w:sz w:val="22"/>
+          <w:szCs w:val="22"/>
+        </w:rPr>
+        <w:t>have a name before joining a tournament.</w:t>
+      </w:r>
+    </w:p>
+    <w:p>
+      <w:pPr>
+        <w:numPr>
+          <w:ilvl w:val="0"/>
+          <w:numId w:val="2"/>
+        </w:numPr>
+        <w:textAlignment w:val="baseline"/>
+        <w:rPr>
+          <w:rFonts w:cs="Arial"/>
+          <w:color w:val="000000"/>
+          <w:sz w:val="22"/>
+          <w:szCs w:val="22"/>
+        </w:rPr>
+      </w:pPr>
+      <w:r>
+        <w:rPr>
+          <w:rFonts w:cs="Arial"/>
+          <w:color w:val="000000"/>
+          <w:sz w:val="22"/>
+          <w:szCs w:val="22"/>
+        </w:rPr>
+        <w:t xml:space="preserve">The </w:t>
+      </w:r>
+      <w:r>
+        <w:rPr>
+          <w:rFonts w:cs="Arial"/>
+          <w:color w:val="000000"/>
+          <w:sz w:val="22"/>
+          <w:szCs w:val="22"/>
+        </w:rPr>
+        <w:t>Tournament Maker S</w:t>
+      </w:r>
+      <w:r>
+        <w:rPr>
+          <w:rFonts w:cs="Arial"/>
+          <w:color w:val="000000"/>
+          <w:sz w:val="22"/>
+          <w:szCs w:val="22"/>
+        </w:rPr>
+        <w:t>ystem</w:t>
+      </w:r>
+      <w:r>
+        <w:rPr>
+          <w:rFonts w:cs="Arial"/>
+          <w:color w:val="000000"/>
+          <w:sz w:val="22"/>
+          <w:szCs w:val="22"/>
+        </w:rPr>
+        <w:t xml:space="preserve"> must allow organizers to create new tournaments.</w:t>
+      </w:r>
+    </w:p>
+    <w:p>
+      <w:pPr>
+        <w:numPr>
+          <w:ilvl w:val="0"/>
+          <w:numId w:val="2"/>
+        </w:numPr>
+        <w:textAlignment w:val="baseline"/>
+        <w:rPr>
+          <w:rFonts w:cs="Arial"/>
+          <w:color w:val="000000"/>
+          <w:sz w:val="22"/>
+          <w:szCs w:val="22"/>
+        </w:rPr>
+      </w:pPr>
+      <w:r>
+        <w:rPr>
+          <w:rFonts w:cs="Arial"/>
+          <w:color w:val="000000"/>
+          <w:sz w:val="22"/>
+          <w:szCs w:val="22"/>
+        </w:rPr>
+        <w:t xml:space="preserve">The </w:t>
+      </w:r>
+      <w:r>
+        <w:rPr>
+          <w:rFonts w:cs="Arial"/>
+          <w:color w:val="000000"/>
+          <w:sz w:val="22"/>
+          <w:szCs w:val="22"/>
+        </w:rPr>
+        <w:t>Tournament Maker S</w:t>
+      </w:r>
+      <w:r>
+        <w:rPr>
+          <w:rFonts w:cs="Arial"/>
+          <w:color w:val="000000"/>
+          <w:sz w:val="22"/>
+          <w:szCs w:val="22"/>
+        </w:rPr>
+        <w:t>ystem</w:t>
+      </w:r>
+      <w:r>
+        <w:rPr>
+          <w:rFonts w:cs="Arial"/>
+          <w:color w:val="000000"/>
+          <w:sz w:val="22"/>
+          <w:szCs w:val="22"/>
+        </w:rPr>
+        <w:t xml:space="preserve"> must prompt the organizer to choose one format from Round Robin, Knockou</w:t>
+      </w:r>
+      <w:r>
+        <w:rPr>
+          <w:rFonts w:cs="Arial"/>
+          <w:color w:val="000000"/>
+          <w:sz w:val="22"/>
+          <w:szCs w:val="22"/>
+        </w:rPr>
+        <w:t>t, or Round Robin and Knockout c</w:t>
+      </w:r>
+      <w:r>
+        <w:rPr>
+          <w:rFonts w:cs="Arial"/>
+          <w:color w:val="000000"/>
+          <w:sz w:val="22"/>
+          <w:szCs w:val="22"/>
+        </w:rPr>
+        <w:t>ombination.</w:t>
+      </w:r>
+    </w:p>
+    <w:p>
+      <w:pPr>
+        <w:numPr>
+          <w:ilvl w:val="0"/>
+          <w:numId w:val="2"/>
+        </w:numPr>
+        <w:textAlignment w:val="baseline"/>
+        <w:rPr>
+          <w:rFonts w:cs="Arial"/>
+          <w:color w:val="000000"/>
+          <w:sz w:val="22"/>
+          <w:szCs w:val="22"/>
+        </w:rPr>
+      </w:pPr>
+      <w:r>
+        <w:rPr>
+          <w:rFonts w:cs="Arial"/>
+          <w:color w:val="000000"/>
+          <w:sz w:val="22"/>
+          <w:szCs w:val="22"/>
+        </w:rPr>
+        <w:t xml:space="preserve">The </w:t>
+      </w:r>
+      <w:r>
+        <w:rPr>
+          <w:rFonts w:cs="Arial"/>
+          <w:color w:val="000000"/>
+          <w:sz w:val="22"/>
+          <w:szCs w:val="22"/>
+        </w:rPr>
+        <w:t>Tournament Maker S</w:t>
+      </w:r>
+      <w:r>
+        <w:rPr>
+          <w:rFonts w:cs="Arial"/>
+          <w:color w:val="000000"/>
+          <w:sz w:val="22"/>
+          <w:szCs w:val="22"/>
+        </w:rPr>
+        <w:t>ystem</w:t>
+      </w:r>
+      <w:r>
+        <w:rPr>
+          <w:rFonts w:cs="Arial"/>
+          <w:color w:val="000000"/>
+          <w:sz w:val="22"/>
+          <w:szCs w:val="22"/>
+        </w:rPr>
+        <w:t xml:space="preserve"> must allow the organizer to add, edit, or delete teams from a tournament if it has not started.</w:t>
+      </w:r>
+    </w:p>
+    <w:p>
+      <w:pPr>
+        <w:numPr>
+          <w:ilvl w:val="0"/>
+          <w:numId w:val="2"/>
+        </w:numPr>
+        <w:textAlignment w:val="baseline"/>
+        <w:rPr>
+          <w:rFonts w:cs="Arial"/>
+          <w:color w:val="000000"/>
+          <w:sz w:val="22"/>
+          <w:szCs w:val="22"/>
+        </w:rPr>
+      </w:pPr>
+      <w:r>
+        <w:rPr>
+          <w:rFonts w:cs="Arial"/>
+          <w:color w:val="000000"/>
+          <w:sz w:val="22"/>
+          <w:szCs w:val="22"/>
+        </w:rPr>
+        <w:t xml:space="preserve">The </w:t>
+      </w:r>
+      <w:r>
+        <w:rPr>
+          <w:rFonts w:cs="Arial"/>
+          <w:color w:val="000000"/>
+          <w:sz w:val="22"/>
+          <w:szCs w:val="22"/>
+        </w:rPr>
+        <w:t>Tournament Maker S</w:t>
+      </w:r>
+      <w:r>
+        <w:rPr>
+          <w:rFonts w:cs="Arial"/>
+          <w:color w:val="000000"/>
+          <w:sz w:val="22"/>
+          <w:szCs w:val="22"/>
+        </w:rPr>
+        <w:t>ystem</w:t>
+      </w:r>
+      <w:r>
+        <w:rPr>
+          <w:rFonts w:cs="Arial"/>
+          <w:color w:val="000000"/>
+          <w:sz w:val="22"/>
+          <w:szCs w:val="22"/>
+        </w:rPr>
+        <w:t xml:space="preserve"> must allow a</w:t>
+      </w:r>
+      <w:r>
+        <w:rPr>
+          <w:rFonts w:cs="Arial"/>
+          <w:color w:val="000000"/>
+          <w:sz w:val="22"/>
+          <w:szCs w:val="22"/>
+        </w:rPr>
+        <w:t xml:space="preserve"> player to review previous rounds of play.</w:t>
+      </w:r>
+    </w:p>
+    <w:p>
+      <w:pPr>
+        <w:numPr>
+          <w:ilvl w:val="0"/>
+          <w:numId w:val="2"/>
+        </w:numPr>
+        <w:textAlignment w:val="baseline"/>
+        <w:rPr>
+          <w:rFonts w:cs="Arial"/>
+          <w:color w:val="000000"/>
+          <w:sz w:val="22"/>
+          <w:szCs w:val="22"/>
+        </w:rPr>
+      </w:pPr>
+      <w:r>
+        <w:rPr>
+          <w:rFonts w:cs="Arial"/>
+          <w:color w:val="000000"/>
+          <w:sz w:val="22"/>
+          <w:szCs w:val="22"/>
+        </w:rPr>
+        <w:t xml:space="preserve">The </w:t>
+      </w:r>
+      <w:r>
+        <w:rPr>
+          <w:rFonts w:cs="Arial"/>
+          <w:color w:val="000000"/>
+          <w:sz w:val="22"/>
+          <w:szCs w:val="22"/>
+        </w:rPr>
+        <w:t>Tournament Maker S</w:t>
+      </w:r>
+      <w:r>
+        <w:rPr>
+          <w:rFonts w:cs="Arial"/>
+          <w:color w:val="000000"/>
+          <w:sz w:val="22"/>
+          <w:szCs w:val="22"/>
+        </w:rPr>
+        <w:t>ystem</w:t>
+      </w:r>
+      <w:r>
+        <w:rPr>
+          <w:rFonts w:cs="Arial"/>
+          <w:color w:val="000000"/>
+          <w:sz w:val="22"/>
+          <w:szCs w:val="22"/>
+        </w:rPr>
+        <w:t xml:space="preserve"> must display the current tournament standings.</w:t>
+      </w:r>
+    </w:p>
+    <w:p>
+      <w:pPr>
+        <w:numPr>
+          <w:ilvl w:val="0"/>
+          <w:numId w:val="2"/>
+        </w:numPr>
+        <w:textAlignment w:val="baseline"/>
+        <w:rPr>
+          <w:rFonts w:cs="Arial"/>
+          <w:color w:val="000000"/>
+          <w:sz w:val="22"/>
+          <w:szCs w:val="22"/>
+        </w:rPr>
+      </w:pPr>
+      <w:r>
+        <w:rPr>
+          <w:rFonts w:cs="Arial"/>
+          <w:color w:val="000000"/>
+          <w:sz w:val="22"/>
+          <w:szCs w:val="22"/>
+        </w:rPr>
+        <w:t xml:space="preserve">The </w:t>
+      </w:r>
+      <w:r>
+        <w:rPr>
+          <w:rFonts w:cs="Arial"/>
+          <w:color w:val="000000"/>
+          <w:sz w:val="22"/>
+          <w:szCs w:val="22"/>
+        </w:rPr>
+        <w:t>Tournament Maker S</w:t>
+      </w:r>
+      <w:r>
+        <w:rPr>
+          <w:rFonts w:cs="Arial"/>
+          <w:color w:val="000000"/>
+          <w:sz w:val="22"/>
+          <w:szCs w:val="22"/>
+        </w:rPr>
+        <w:t>ystem</w:t>
+      </w:r>
+      <w:r>
+        <w:rPr>
+          <w:rFonts w:cs="Arial"/>
+          <w:color w:val="000000"/>
+          <w:sz w:val="22"/>
+          <w:szCs w:val="22"/>
+        </w:rPr>
+        <w:t xml:space="preserve"> must randomize the team listings and order of play.</w:t>
+      </w:r>
+    </w:p>
+    <w:p>
+      <w:pPr>
+        <w:numPr>
+          <w:ilvl w:val="0"/>
+          <w:numId w:val="2"/>
+        </w:numPr>
+        <w:textAlignment w:val="baseline"/>
+        <w:rPr>
+          <w:rFonts w:cs="Arial"/>
+          <w:color w:val="000000"/>
+          <w:sz w:val="22"/>
+          <w:szCs w:val="22"/>
+        </w:rPr>
+      </w:pPr>
+      <w:r>
+        <w:rPr>
+          <w:rFonts w:cs="Arial"/>
+          <w:color w:val="000000"/>
+          <w:sz w:val="22"/>
+          <w:szCs w:val="22"/>
+        </w:rPr>
+        <w:t xml:space="preserve">The </w:t>
+      </w:r>
+      <w:r>
+        <w:rPr>
+          <w:rFonts w:cs="Arial"/>
+          <w:color w:val="000000"/>
+          <w:sz w:val="22"/>
+          <w:szCs w:val="22"/>
+        </w:rPr>
+        <w:t>Tournament Maker S</w:t>
+      </w:r>
+      <w:r>
+        <w:rPr>
+          <w:rFonts w:cs="Arial"/>
+          <w:color w:val="000000"/>
+          <w:sz w:val="22"/>
+          <w:szCs w:val="22"/>
+        </w:rPr>
+        <w:t>ystem</w:t>
+      </w:r>
+      <w:r>
+        <w:rPr>
+          <w:rFonts w:cs="Arial"/>
+          <w:color w:val="000000"/>
+          <w:sz w:val="22"/>
+          <w:szCs w:val="22"/>
+        </w:rPr>
+        <w:t xml:space="preserve"> must allow the user to access the instructions.</w:t>
+      </w:r>
+    </w:p>
+    <w:p>
+      <w:pPr>
+        <w:numPr>
+          <w:ilvl w:val="0"/>
+          <w:numId w:val="2"/>
+        </w:numPr>
+        <w:textAlignment w:val="baseline"/>
+        <w:rPr>
+          <w:rFonts w:cs="Arial"/>
+          <w:color w:val="000000"/>
+          <w:sz w:val="22"/>
+          <w:szCs w:val="22"/>
+        </w:rPr>
+      </w:pPr>
+      <w:r>
+        <w:rPr>
+          <w:rFonts w:cs="Arial"/>
+          <w:color w:val="000000"/>
+          <w:sz w:val="22"/>
+          <w:szCs w:val="22"/>
+        </w:rPr>
+        <w:t xml:space="preserve">The </w:t>
+      </w:r>
+      <w:r>
+        <w:rPr>
+          <w:rFonts w:cs="Arial"/>
+          <w:color w:val="000000"/>
+          <w:sz w:val="22"/>
+          <w:szCs w:val="22"/>
+        </w:rPr>
+        <w:t>Tournament Maker S</w:t>
+      </w:r>
+      <w:r>
+        <w:rPr>
+          <w:rFonts w:cs="Arial"/>
+          <w:color w:val="000000"/>
+          <w:sz w:val="22"/>
+          <w:szCs w:val="22"/>
+        </w:rPr>
+        <w:t>ystem</w:t>
+      </w:r>
+      <w:r>
+        <w:rPr>
+          <w:rFonts w:cs="Arial"/>
+          <w:color w:val="000000"/>
+          <w:sz w:val="22"/>
+          <w:szCs w:val="22"/>
+        </w:rPr>
+        <w:t xml:space="preserve"> must inform the user that teams cannot be edited once the tournament has started.</w:t>
+      </w:r>
+    </w:p>
+    <w:p>
+      <w:pPr>
+        <w:numPr>
+          <w:ilvl w:val="0"/>
+          <w:numId w:val="2"/>
+        </w:numPr>
+        <w:textAlignment w:val="baseline"/>
+        <w:rPr>
+          <w:rFonts w:cs="Arial"/>
+          <w:color w:val="000000"/>
+          <w:sz w:val="22"/>
+          <w:szCs w:val="22"/>
+        </w:rPr>
+      </w:pPr>
+      <w:r>
+        <w:rPr>
+          <w:rFonts w:cs="Arial"/>
+          <w:color w:val="000000"/>
+          <w:sz w:val="22"/>
+          <w:szCs w:val="22"/>
+        </w:rPr>
+        <w:t xml:space="preserve">The </w:t>
+      </w:r>
+      <w:r>
+        <w:rPr>
+          <w:rFonts w:cs="Arial"/>
+          <w:color w:val="000000"/>
+          <w:sz w:val="22"/>
+          <w:szCs w:val="22"/>
+        </w:rPr>
+        <w:t>Tournament Maker S</w:t>
+      </w:r>
+      <w:r>
+        <w:rPr>
+          <w:rFonts w:cs="Arial"/>
+          <w:color w:val="000000"/>
+          <w:sz w:val="22"/>
+          <w:szCs w:val="22"/>
+        </w:rPr>
+        <w:t>ystem</w:t>
+      </w:r>
+      <w:r>
+        <w:rPr>
+          <w:rFonts w:cs="Arial"/>
+          <w:color w:val="000000"/>
+          <w:sz w:val="22"/>
+          <w:szCs w:val="22"/>
+        </w:rPr>
+        <w:t xml:space="preserve"> must allow the user to customize the tournament settings.</w:t>
+      </w:r>
+    </w:p>
+    <w:p>
+      <w:pPr>
+        <w:numPr>
+          <w:ilvl w:val="0"/>
+          <w:numId w:val="2"/>
+        </w:numPr>
+        <w:textAlignment w:val="baseline"/>
+        <w:rPr>
+          <w:rFonts w:cs="Arial"/>
+          <w:color w:val="000000"/>
+          <w:sz w:val="22"/>
+          <w:szCs w:val="22"/>
+        </w:rPr>
+      </w:pPr>
+      <w:r>
+        <w:rPr>
+          <w:rFonts w:cs="Arial"/>
+          <w:color w:val="000000"/>
+          <w:sz w:val="22"/>
+          <w:szCs w:val="22"/>
+        </w:rPr>
+        <w:t xml:space="preserve">The </w:t>
+      </w:r>
+      <w:r>
+        <w:rPr>
+          <w:rFonts w:cs="Arial"/>
+          <w:color w:val="000000"/>
+          <w:sz w:val="22"/>
+          <w:szCs w:val="22"/>
+        </w:rPr>
+        <w:t>Tournament Maker S</w:t>
+      </w:r>
+      <w:r>
+        <w:rPr>
+          <w:rFonts w:cs="Arial"/>
+          <w:color w:val="000000"/>
+          <w:sz w:val="22"/>
+          <w:szCs w:val="22"/>
+        </w:rPr>
+        <w:t>ystem</w:t>
+      </w:r>
+      <w:r>
+        <w:rPr>
+          <w:rFonts w:cs="Arial"/>
+          <w:color w:val="000000"/>
+          <w:sz w:val="22"/>
+          <w:szCs w:val="22"/>
+        </w:rPr>
+        <w:t xml:space="preserve"> must store the number of wins and losses for each team.</w:t>
+      </w:r>
+    </w:p>
+    <w:p>
+      <w:pPr>
+        <w:numPr>
+          <w:ilvl w:val="0"/>
+          <w:numId w:val="2"/>
+        </w:numPr>
+        <w:spacing w:before="100" w:beforeAutospacing="1" w:after="100" w:afterAutospacing="1"/>
+        <w:textAlignment w:val="baseline"/>
+        <w:rPr>
+          <w:rFonts w:eastAsia="Times New Roman" w:cs="Arial"/>
+          <w:color w:val="000000"/>
+          <w:sz w:val="22"/>
+          <w:szCs w:val="22"/>
+        </w:rPr>
+      </w:pPr>
+      <w:r>
+        <w:rPr>
+          <w:rFonts w:eastAsia="Times New Roman" w:cs="Arial"/>
+          <w:color w:val="000000"/>
+          <w:sz w:val="22"/>
+          <w:szCs w:val="22"/>
+        </w:rPr>
+        <w:t xml:space="preserve">The </w:t>
+      </w:r>
+      <w:r>
+        <w:rPr>
+          <w:rFonts w:cs="Arial"/>
+          <w:color w:val="000000"/>
+          <w:sz w:val="22"/>
+          <w:szCs w:val="22"/>
+        </w:rPr>
+        <w:t>Tournament Maker S</w:t>
+      </w:r>
+      <w:r>
+        <w:rPr>
+          <w:rFonts w:cs="Arial"/>
+          <w:color w:val="000000"/>
+          <w:sz w:val="22"/>
+          <w:szCs w:val="22"/>
+        </w:rPr>
+        <w:t>ystem</w:t>
+      </w:r>
+      <w:r>
+        <w:rPr>
+          <w:rFonts w:eastAsia="Times New Roman" w:cs="Arial"/>
+          <w:color w:val="000000"/>
+          <w:sz w:val="22"/>
+          <w:szCs w:val="22"/>
+        </w:rPr>
+        <w:t xml:space="preserve"> must allow organizers to keep track of a match's score.</w:t>
+      </w:r>
+    </w:p>
+    <w:p>
+      <w:pPr>
+        <w:pStyle w:val="Heading3"/>
+      </w:pPr>
+      <w:r>
+        <w:t>Nonfunctional Requirements</w:t>
+      </w:r>
+    </w:p>
+    <w:p>
+      <w:pPr>
+        <w:numPr>
+          <w:ilvl w:val="0"/>
+          <w:numId w:val="3"/>
+        </w:numPr>
+        <w:textAlignment w:val="baseline"/>
+        <w:rPr>
+          <w:rFonts w:cs="Arial"/>
+          <w:color w:val="000000"/>
+          <w:sz w:val="22"/>
+          <w:szCs w:val="22"/>
+        </w:rPr>
+      </w:pPr>
+      <w:r>
+        <w:rPr>
+          <w:rFonts w:cs="Arial"/>
+          <w:color w:val="000000"/>
+          <w:sz w:val="22"/>
+          <w:szCs w:val="22"/>
+        </w:rPr>
+        <w:t xml:space="preserve">The </w:t>
+      </w:r>
+      <w:r>
+        <w:rPr>
+          <w:rFonts w:cs="Arial"/>
+          <w:color w:val="000000"/>
+          <w:sz w:val="22"/>
+          <w:szCs w:val="22"/>
+        </w:rPr>
+        <w:t>Tournament Maker System</w:t>
+      </w:r>
+      <w:r>
+        <w:rPr>
+          <w:rFonts w:cs="Arial"/>
+          <w:color w:val="000000"/>
+          <w:sz w:val="22"/>
+          <w:szCs w:val="22"/>
+        </w:rPr>
+        <w:t xml:space="preserve"> must be developed on Android Studio </w:t>
+      </w:r>
+      <w:r>
+        <w:rPr>
+          <w:rFonts w:cs="Arial"/>
+          <w:color w:val="000000"/>
+          <w:sz w:val="22"/>
+          <w:szCs w:val="22"/>
+        </w:rPr>
+        <w:t>1.5</w:t>
+      </w:r>
+      <w:r>
+        <w:rPr>
+          <w:rFonts w:cs="Arial"/>
+          <w:color w:val="000000"/>
+          <w:sz w:val="22"/>
+          <w:szCs w:val="22"/>
+        </w:rPr>
+        <w:t>.</w:t>
+      </w:r>
+    </w:p>
+    <w:p>
+      <w:pPr>
+        <w:numPr>
+          <w:ilvl w:val="0"/>
+          <w:numId w:val="3"/>
+        </w:numPr>
+        <w:textAlignment w:val="baseline"/>
+        <w:rPr>
+          <w:rFonts w:cs="Arial"/>
+          <w:color w:val="000000"/>
+          <w:sz w:val="22"/>
+          <w:szCs w:val="22"/>
+        </w:rPr>
+      </w:pPr>
+      <w:r>
+        <w:rPr>
+          <w:rFonts w:cs="Arial"/>
+          <w:color w:val="000000"/>
+          <w:sz w:val="22"/>
+          <w:szCs w:val="22"/>
+        </w:rPr>
+        <w:t xml:space="preserve">The </w:t>
+      </w:r>
+      <w:r>
+        <w:rPr>
+          <w:rFonts w:cs="Arial"/>
+          <w:color w:val="000000"/>
+          <w:sz w:val="22"/>
+          <w:szCs w:val="22"/>
+        </w:rPr>
+        <w:t>Tournament Maker System</w:t>
+      </w:r>
+      <w:r>
+        <w:rPr>
+          <w:rFonts w:cs="Arial"/>
+          <w:color w:val="000000"/>
+          <w:sz w:val="22"/>
+          <w:szCs w:val="22"/>
+        </w:rPr>
+        <w:t xml:space="preserve"> must be wr</w:t>
+      </w:r>
+      <w:r>
+        <w:rPr>
+          <w:rFonts w:cs="Arial"/>
+          <w:color w:val="000000"/>
+          <w:sz w:val="22"/>
+          <w:szCs w:val="22"/>
+        </w:rPr>
+        <w:t>itten using android API level 23</w:t>
+      </w:r>
+      <w:r>
+        <w:rPr>
+          <w:rFonts w:cs="Arial"/>
+          <w:color w:val="000000"/>
+          <w:sz w:val="22"/>
+          <w:szCs w:val="22"/>
+        </w:rPr>
+        <w:t>.</w:t>
+      </w:r>
+    </w:p>
+    <w:p>
+      <w:pPr>
+        <w:numPr>
+          <w:ilvl w:val="0"/>
+          <w:numId w:val="3"/>
+        </w:numPr>
+        <w:textAlignment w:val="baseline"/>
+        <w:rPr>
+          <w:rFonts w:cs="Arial"/>
+          <w:color w:val="000000"/>
+          <w:sz w:val="22"/>
+          <w:szCs w:val="22"/>
+        </w:rPr>
+      </w:pPr>
+      <w:r>
+        <w:rPr>
+          <w:rFonts w:cs="Arial"/>
+          <w:color w:val="000000"/>
+          <w:sz w:val="22"/>
+          <w:szCs w:val="22"/>
+        </w:rPr>
+        <w:t xml:space="preserve">The </w:t>
+      </w:r>
+      <w:r>
+        <w:rPr>
+          <w:rFonts w:cs="Arial"/>
+          <w:color w:val="000000"/>
+          <w:sz w:val="22"/>
+          <w:szCs w:val="22"/>
+        </w:rPr>
+        <w:t>Tournament Maker S</w:t>
+      </w:r>
+      <w:r>
+        <w:rPr>
+          <w:rFonts w:cs="Arial"/>
+          <w:color w:val="000000"/>
+          <w:sz w:val="22"/>
+          <w:szCs w:val="22"/>
+        </w:rPr>
+        <w:t>ystem</w:t>
+      </w:r>
+      <w:r>
+        <w:rPr>
+          <w:rFonts w:cs="Arial"/>
+          <w:color w:val="000000"/>
+          <w:sz w:val="22"/>
+          <w:szCs w:val="22"/>
+        </w:rPr>
+        <w:t xml:space="preserve"> front-end</w:t>
+      </w:r>
+      <w:r>
+        <w:rPr>
+          <w:rFonts w:cs="Arial"/>
+          <w:color w:val="000000"/>
+          <w:sz w:val="22"/>
+          <w:szCs w:val="22"/>
+        </w:rPr>
+        <w:t xml:space="preserve"> must be written in java.</w:t>
+      </w:r>
+    </w:p>
+    <w:p>
+      <w:pPr>
+        <w:numPr>
+          <w:ilvl w:val="0"/>
+          <w:numId w:val="3"/>
+        </w:numPr>
+        <w:textAlignment w:val="baseline"/>
+        <w:rPr>
+          <w:rFonts w:cs="Arial"/>
+          <w:color w:val="000000"/>
+          <w:sz w:val="22"/>
+          <w:szCs w:val="22"/>
+        </w:rPr>
+      </w:pPr>
+      <w:r>
+        <w:rPr>
+          <w:rFonts w:cs="Arial"/>
+          <w:color w:val="000000"/>
+          <w:sz w:val="22"/>
+          <w:szCs w:val="22"/>
+        </w:rPr>
+        <w:t xml:space="preserve">The </w:t>
+      </w:r>
+      <w:r>
+        <w:rPr>
+          <w:rFonts w:cs="Arial"/>
+          <w:color w:val="000000"/>
+          <w:sz w:val="22"/>
+          <w:szCs w:val="22"/>
+        </w:rPr>
+        <w:t>Tournament Maker S</w:t>
+      </w:r>
+      <w:r>
+        <w:rPr>
+          <w:rFonts w:cs="Arial"/>
+          <w:color w:val="000000"/>
+          <w:sz w:val="22"/>
+          <w:szCs w:val="22"/>
+        </w:rPr>
+        <w:t>ystem</w:t>
+      </w:r>
+      <w:r>
+        <w:rPr>
+          <w:rFonts w:cs="Arial"/>
+          <w:color w:val="000000"/>
+          <w:sz w:val="22"/>
+          <w:szCs w:val="22"/>
+        </w:rPr>
+        <w:t xml:space="preserve"> must display changes from the user within 0.5 seconds. </w:t>
+      </w:r>
+    </w:p>
+    <w:p>
+      <w:pPr>
+        <w:numPr>
+          <w:ilvl w:val="0"/>
+          <w:numId w:val="3"/>
+        </w:numPr>
+        <w:textAlignment w:val="baseline"/>
+        <w:rPr>
+          <w:rFonts w:cs="Arial"/>
+          <w:color w:val="000000"/>
+          <w:sz w:val="22"/>
+          <w:szCs w:val="22"/>
+        </w:rPr>
+      </w:pPr>
+      <w:r>
+        <w:rPr>
+          <w:rFonts w:cs="Arial"/>
+          <w:color w:val="000000"/>
+          <w:sz w:val="22"/>
+          <w:szCs w:val="22"/>
+        </w:rPr>
+        <w:t xml:space="preserve">The </w:t>
+      </w:r>
+      <w:r>
+        <w:rPr>
+          <w:rFonts w:cs="Arial"/>
+          <w:color w:val="000000"/>
+          <w:sz w:val="22"/>
+          <w:szCs w:val="22"/>
+        </w:rPr>
+        <w:t>Tournament Maker S</w:t>
+      </w:r>
+      <w:r>
+        <w:rPr>
+          <w:rFonts w:cs="Arial"/>
+          <w:color w:val="000000"/>
+          <w:sz w:val="22"/>
+          <w:szCs w:val="22"/>
+        </w:rPr>
+        <w:t>ystem</w:t>
+      </w:r>
+      <w:r>
+        <w:rPr>
+          <w:rFonts w:cs="Arial"/>
+          <w:color w:val="000000"/>
+          <w:sz w:val="22"/>
+          <w:szCs w:val="22"/>
+        </w:rPr>
+        <w:t xml:space="preserve"> must be able to store information for at least 100 teams. </w:t>
+      </w:r>
+    </w:p>
+    <w:p>
+      <w:pPr>
+        <w:numPr>
+          <w:ilvl w:val="0"/>
+          <w:numId w:val="3"/>
+        </w:numPr>
+        <w:spacing w:before="100" w:beforeAutospacing="1" w:after="100" w:afterAutospacing="1"/>
+        <w:textAlignment w:val="baseline"/>
+        <w:rPr>
+          <w:rFonts w:eastAsia="Times New Roman" w:cs="Arial"/>
+          <w:color w:val="000000"/>
+          <w:sz w:val="22"/>
+          <w:szCs w:val="22"/>
+        </w:rPr>
+      </w:pPr>
+      <w:r>
+        <w:rPr>
+          <w:rFonts w:eastAsia="Times New Roman" w:cs="Arial"/>
+          <w:color w:val="000000"/>
+          <w:sz w:val="22"/>
+          <w:szCs w:val="22"/>
+        </w:rPr>
+        <w:t xml:space="preserve">The </w:t>
+      </w:r>
+      <w:r>
+        <w:rPr>
+          <w:rFonts w:cs="Arial"/>
+          <w:color w:val="000000"/>
+          <w:sz w:val="22"/>
+          <w:szCs w:val="22"/>
+        </w:rPr>
+        <w:t>Tournament Maker S</w:t>
+      </w:r>
+      <w:r>
+        <w:rPr>
+          <w:rFonts w:cs="Arial"/>
+          <w:color w:val="000000"/>
+          <w:sz w:val="22"/>
+          <w:szCs w:val="22"/>
+        </w:rPr>
+        <w:t>ystem</w:t>
+      </w:r>
+      <w:r>
+        <w:rPr>
+          <w:rFonts w:cs="Arial"/>
+          <w:color w:val="000000"/>
+          <w:sz w:val="22"/>
+          <w:szCs w:val="22"/>
+        </w:rPr>
+        <w:t xml:space="preserve"> back-end</w:t>
+      </w:r>
+      <w:r>
+        <w:rPr>
+          <w:rFonts w:eastAsia="Times New Roman" w:cs="Arial"/>
+          <w:color w:val="000000"/>
+          <w:sz w:val="22"/>
+          <w:szCs w:val="22"/>
+        </w:rPr>
+        <w:t xml:space="preserve"> must be available 99% of the time.</w:t>
+      </w:r>
+    </w:p>
     <w:p/>
     <w:p>
       <w:pPr>
@@ -916,9 +2565,9 @@
 <file path=word/numbering.xml><?xml version="1.0" encoding="utf-8"?>
 <w:numbering xmlns:wpc="http://schemas.microsoft.com/office/word/2010/wordprocessingCanvas" xmlns:mo="http://schemas.microsoft.com/office/mac/office/2008/main" xmlns:mc="http://schemas.openxmlformats.org/markup-compatibility/2006" xmlns:mv="urn:schemas-microsoft-com:mac:vml" xmlns:o="urn:schemas-microsoft-com:office:office" xmlns:r="http://schemas.openxmlformats.org/officeDocument/2006/relationships" xmlns:m="http://schemas.openxmlformats.org/officeDocument/2006/math" xmlns:v="urn:schemas-microsoft-com:vml" xmlns:wp14="http://schemas.microsoft.com/office/word/2010/wordprocessingDrawing" xmlns:wp="http://schemas.openxmlformats.org/drawingml/2006/wordprocessingDrawing" xmlns:w10="urn:schemas-microsoft-com:office:word" xmlns:w="http://schemas.openxmlformats.org/wordprocessingml/2006/main" xmlns:w14="http://schemas.microsoft.com/office/word/2010/wordml" xmlns:w15="http://schemas.microsoft.com/office/word/2012/wordml" xmlns:wpg="http://schemas.microsoft.com/office/word/2010/wordprocessingGroup" xmlns:wpi="http://schemas.microsoft.com/office/word/2010/wordprocessingInk" xmlns:wne="http://schemas.microsoft.com/office/word/2006/wordml" xmlns:wps="http://schemas.microsoft.com/office/word/2010/wordprocessingShape" mc:Ignorable="w14 w15 wp14">
   <w:abstractNum w:abstractNumId="0">
-    <w:nsid w:val="7EE602E9"/>
+    <w:nsid w:val="0D7A2329"/>
     <w:multiLevelType w:val="hybridMultilevel"/>
-    <w:tmpl w:val="9B50FB72"/>
+    <w:tmpl w:val="2864F8B6"/>
     <w:lvl w:ilvl="0" w:tplc="04090001">
       <w:start w:val="1"/>
       <w:numFmt w:val="bullet"/>
@@ -1028,7 +2677,355 @@
       </w:rPr>
     </w:lvl>
   </w:abstractNum>
+  <w:abstractNum w:abstractNumId="1">
+    <w:nsid w:val="588812C5"/>
+    <w:multiLevelType w:val="multilevel"/>
+    <w:tmpl w:val="9306F648"/>
+    <w:lvl w:ilvl="0">
+      <w:start w:val="1"/>
+      <w:numFmt w:val="decimal"/>
+      <w:lvlText w:val="%1."/>
+      <w:lvlJc w:val="left"/>
+      <w:pPr>
+        <w:tabs>
+          <w:tab w:val="num" w:pos="720"/>
+        </w:tabs>
+        <w:ind w:left="720" w:hanging="360"/>
+      </w:pPr>
+    </w:lvl>
+    <w:lvl w:ilvl="1" w:tentative="1">
+      <w:start w:val="1"/>
+      <w:numFmt w:val="decimal"/>
+      <w:lvlText w:val="%2."/>
+      <w:lvlJc w:val="left"/>
+      <w:pPr>
+        <w:tabs>
+          <w:tab w:val="num" w:pos="1440"/>
+        </w:tabs>
+        <w:ind w:left="1440" w:hanging="360"/>
+      </w:pPr>
+    </w:lvl>
+    <w:lvl w:ilvl="2" w:tentative="1">
+      <w:start w:val="1"/>
+      <w:numFmt w:val="decimal"/>
+      <w:lvlText w:val="%3."/>
+      <w:lvlJc w:val="left"/>
+      <w:pPr>
+        <w:tabs>
+          <w:tab w:val="num" w:pos="2160"/>
+        </w:tabs>
+        <w:ind w:left="2160" w:hanging="360"/>
+      </w:pPr>
+    </w:lvl>
+    <w:lvl w:ilvl="3" w:tentative="1">
+      <w:start w:val="1"/>
+      <w:numFmt w:val="decimal"/>
+      <w:lvlText w:val="%4."/>
+      <w:lvlJc w:val="left"/>
+      <w:pPr>
+        <w:tabs>
+          <w:tab w:val="num" w:pos="2880"/>
+        </w:tabs>
+        <w:ind w:left="2880" w:hanging="360"/>
+      </w:pPr>
+    </w:lvl>
+    <w:lvl w:ilvl="4" w:tentative="1">
+      <w:start w:val="1"/>
+      <w:numFmt w:val="decimal"/>
+      <w:lvlText w:val="%5."/>
+      <w:lvlJc w:val="left"/>
+      <w:pPr>
+        <w:tabs>
+          <w:tab w:val="num" w:pos="3600"/>
+        </w:tabs>
+        <w:ind w:left="3600" w:hanging="360"/>
+      </w:pPr>
+    </w:lvl>
+    <w:lvl w:ilvl="5" w:tentative="1">
+      <w:start w:val="1"/>
+      <w:numFmt w:val="decimal"/>
+      <w:lvlText w:val="%6."/>
+      <w:lvlJc w:val="left"/>
+      <w:pPr>
+        <w:tabs>
+          <w:tab w:val="num" w:pos="4320"/>
+        </w:tabs>
+        <w:ind w:left="4320" w:hanging="360"/>
+      </w:pPr>
+    </w:lvl>
+    <w:lvl w:ilvl="6" w:tentative="1">
+      <w:start w:val="1"/>
+      <w:numFmt w:val="decimal"/>
+      <w:lvlText w:val="%7."/>
+      <w:lvlJc w:val="left"/>
+      <w:pPr>
+        <w:tabs>
+          <w:tab w:val="num" w:pos="5040"/>
+        </w:tabs>
+        <w:ind w:left="5040" w:hanging="360"/>
+      </w:pPr>
+    </w:lvl>
+    <w:lvl w:ilvl="7" w:tentative="1">
+      <w:start w:val="1"/>
+      <w:numFmt w:val="decimal"/>
+      <w:lvlText w:val="%8."/>
+      <w:lvlJc w:val="left"/>
+      <w:pPr>
+        <w:tabs>
+          <w:tab w:val="num" w:pos="5760"/>
+        </w:tabs>
+        <w:ind w:left="5760" w:hanging="360"/>
+      </w:pPr>
+    </w:lvl>
+    <w:lvl w:ilvl="8" w:tentative="1">
+      <w:start w:val="1"/>
+      <w:numFmt w:val="decimal"/>
+      <w:lvlText w:val="%9."/>
+      <w:lvlJc w:val="left"/>
+      <w:pPr>
+        <w:tabs>
+          <w:tab w:val="num" w:pos="6480"/>
+        </w:tabs>
+        <w:ind w:left="6480" w:hanging="360"/>
+      </w:pPr>
+    </w:lvl>
+  </w:abstractNum>
+  <w:abstractNum w:abstractNumId="2">
+    <w:nsid w:val="65C05565"/>
+    <w:multiLevelType w:val="multilevel"/>
+    <w:tmpl w:val="76F8AD2C"/>
+    <w:lvl w:ilvl="0">
+      <w:start w:val="1"/>
+      <w:numFmt w:val="decimal"/>
+      <w:lvlText w:val="%1."/>
+      <w:lvlJc w:val="left"/>
+      <w:pPr>
+        <w:tabs>
+          <w:tab w:val="num" w:pos="720"/>
+        </w:tabs>
+        <w:ind w:left="720" w:hanging="360"/>
+      </w:pPr>
+    </w:lvl>
+    <w:lvl w:ilvl="1" w:tentative="1">
+      <w:start w:val="1"/>
+      <w:numFmt w:val="decimal"/>
+      <w:lvlText w:val="%2."/>
+      <w:lvlJc w:val="left"/>
+      <w:pPr>
+        <w:tabs>
+          <w:tab w:val="num" w:pos="1440"/>
+        </w:tabs>
+        <w:ind w:left="1440" w:hanging="360"/>
+      </w:pPr>
+    </w:lvl>
+    <w:lvl w:ilvl="2" w:tentative="1">
+      <w:start w:val="1"/>
+      <w:numFmt w:val="decimal"/>
+      <w:lvlText w:val="%3."/>
+      <w:lvlJc w:val="left"/>
+      <w:pPr>
+        <w:tabs>
+          <w:tab w:val="num" w:pos="2160"/>
+        </w:tabs>
+        <w:ind w:left="2160" w:hanging="360"/>
+      </w:pPr>
+    </w:lvl>
+    <w:lvl w:ilvl="3" w:tentative="1">
+      <w:start w:val="1"/>
+      <w:numFmt w:val="decimal"/>
+      <w:lvlText w:val="%4."/>
+      <w:lvlJc w:val="left"/>
+      <w:pPr>
+        <w:tabs>
+          <w:tab w:val="num" w:pos="2880"/>
+        </w:tabs>
+        <w:ind w:left="2880" w:hanging="360"/>
+      </w:pPr>
+    </w:lvl>
+    <w:lvl w:ilvl="4" w:tentative="1">
+      <w:start w:val="1"/>
+      <w:numFmt w:val="decimal"/>
+      <w:lvlText w:val="%5."/>
+      <w:lvlJc w:val="left"/>
+      <w:pPr>
+        <w:tabs>
+          <w:tab w:val="num" w:pos="3600"/>
+        </w:tabs>
+        <w:ind w:left="3600" w:hanging="360"/>
+      </w:pPr>
+    </w:lvl>
+    <w:lvl w:ilvl="5" w:tentative="1">
+      <w:start w:val="1"/>
+      <w:numFmt w:val="decimal"/>
+      <w:lvlText w:val="%6."/>
+      <w:lvlJc w:val="left"/>
+      <w:pPr>
+        <w:tabs>
+          <w:tab w:val="num" w:pos="4320"/>
+        </w:tabs>
+        <w:ind w:left="4320" w:hanging="360"/>
+      </w:pPr>
+    </w:lvl>
+    <w:lvl w:ilvl="6" w:tentative="1">
+      <w:start w:val="1"/>
+      <w:numFmt w:val="decimal"/>
+      <w:lvlText w:val="%7."/>
+      <w:lvlJc w:val="left"/>
+      <w:pPr>
+        <w:tabs>
+          <w:tab w:val="num" w:pos="5040"/>
+        </w:tabs>
+        <w:ind w:left="5040" w:hanging="360"/>
+      </w:pPr>
+    </w:lvl>
+    <w:lvl w:ilvl="7" w:tentative="1">
+      <w:start w:val="1"/>
+      <w:numFmt w:val="decimal"/>
+      <w:lvlText w:val="%8."/>
+      <w:lvlJc w:val="left"/>
+      <w:pPr>
+        <w:tabs>
+          <w:tab w:val="num" w:pos="5760"/>
+        </w:tabs>
+        <w:ind w:left="5760" w:hanging="360"/>
+      </w:pPr>
+    </w:lvl>
+    <w:lvl w:ilvl="8" w:tentative="1">
+      <w:start w:val="1"/>
+      <w:numFmt w:val="decimal"/>
+      <w:lvlText w:val="%9."/>
+      <w:lvlJc w:val="left"/>
+      <w:pPr>
+        <w:tabs>
+          <w:tab w:val="num" w:pos="6480"/>
+        </w:tabs>
+        <w:ind w:left="6480" w:hanging="360"/>
+      </w:pPr>
+    </w:lvl>
+  </w:abstractNum>
+  <w:abstractNum w:abstractNumId="3">
+    <w:nsid w:val="7EE602E9"/>
+    <w:multiLevelType w:val="hybridMultilevel"/>
+    <w:tmpl w:val="9B50FB72"/>
+    <w:lvl w:ilvl="0" w:tplc="04090001">
+      <w:start w:val="1"/>
+      <w:numFmt w:val="bullet"/>
+      <w:lvlText w:val=""/>
+      <w:lvlJc w:val="left"/>
+      <w:pPr>
+        <w:ind w:left="720" w:hanging="360"/>
+      </w:pPr>
+      <w:rPr>
+        <w:rFonts w:ascii="Symbol" w:hAnsi="Symbol" w:hint="default"/>
+      </w:rPr>
+    </w:lvl>
+    <w:lvl w:ilvl="1" w:tplc="04090003" w:tentative="1">
+      <w:start w:val="1"/>
+      <w:numFmt w:val="bullet"/>
+      <w:lvlText w:val="o"/>
+      <w:lvlJc w:val="left"/>
+      <w:pPr>
+        <w:ind w:left="1440" w:hanging="360"/>
+      </w:pPr>
+      <w:rPr>
+        <w:rFonts w:ascii="Courier New" w:hAnsi="Courier New" w:cs="Courier New" w:hint="default"/>
+      </w:rPr>
+    </w:lvl>
+    <w:lvl w:ilvl="2" w:tplc="04090005" w:tentative="1">
+      <w:start w:val="1"/>
+      <w:numFmt w:val="bullet"/>
+      <w:lvlText w:val=""/>
+      <w:lvlJc w:val="left"/>
+      <w:pPr>
+        <w:ind w:left="2160" w:hanging="360"/>
+      </w:pPr>
+      <w:rPr>
+        <w:rFonts w:ascii="Wingdings" w:hAnsi="Wingdings" w:hint="default"/>
+      </w:rPr>
+    </w:lvl>
+    <w:lvl w:ilvl="3" w:tplc="04090001" w:tentative="1">
+      <w:start w:val="1"/>
+      <w:numFmt w:val="bullet"/>
+      <w:lvlText w:val=""/>
+      <w:lvlJc w:val="left"/>
+      <w:pPr>
+        <w:ind w:left="2880" w:hanging="360"/>
+      </w:pPr>
+      <w:rPr>
+        <w:rFonts w:ascii="Symbol" w:hAnsi="Symbol" w:hint="default"/>
+      </w:rPr>
+    </w:lvl>
+    <w:lvl w:ilvl="4" w:tplc="04090003" w:tentative="1">
+      <w:start w:val="1"/>
+      <w:numFmt w:val="bullet"/>
+      <w:lvlText w:val="o"/>
+      <w:lvlJc w:val="left"/>
+      <w:pPr>
+        <w:ind w:left="3600" w:hanging="360"/>
+      </w:pPr>
+      <w:rPr>
+        <w:rFonts w:ascii="Courier New" w:hAnsi="Courier New" w:cs="Courier New" w:hint="default"/>
+      </w:rPr>
+    </w:lvl>
+    <w:lvl w:ilvl="5" w:tplc="04090005" w:tentative="1">
+      <w:start w:val="1"/>
+      <w:numFmt w:val="bullet"/>
+      <w:lvlText w:val=""/>
+      <w:lvlJc w:val="left"/>
+      <w:pPr>
+        <w:ind w:left="4320" w:hanging="360"/>
+      </w:pPr>
+      <w:rPr>
+        <w:rFonts w:ascii="Wingdings" w:hAnsi="Wingdings" w:hint="default"/>
+      </w:rPr>
+    </w:lvl>
+    <w:lvl w:ilvl="6" w:tplc="04090001" w:tentative="1">
+      <w:start w:val="1"/>
+      <w:numFmt w:val="bullet"/>
+      <w:lvlText w:val=""/>
+      <w:lvlJc w:val="left"/>
+      <w:pPr>
+        <w:ind w:left="5040" w:hanging="360"/>
+      </w:pPr>
+      <w:rPr>
+        <w:rFonts w:ascii="Symbol" w:hAnsi="Symbol" w:hint="default"/>
+      </w:rPr>
+    </w:lvl>
+    <w:lvl w:ilvl="7" w:tplc="04090003" w:tentative="1">
+      <w:start w:val="1"/>
+      <w:numFmt w:val="bullet"/>
+      <w:lvlText w:val="o"/>
+      <w:lvlJc w:val="left"/>
+      <w:pPr>
+        <w:ind w:left="5760" w:hanging="360"/>
+      </w:pPr>
+      <w:rPr>
+        <w:rFonts w:ascii="Courier New" w:hAnsi="Courier New" w:cs="Courier New" w:hint="default"/>
+      </w:rPr>
+    </w:lvl>
+    <w:lvl w:ilvl="8" w:tplc="04090005" w:tentative="1">
+      <w:start w:val="1"/>
+      <w:numFmt w:val="bullet"/>
+      <w:lvlText w:val=""/>
+      <w:lvlJc w:val="left"/>
+      <w:pPr>
+        <w:ind w:left="6480" w:hanging="360"/>
+      </w:pPr>
+      <w:rPr>
+        <w:rFonts w:ascii="Wingdings" w:hAnsi="Wingdings" w:hint="default"/>
+      </w:rPr>
+    </w:lvl>
+  </w:abstractNum>
   <w:num w:numId="1">
+    <w:abstractNumId w:val="3"/>
+  </w:num>
+  <w:num w:numId="2">
+    <w:abstractNumId w:val="2"/>
+  </w:num>
+  <w:num w:numId="3">
+    <w:abstractNumId w:val="1"/>
+  </w:num>
+  <w:num w:numId="4">
     <w:abstractNumId w:val="0"/>
   </w:num>
 </w:numbering>
@@ -1456,9 +3453,30 @@
       <w:szCs w:val="26"/>
     </w:rPr>
   </w:style>
+  <w:style w:type="paragraph" w:styleId="Heading3">
+    <w:name w:val="heading 3"/>
+    <w:basedOn w:val="Normal"/>
+    <w:next w:val="Normal"/>
+    <w:link w:val="Heading3Char"/>
+    <w:uiPriority w:val="9"/>
+    <w:unhideWhenUsed/>
+    <w:qFormat/>
+    <w:rsid w:val="0076603A"/>
+    <w:pPr>
+      <w:keepNext/>
+      <w:keepLines/>
+      <w:spacing w:before="40"/>
+      <w:outlineLvl w:val="2"/>
+    </w:pPr>
+    <w:rPr>
+      <w:rFonts w:asciiTheme="majorHAnsi" w:eastAsiaTheme="majorEastAsia" w:hAnsiTheme="majorHAnsi" w:cstheme="majorBidi"/>
+      <w:color w:val="1F4D78" w:themeColor="accent1" w:themeShade="7F"/>
+    </w:rPr>
+  </w:style>
   <w:style w:type="character" w:default="1" w:styleId="DefaultParagraphFont">
     <w:name w:val="Default Paragraph Font"/>
     <w:uiPriority w:val="1"/>
+    <w:semiHidden/>
     <w:unhideWhenUsed/>
   </w:style>
   <w:style w:type="table" w:default="1" w:styleId="TableNormal">
@@ -1528,6 +3546,31 @@
       <w:ind w:left="720"/>
       <w:contextualSpacing/>
     </w:pPr>
+  </w:style>
+  <w:style w:type="character" w:customStyle="1" w:styleId="Heading3Char">
+    <w:name w:val="Heading 3 Char"/>
+    <w:basedOn w:val="DefaultParagraphFont"/>
+    <w:link w:val="Heading3"/>
+    <w:uiPriority w:val="9"/>
+    <w:rsid w:val="0076603A"/>
+    <w:rPr>
+      <w:rFonts w:asciiTheme="majorHAnsi" w:eastAsiaTheme="majorEastAsia" w:hAnsiTheme="majorHAnsi" w:cstheme="majorBidi"/>
+      <w:color w:val="1F4D78" w:themeColor="accent1" w:themeShade="7F"/>
+    </w:rPr>
+  </w:style>
+  <w:style w:type="paragraph" w:styleId="NormalWeb">
+    <w:name w:val="Normal (Web)"/>
+    <w:basedOn w:val="Normal"/>
+    <w:uiPriority w:val="99"/>
+    <w:semiHidden/>
+    <w:unhideWhenUsed/>
+    <w:rsid w:val="003037DA"/>
+    <w:pPr>
+      <w:spacing w:before="100" w:beforeAutospacing="1" w:after="100" w:afterAutospacing="1"/>
+    </w:pPr>
+    <w:rPr>
+      <w:rFonts w:ascii="Times New Roman" w:hAnsi="Times New Roman" w:cs="Times New Roman"/>
+    </w:rPr>
   </w:style>
 </w:styles>
 </file>

</xml_diff>

<commit_message>
updated sequence_diagram_2 and added it to report
</commit_message>
<xml_diff>
--- a/Deliverables/Project Report.docx
+++ b/Deliverables/Project Report.docx
@@ -3,193 +3,414 @@
 <w:document xmlns:wpc="http://schemas.microsoft.com/office/word/2010/wordprocessingCanvas" xmlns:mo="http://schemas.microsoft.com/office/mac/office/2008/main" xmlns:mc="http://schemas.openxmlformats.org/markup-compatibility/2006" xmlns:mv="urn:schemas-microsoft-com:mac:vml" xmlns:o="urn:schemas-microsoft-com:office:office" xmlns:r="http://schemas.openxmlformats.org/officeDocument/2006/relationships" xmlns:m="http://schemas.openxmlformats.org/officeDocument/2006/math" xmlns:v="urn:schemas-microsoft-com:vml" xmlns:wp14="http://schemas.microsoft.com/office/word/2010/wordprocessingDrawing" xmlns:wp="http://schemas.openxmlformats.org/drawingml/2006/wordprocessingDrawing" xmlns:w10="urn:schemas-microsoft-com:office:word" xmlns:w="http://schemas.openxmlformats.org/wordprocessingml/2006/main" xmlns:w14="http://schemas.microsoft.com/office/word/2010/wordml" xmlns:w15="http://schemas.microsoft.com/office/word/2012/wordml" xmlns:wpg="http://schemas.microsoft.com/office/word/2010/wordprocessingGroup" xmlns:wpi="http://schemas.microsoft.com/office/word/2010/wordprocessingInk" xmlns:wne="http://schemas.microsoft.com/office/word/2006/wordml" xmlns:wps="http://schemas.microsoft.com/office/word/2010/wordprocessingShape" mc:Ignorable="w14 w15 wp14">
   <w:body>
     <w:p>
+      <w:bookmarkStart w:id="0" w:name="_GoBack"/>
+      <w:bookmarkEnd w:id="0"/>
+    </w:p>
+    <w:p/>
+    <w:p/>
+    <w:p/>
+    <w:p/>
+    <w:p/>
+    <w:p/>
+    <w:p/>
+    <w:p/>
+    <w:p>
       <w:pPr>
         <w:pStyle w:val="Heading2"/>
         <w:jc w:val="center"/>
         <w:rPr>
+          <w:rFonts w:ascii="Cambria" w:hAnsi="Cambria"/>
+          <w:sz w:val="40"/>
+          <w:szCs w:val="40"/>
           <w:lang w:val="en-CA"/>
         </w:rPr>
       </w:pPr>
-    </w:p>
-    <w:p/>
-    <w:p/>
-    <w:p/>
-    <w:p/>
-    <w:p/>
-    <w:p/>
-    <w:p/>
-    <w:p/>
-    <w:p/>
-    <w:p/>
-    <w:p/>
-    <w:p/>
-    <w:p/>
-    <w:p/>
-    <w:p/>
-    <w:p/>
+      <w:bookmarkStart w:id="1" w:name="_Toc436740064"/>
+      <w:r>
+        <w:rPr>
+          <w:rFonts w:ascii="Cambria" w:hAnsi="Cambria"/>
+          <w:sz w:val="40"/>
+          <w:szCs w:val="40"/>
+          <w:lang w:val="en-CA"/>
+        </w:rPr>
+        <w:t xml:space="preserve">SEG2105 Final </w:t>
+      </w:r>
+      <w:r>
+        <w:rPr>
+          <w:rFonts w:ascii="Cambria" w:hAnsi="Cambria"/>
+          <w:sz w:val="40"/>
+          <w:szCs w:val="40"/>
+          <w:lang w:val="en-CA"/>
+        </w:rPr>
+        <w:t xml:space="preserve">Project Report </w:t>
+      </w:r>
+      <w:bookmarkEnd w:id="1"/>
+    </w:p>
+    <w:p>
+      <w:pPr>
+        <w:jc w:val="center"/>
+        <w:rPr>
+          <w:rFonts w:ascii="Cambria" w:hAnsi="Cambria"/>
+          <w:b/>
+          <w:lang w:val="en-CA"/>
+        </w:rPr>
+      </w:pPr>
+      <w:r>
+        <w:rPr>
+          <w:rFonts w:ascii="Cambria" w:hAnsi="Cambria"/>
+          <w:b/>
+          <w:lang w:val="en-CA"/>
+        </w:rPr>
+        <w:t>Design and Implementation of Keeper</w:t>
+      </w:r>
+    </w:p>
+    <w:p>
+      <w:pPr>
+        <w:jc w:val="center"/>
+        <w:rPr>
+          <w:rFonts w:ascii="Cambria" w:hAnsi="Cambria"/>
+          <w:lang w:val="en-CA"/>
+        </w:rPr>
+      </w:pPr>
+    </w:p>
+    <w:p>
+      <w:pPr>
+        <w:jc w:val="center"/>
+        <w:rPr>
+          <w:rFonts w:ascii="Cambria" w:hAnsi="Cambria"/>
+        </w:rPr>
+      </w:pPr>
+      <w:r>
+        <w:rPr>
+          <w:rFonts w:ascii="Cambria" w:hAnsi="Cambria"/>
+          <w:lang w:val="en-CA"/>
+        </w:rPr>
+        <w:t>Chen, Qufei (</w:t>
+      </w:r>
+      <w:r>
+        <w:rPr>
+          <w:rFonts w:ascii="Cambria" w:hAnsi="Cambria"/>
+        </w:rPr>
+        <w:t>6771326</w:t>
+      </w:r>
+      <w:r>
+        <w:rPr>
+          <w:rFonts w:ascii="Cambria" w:hAnsi="Cambria"/>
+          <w:lang w:val="en-CA"/>
+        </w:rPr>
+        <w:t>)</w:t>
+      </w:r>
+    </w:p>
+    <w:p>
+      <w:pPr>
+        <w:jc w:val="center"/>
+        <w:rPr>
+          <w:rFonts w:ascii="Cambria" w:hAnsi="Cambria"/>
+        </w:rPr>
+      </w:pPr>
+      <w:r>
+        <w:rPr>
+          <w:rFonts w:ascii="Cambria" w:hAnsi="Cambria"/>
+          <w:lang w:val="en-CA"/>
+        </w:rPr>
+        <w:t>Langlois, Matthew (</w:t>
+      </w:r>
+      <w:r>
+        <w:rPr>
+          <w:rFonts w:ascii="Cambria" w:hAnsi="Cambria"/>
+        </w:rPr>
+        <w:t>7731813</w:t>
+      </w:r>
+      <w:r>
+        <w:rPr>
+          <w:rFonts w:ascii="Cambria" w:hAnsi="Cambria"/>
+          <w:lang w:val="en-CA"/>
+        </w:rPr>
+        <w:t>)</w:t>
+      </w:r>
+    </w:p>
+    <w:p>
+      <w:pPr>
+        <w:jc w:val="center"/>
+        <w:rPr>
+          <w:rFonts w:ascii="Cambria" w:hAnsi="Cambria"/>
+        </w:rPr>
+      </w:pPr>
+      <w:r>
+        <w:rPr>
+          <w:rFonts w:ascii="Cambria" w:hAnsi="Cambria"/>
+          <w:lang w:val="en-CA"/>
+        </w:rPr>
+        <w:t>Yang, Meng (</w:t>
+      </w:r>
+      <w:r>
+        <w:rPr>
+          <w:rFonts w:ascii="Cambria" w:hAnsi="Cambria"/>
+        </w:rPr>
+        <w:t>6889352</w:t>
+      </w:r>
+      <w:r>
+        <w:rPr>
+          <w:rFonts w:ascii="Cambria" w:hAnsi="Cambria"/>
+          <w:lang w:val="en-CA"/>
+        </w:rPr>
+        <w:t>)</w:t>
+      </w:r>
+    </w:p>
+    <w:p>
+      <w:pPr>
+        <w:jc w:val="center"/>
+        <w:rPr>
+          <w:rFonts w:ascii="Cambria" w:hAnsi="Cambria"/>
+          <w:lang w:val="en-CA"/>
+        </w:rPr>
+      </w:pPr>
+      <w:r>
+        <w:rPr>
+          <w:rFonts w:ascii="Cambria" w:hAnsi="Cambria"/>
+          <w:lang w:val="en-CA"/>
+        </w:rPr>
+        <w:t>Yaraskavitch, Matthew (</w:t>
+      </w:r>
+      <w:r>
+        <w:rPr>
+          <w:rFonts w:ascii="Cambria" w:hAnsi="Cambria"/>
+          <w:lang w:val="en-CA"/>
+        </w:rPr>
+        <w:t>6301664</w:t>
+      </w:r>
+      <w:r>
+        <w:rPr>
+          <w:rFonts w:ascii="Cambria" w:hAnsi="Cambria"/>
+          <w:lang w:val="en-CA"/>
+        </w:rPr>
+        <w:t>)</w:t>
+      </w:r>
+    </w:p>
+    <w:p>
+      <w:pPr>
+        <w:jc w:val="center"/>
+        <w:rPr>
+          <w:rFonts w:ascii="Cambria" w:hAnsi="Cambria"/>
+          <w:lang w:val="en-CA"/>
+        </w:rPr>
+      </w:pPr>
+    </w:p>
+    <w:p>
+      <w:pPr>
+        <w:jc w:val="center"/>
+        <w:rPr>
+          <w:rFonts w:ascii="Cambria" w:hAnsi="Cambria"/>
+          <w:lang w:val="en-CA"/>
+        </w:rPr>
+      </w:pPr>
+      <w:r>
+        <w:rPr>
+          <w:rFonts w:ascii="Cambria" w:hAnsi="Cambria"/>
+          <w:lang w:val="en-CA"/>
+        </w:rPr>
+        <w:t>SEG2105</w:t>
+      </w:r>
+      <w:r>
+        <w:rPr>
+          <w:rFonts w:ascii="Cambria" w:hAnsi="Cambria"/>
+          <w:lang w:val="en-CA"/>
+        </w:rPr>
+        <w:t xml:space="preserve"> Section</w:t>
+      </w:r>
+      <w:r>
+        <w:rPr>
+          <w:rFonts w:ascii="Cambria" w:hAnsi="Cambria"/>
+          <w:lang w:val="en-CA"/>
+        </w:rPr>
+        <w:t xml:space="preserve"> B</w:t>
+      </w:r>
+    </w:p>
+    <w:p>
+      <w:pPr>
+        <w:jc w:val="center"/>
+        <w:rPr>
+          <w:rFonts w:ascii="Cambria" w:hAnsi="Cambria"/>
+          <w:lang w:val="en-CA"/>
+        </w:rPr>
+      </w:pPr>
+      <w:r>
+        <w:rPr>
+          <w:rFonts w:ascii="Cambria" w:hAnsi="Cambria"/>
+          <w:lang w:val="en-CA"/>
+        </w:rPr>
+        <w:t>Due: December 5</w:t>
+      </w:r>
+      <w:r>
+        <w:rPr>
+          <w:rFonts w:ascii="Cambria" w:hAnsi="Cambria"/>
+          <w:vertAlign w:val="superscript"/>
+          <w:lang w:val="en-CA"/>
+        </w:rPr>
+        <w:t>th</w:t>
+      </w:r>
+      <w:r>
+        <w:rPr>
+          <w:rFonts w:ascii="Cambria" w:hAnsi="Cambria"/>
+          <w:lang w:val="en-CA"/>
+        </w:rPr>
+        <w:t>, 2015</w:t>
+      </w:r>
+    </w:p>
+    <w:p>
+      <w:pPr>
+        <w:jc w:val="center"/>
+        <w:rPr>
+          <w:rFonts w:ascii="Cambria" w:hAnsi="Cambria"/>
+          <w:lang w:val="en-CA"/>
+        </w:rPr>
+      </w:pPr>
+      <w:r>
+        <w:rPr>
+          <w:rFonts w:ascii="Cambria" w:hAnsi="Cambria"/>
+          <w:lang w:val="en-CA"/>
+        </w:rPr>
+        <w:t>Presentation Date: Decemebr 4</w:t>
+      </w:r>
+      <w:r>
+        <w:rPr>
+          <w:rFonts w:ascii="Cambria" w:hAnsi="Cambria"/>
+          <w:vertAlign w:val="superscript"/>
+          <w:lang w:val="en-CA"/>
+        </w:rPr>
+        <w:t>th</w:t>
+      </w:r>
+      <w:r>
+        <w:rPr>
+          <w:rFonts w:ascii="Cambria" w:hAnsi="Cambria"/>
+          <w:lang w:val="en-CA"/>
+        </w:rPr>
+        <w:t>, 2015</w:t>
+      </w:r>
+    </w:p>
+    <w:p>
+      <w:pPr>
+        <w:rPr>
+          <w:lang w:val="en-CA"/>
+        </w:rPr>
+      </w:pPr>
+    </w:p>
+    <w:p>
+      <w:pPr>
+        <w:rPr>
+          <w:lang w:val="en-CA"/>
+        </w:rPr>
+      </w:pPr>
+    </w:p>
+    <w:p>
+      <w:pPr>
+        <w:jc w:val="center"/>
+        <w:rPr>
+          <w:sz w:val="36"/>
+          <w:lang w:val="en-CA"/>
+        </w:rPr>
+      </w:pPr>
+    </w:p>
+    <w:p>
+      <w:pPr>
+        <w:rPr>
+          <w:sz w:val="36"/>
+          <w:lang w:val="en-CA"/>
+        </w:rPr>
+      </w:pPr>
+    </w:p>
+    <w:p>
+      <w:pPr>
+        <w:rPr>
+          <w:sz w:val="36"/>
+          <w:lang w:val="en-CA"/>
+        </w:rPr>
+      </w:pPr>
+    </w:p>
+    <w:p>
+      <w:pPr>
+        <w:jc w:val="center"/>
+        <w:rPr>
+          <w:sz w:val="36"/>
+          <w:lang w:val="en-CA"/>
+        </w:rPr>
+      </w:pPr>
+    </w:p>
+    <w:p>
+      <w:pPr>
+        <w:jc w:val="center"/>
+        <w:rPr>
+          <w:sz w:val="36"/>
+          <w:lang w:val="en-CA"/>
+        </w:rPr>
+      </w:pPr>
+    </w:p>
+    <w:p>
+      <w:pPr>
+        <w:jc w:val="center"/>
+        <w:rPr>
+          <w:sz w:val="36"/>
+          <w:lang w:val="en-CA"/>
+        </w:rPr>
+      </w:pPr>
+    </w:p>
+    <w:p>
+      <w:pPr>
+        <w:jc w:val="center"/>
+        <w:rPr>
+          <w:sz w:val="36"/>
+          <w:lang w:val="en-CA"/>
+        </w:rPr>
+      </w:pPr>
+    </w:p>
+    <w:p>
+      <w:pPr>
+        <w:jc w:val="center"/>
+        <w:rPr>
+          <w:sz w:val="28"/>
+          <w:lang w:val="en-CA"/>
+        </w:rPr>
+      </w:pPr>
+      <w:r>
+        <w:rPr>
+          <w:sz w:val="28"/>
+          <w:lang w:val="en-CA"/>
+        </w:rPr>
+        <w:t>University of Ottawa</w:t>
+      </w:r>
+    </w:p>
+    <w:p>
+      <w:pPr>
+        <w:jc w:val="center"/>
+        <w:rPr>
+          <w:lang w:val="en-CA"/>
+        </w:rPr>
+      </w:pPr>
+      <w:r>
+        <w:rPr>
+          <w:sz w:val="36"/>
+          <w:lang w:val="en-CA"/>
+        </w:rPr>
+        <w:t>Faculty of Engineering</w:t>
+      </w:r>
+      <w:r>
+        <w:rPr>
+          <w:lang w:val="en-CA"/>
+        </w:rPr>
+        <w:br w:type="page"/>
+      </w:r>
+    </w:p>
     <w:p>
       <w:pPr>
         <w:pStyle w:val="Heading2"/>
-        <w:jc w:val="center"/>
-        <w:rPr>
-          <w:lang w:val="en-CA"/>
-        </w:rPr>
-      </w:pPr>
-      <w:bookmarkStart w:id="0" w:name="_Toc436740064"/>
-      <w:r>
-        <w:rPr>
-          <w:lang w:val="en-CA"/>
-        </w:rPr>
-        <w:t xml:space="preserve">Project Report </w:t>
-      </w:r>
-      <w:bookmarkEnd w:id="0"/>
-    </w:p>
-    <w:p>
-      <w:pPr>
-        <w:jc w:val="center"/>
-        <w:rPr>
-          <w:lang w:val="en-CA"/>
-        </w:rPr>
-      </w:pPr>
-      <w:r>
-        <w:rPr>
-          <w:lang w:val="en-CA"/>
-        </w:rPr>
-        <w:t>Design and Implementation of Keeper</w:t>
-      </w:r>
-    </w:p>
-    <w:p>
-      <w:pPr>
-        <w:jc w:val="center"/>
-      </w:pPr>
-      <w:r>
-        <w:rPr>
-          <w:lang w:val="en-CA"/>
-        </w:rPr>
-        <w:t>Chen, Qufei (</w:t>
-      </w:r>
-      <w:r>
-        <w:t>6771326</w:t>
-      </w:r>
-      <w:r>
-        <w:rPr>
-          <w:lang w:val="en-CA"/>
-        </w:rPr>
-        <w:t>)</w:t>
-      </w:r>
-    </w:p>
-    <w:p>
-      <w:pPr>
-        <w:jc w:val="center"/>
-      </w:pPr>
-      <w:r>
-        <w:rPr>
-          <w:lang w:val="en-CA"/>
-        </w:rPr>
-        <w:t>Langlois, Matthew (</w:t>
-      </w:r>
-      <w:r>
-        <w:t>7731813</w:t>
-      </w:r>
-      <w:r>
-        <w:rPr>
-          <w:lang w:val="en-CA"/>
-        </w:rPr>
-        <w:t>)</w:t>
-      </w:r>
-    </w:p>
-    <w:p>
-      <w:pPr>
-        <w:jc w:val="center"/>
-      </w:pPr>
-      <w:r>
-        <w:rPr>
-          <w:lang w:val="en-CA"/>
-        </w:rPr>
-        <w:t>Yang, Meng (</w:t>
-      </w:r>
-      <w:r>
-        <w:t>6889352</w:t>
-      </w:r>
-      <w:r>
-        <w:rPr>
-          <w:lang w:val="en-CA"/>
-        </w:rPr>
-        <w:t>)</w:t>
-      </w:r>
-    </w:p>
-    <w:p>
-      <w:pPr>
-        <w:jc w:val="center"/>
-        <w:rPr>
-          <w:lang w:val="en-CA"/>
-        </w:rPr>
-      </w:pPr>
-      <w:r>
-        <w:rPr>
-          <w:lang w:val="en-CA"/>
-        </w:rPr>
-        <w:t>Yaraskavitch, Matthew (</w:t>
-      </w:r>
-      <w:r>
-        <w:rPr>
-          <w:lang w:val="en-CA"/>
-        </w:rPr>
-        <w:t>6301664</w:t>
-      </w:r>
-      <w:r>
-        <w:rPr>
-          <w:lang w:val="en-CA"/>
-        </w:rPr>
-        <w:t>)</w:t>
-      </w:r>
-    </w:p>
-    <w:p>
-      <w:pPr>
-        <w:jc w:val="center"/>
-        <w:rPr>
-          <w:lang w:val="en-CA"/>
-        </w:rPr>
-      </w:pPr>
-      <w:r>
-        <w:rPr>
-          <w:lang w:val="en-CA"/>
-        </w:rPr>
-        <w:t>SEG2105</w:t>
-      </w:r>
-    </w:p>
-    <w:p>
-      <w:pPr>
-        <w:jc w:val="center"/>
-        <w:rPr>
-          <w:lang w:val="en-CA"/>
-        </w:rPr>
-      </w:pPr>
-      <w:r>
-        <w:rPr>
-          <w:lang w:val="en-CA"/>
-        </w:rPr>
-        <w:t>December 1, 2015</w:t>
-      </w:r>
-    </w:p>
-    <w:p>
-      <w:pPr>
-        <w:rPr>
-          <w:lang w:val="en-CA"/>
-        </w:rPr>
-      </w:pPr>
-      <w:r>
-        <w:rPr>
-          <w:lang w:val="en-CA"/>
-        </w:rPr>
-        <w:br w:type="page"/>
-      </w:r>
-    </w:p>
-    <w:p>
-      <w:pPr>
-        <w:pStyle w:val="Heading2"/>
-      </w:pPr>
-      <w:r>
+        <w:rPr>
+          <w:sz w:val="28"/>
+        </w:rPr>
+      </w:pPr>
+      <w:r>
+        <w:rPr>
+          <w:sz w:val="28"/>
+        </w:rPr>
         <w:lastRenderedPageBreak/>
         <w:t>Introduction</w:t>
       </w:r>
@@ -224,20 +445,32 @@
         <w:t>The final implementation of the</w:t>
       </w:r>
       <w:r>
-        <w:t>se deliverables is listed below. AS is common in software engineering, the non-essential requirements have been modified to more closely reflect the final implementation, without changing the intent.</w:t>
-      </w:r>
-      <w:bookmarkStart w:id="1" w:name="_GoBack"/>
-      <w:bookmarkEnd w:id="1"/>
-    </w:p>
+        <w:t>se deliverab</w:t>
+      </w:r>
+      <w:r>
+        <w:t>les is listed below. As</w:t>
+      </w:r>
+      <w:r>
+        <w:t xml:space="preserve"> is common in software engineering, the non-essential requirements have been modified to more closely reflect the final implementation, without changing the intent.</w:t>
+      </w:r>
+    </w:p>
+    <w:p/>
     <w:p/>
     <w:p>
       <w:pPr>
         <w:pStyle w:val="Heading2"/>
-      </w:pPr>
-      <w:r>
+        <w:rPr>
+          <w:sz w:val="28"/>
+        </w:rPr>
+      </w:pPr>
+      <w:r>
+        <w:rPr>
+          <w:sz w:val="28"/>
+        </w:rPr>
         <w:t>Contributions and Corrections</w:t>
       </w:r>
     </w:p>
+    <w:p/>
     <w:p/>
     <w:tbl>
       <w:tblPr>
@@ -404,7 +637,10 @@
           </w:tcPr>
           <w:p>
             <w:r>
-              <w:t>Chen, Quifei</w:t>
+              <w:t>Chen, Qu</w:t>
+            </w:r>
+            <w:r>
+              <w:t>fei</w:t>
             </w:r>
           </w:p>
         </w:tc>
@@ -676,6 +912,7 @@
         </w:tc>
       </w:tr>
     </w:tbl>
+    <w:p/>
     <w:p/>
     <w:p/>
     <w:tbl>
@@ -897,8 +1134,45 @@
             <w:vAlign w:val="center"/>
           </w:tcPr>
           <w:p>
-            <w:r>
-              <w:t>TBD</w:t>
+            <w:pPr>
+              <w:pStyle w:val="ListParagraph"/>
+              <w:numPr>
+                <w:ilvl w:val="0"/>
+                <w:numId w:val="5"/>
+              </w:numPr>
+            </w:pPr>
+            <w:r>
+              <w:t>Added knockout, round robin, and combinational classes</w:t>
+            </w:r>
+            <w:r>
+              <w:t xml:space="preserve"> to class diagram (TODO)</w:t>
+            </w:r>
+          </w:p>
+          <w:p>
+            <w:pPr>
+              <w:pStyle w:val="ListParagraph"/>
+              <w:numPr>
+                <w:ilvl w:val="0"/>
+                <w:numId w:val="5"/>
+              </w:numPr>
+            </w:pPr>
+            <w:r>
+              <w:t>Updated role names and multiplicities (TODO: specify which role names and multiplicities) on class diagram</w:t>
+            </w:r>
+          </w:p>
+          <w:p>
+            <w:pPr>
+              <w:pStyle w:val="ListParagraph"/>
+              <w:numPr>
+                <w:ilvl w:val="0"/>
+                <w:numId w:val="5"/>
+              </w:numPr>
+            </w:pPr>
+            <w:r>
+              <w:t xml:space="preserve">Removed </w:t>
+            </w:r>
+            <w:r>
+              <w:t>instance ‘Person’, and changed teamList and team to be generated by the main ‘TournamentMaker’ class</w:t>
             </w:r>
           </w:p>
         </w:tc>
@@ -940,17 +1214,35 @@
     </w:tbl>
     <w:p/>
     <w:p/>
+    <w:p/>
+    <w:p/>
+    <w:p/>
+    <w:p/>
+    <w:p/>
+    <w:p/>
     <w:p>
       <w:pPr>
         <w:pStyle w:val="Heading2"/>
-      </w:pPr>
-      <w:r>
+        <w:rPr>
+          <w:sz w:val="28"/>
+        </w:rPr>
+      </w:pPr>
+      <w:r>
+        <w:rPr>
+          <w:sz w:val="28"/>
+        </w:rPr>
         <w:t xml:space="preserve">Software </w:t>
       </w:r>
       <w:r>
+        <w:rPr>
+          <w:sz w:val="28"/>
+        </w:rPr>
         <w:t>Requirements</w:t>
       </w:r>
       <w:r>
+        <w:rPr>
+          <w:sz w:val="28"/>
+        </w:rPr>
         <w:t xml:space="preserve"> (Deliverable 1)</w:t>
       </w:r>
     </w:p>
@@ -984,16 +1276,7 @@
           <w:sz w:val="22"/>
           <w:szCs w:val="22"/>
         </w:rPr>
-        <w:t xml:space="preserve">The </w:t>
-      </w:r>
-      <w:r>
-        <w:rPr>
-          <w:rFonts w:cs="Arial"/>
-          <w:color w:val="000000"/>
-          <w:sz w:val="22"/>
-          <w:szCs w:val="22"/>
-        </w:rPr>
-        <w:t>Tournament Maker S</w:t>
+        <w:t>The Tournament Maker S</w:t>
       </w:r>
       <w:r>
         <w:rPr>
@@ -1044,16 +1327,7 @@
           <w:sz w:val="22"/>
           <w:szCs w:val="22"/>
         </w:rPr>
-        <w:t xml:space="preserve">The </w:t>
-      </w:r>
-      <w:r>
-        <w:rPr>
-          <w:rFonts w:cs="Arial"/>
-          <w:color w:val="000000"/>
-          <w:sz w:val="22"/>
-          <w:szCs w:val="22"/>
-        </w:rPr>
-        <w:t>Tournament Maker S</w:t>
+        <w:t>The Tournament Maker S</w:t>
       </w:r>
       <w:r>
         <w:rPr>
@@ -1233,16 +1507,7 @@
           <w:sz w:val="22"/>
           <w:szCs w:val="22"/>
         </w:rPr>
-        <w:t xml:space="preserve"> </w:t>
-      </w:r>
-      <w:r>
-        <w:rPr>
-          <w:rFonts w:cs="Arial"/>
-          <w:color w:val="000000"/>
-          <w:sz w:val="22"/>
-          <w:szCs w:val="22"/>
-        </w:rPr>
-        <w:t>Tournament Maker S</w:t>
+        <w:t xml:space="preserve"> Tournament Maker S</w:t>
       </w:r>
       <w:r>
         <w:rPr>
@@ -1353,16 +1618,7 @@
           <w:sz w:val="22"/>
           <w:szCs w:val="22"/>
         </w:rPr>
-        <w:t xml:space="preserve">The </w:t>
-      </w:r>
-      <w:r>
-        <w:rPr>
-          <w:rFonts w:cs="Arial"/>
-          <w:color w:val="000000"/>
-          <w:sz w:val="22"/>
-          <w:szCs w:val="22"/>
-        </w:rPr>
-        <w:t>Tournament Maker S</w:t>
+        <w:t>The Tournament Maker S</w:t>
       </w:r>
       <w:r>
         <w:rPr>
@@ -2525,27 +2781,3219 @@
       </w:r>
     </w:p>
     <w:p/>
+    <w:p/>
+    <w:p/>
+    <w:p/>
+    <w:p/>
+    <w:p/>
+    <w:p/>
+    <w:p/>
+    <w:p>
+      <w:pPr>
+        <w:rPr>
+          <w:color w:val="1F4E79" w:themeColor="accent1" w:themeShade="80"/>
+          <w:u w:val="single"/>
+        </w:rPr>
+      </w:pPr>
+      <w:r>
+        <w:rPr>
+          <w:color w:val="1F4E79" w:themeColor="accent1" w:themeShade="80"/>
+          <w:u w:val="single"/>
+        </w:rPr>
+        <w:t>Use Cases:</w:t>
+      </w:r>
+    </w:p>
+    <w:p>
+      <w:pPr>
+        <w:rPr>
+          <w:rFonts w:eastAsia="Times New Roman"/>
+        </w:rPr>
+      </w:pPr>
+    </w:p>
+    <w:p>
+      <w:pPr>
+        <w:pStyle w:val="NormalWeb"/>
+        <w:spacing w:before="0" w:beforeAutospacing="0" w:after="0" w:afterAutospacing="0"/>
+        <w:textAlignment w:val="baseline"/>
+        <w:rPr>
+          <w:rFonts w:asciiTheme="minorHAnsi" w:hAnsiTheme="minorHAnsi" w:cs="Arial"/>
+          <w:color w:val="000000"/>
+          <w:sz w:val="22"/>
+          <w:szCs w:val="22"/>
+          <w:u w:val="single"/>
+        </w:rPr>
+      </w:pPr>
+      <w:r>
+        <w:rPr>
+          <w:rFonts w:asciiTheme="minorHAnsi" w:hAnsiTheme="minorHAnsi" w:cs="Arial"/>
+          <w:color w:val="000000"/>
+          <w:sz w:val="22"/>
+          <w:szCs w:val="22"/>
+          <w:u w:val="single"/>
+        </w:rPr>
+        <w:t xml:space="preserve"> </w:t>
+      </w:r>
+    </w:p>
+    <w:p>
+      <w:pPr>
+        <w:pStyle w:val="NormalWeb"/>
+        <w:spacing w:before="0" w:beforeAutospacing="0" w:after="0" w:afterAutospacing="0"/>
+        <w:textAlignment w:val="baseline"/>
+        <w:rPr>
+          <w:rFonts w:asciiTheme="minorHAnsi" w:hAnsiTheme="minorHAnsi" w:cs="Arial"/>
+          <w:color w:val="000000"/>
+          <w:sz w:val="22"/>
+          <w:szCs w:val="22"/>
+        </w:rPr>
+      </w:pPr>
+      <w:r>
+        <w:rPr>
+          <w:rFonts w:asciiTheme="minorHAnsi" w:hAnsiTheme="minorHAnsi" w:cs="Arial"/>
+          <w:color w:val="1F4E79" w:themeColor="accent1" w:themeShade="80"/>
+          <w:sz w:val="22"/>
+          <w:szCs w:val="22"/>
+        </w:rPr>
+        <w:t>(1)</w:t>
+      </w:r>
+      <w:r>
+        <w:rPr>
+          <w:rFonts w:asciiTheme="minorHAnsi" w:hAnsiTheme="minorHAnsi" w:cs="Arial"/>
+          <w:color w:val="000000"/>
+          <w:sz w:val="22"/>
+          <w:szCs w:val="22"/>
+        </w:rPr>
+        <w:tab/>
+      </w:r>
+      <w:r>
+        <w:rPr>
+          <w:rFonts w:asciiTheme="minorHAnsi" w:hAnsiTheme="minorHAnsi" w:cs="Arial"/>
+          <w:color w:val="000000"/>
+          <w:sz w:val="22"/>
+          <w:szCs w:val="22"/>
+          <w:u w:val="single"/>
+        </w:rPr>
+        <w:t>Use Case Name:</w:t>
+      </w:r>
+      <w:r>
+        <w:rPr>
+          <w:rFonts w:asciiTheme="minorHAnsi" w:hAnsiTheme="minorHAnsi" w:cs="Arial"/>
+          <w:color w:val="000000"/>
+          <w:sz w:val="22"/>
+          <w:szCs w:val="22"/>
+        </w:rPr>
+        <w:t xml:space="preserve"> Create a Team</w:t>
+      </w:r>
+    </w:p>
+    <w:p>
+      <w:pPr>
+        <w:pStyle w:val="NormalWeb"/>
+        <w:spacing w:before="0" w:beforeAutospacing="0" w:after="0" w:afterAutospacing="0"/>
+        <w:ind w:left="720"/>
+        <w:rPr>
+          <w:rFonts w:asciiTheme="minorHAnsi" w:hAnsiTheme="minorHAnsi"/>
+        </w:rPr>
+      </w:pPr>
+      <w:r>
+        <w:rPr>
+          <w:rFonts w:asciiTheme="minorHAnsi" w:hAnsiTheme="minorHAnsi" w:cs="Arial"/>
+          <w:color w:val="000000"/>
+          <w:sz w:val="22"/>
+          <w:szCs w:val="22"/>
+          <w:u w:val="single"/>
+        </w:rPr>
+        <w:t>Actors:</w:t>
+      </w:r>
+      <w:r>
+        <w:rPr>
+          <w:rFonts w:asciiTheme="minorHAnsi" w:hAnsiTheme="minorHAnsi" w:cs="Arial"/>
+          <w:color w:val="000000"/>
+          <w:sz w:val="22"/>
+          <w:szCs w:val="22"/>
+        </w:rPr>
+        <w:t xml:space="preserve"> Coaches</w:t>
+      </w:r>
+    </w:p>
+    <w:p>
+      <w:pPr>
+        <w:pStyle w:val="NormalWeb"/>
+        <w:spacing w:before="0" w:beforeAutospacing="0" w:after="0" w:afterAutospacing="0"/>
+        <w:ind w:left="720"/>
+        <w:rPr>
+          <w:rFonts w:asciiTheme="minorHAnsi" w:hAnsiTheme="minorHAnsi"/>
+        </w:rPr>
+      </w:pPr>
+      <w:r>
+        <w:rPr>
+          <w:rFonts w:asciiTheme="minorHAnsi" w:hAnsiTheme="minorHAnsi" w:cs="Arial"/>
+          <w:color w:val="000000"/>
+          <w:sz w:val="22"/>
+          <w:szCs w:val="22"/>
+          <w:u w:val="single"/>
+        </w:rPr>
+        <w:t>Goals:</w:t>
+      </w:r>
+      <w:r>
+        <w:rPr>
+          <w:rFonts w:asciiTheme="minorHAnsi" w:hAnsiTheme="minorHAnsi" w:cs="Arial"/>
+          <w:color w:val="000000"/>
+          <w:sz w:val="22"/>
+          <w:szCs w:val="22"/>
+        </w:rPr>
+        <w:t xml:space="preserve"> To create a team</w:t>
+      </w:r>
+    </w:p>
+    <w:p>
+      <w:pPr>
+        <w:pStyle w:val="NormalWeb"/>
+        <w:spacing w:before="0" w:beforeAutospacing="0" w:after="0" w:afterAutospacing="0"/>
+        <w:ind w:left="720"/>
+        <w:rPr>
+          <w:rFonts w:asciiTheme="minorHAnsi" w:hAnsiTheme="minorHAnsi"/>
+        </w:rPr>
+      </w:pPr>
+      <w:r>
+        <w:rPr>
+          <w:rFonts w:asciiTheme="minorHAnsi" w:hAnsiTheme="minorHAnsi" w:cs="Arial"/>
+          <w:color w:val="000000"/>
+          <w:sz w:val="22"/>
+          <w:szCs w:val="22"/>
+          <w:u w:val="single"/>
+        </w:rPr>
+        <w:t>Preconditions:</w:t>
+      </w:r>
+      <w:r>
+        <w:rPr>
+          <w:rFonts w:asciiTheme="minorHAnsi" w:hAnsiTheme="minorHAnsi" w:cs="Arial"/>
+          <w:color w:val="000000"/>
+          <w:sz w:val="22"/>
+          <w:szCs w:val="22"/>
+        </w:rPr>
+        <w:t xml:space="preserve"> Must be logged in as a coach</w:t>
+      </w:r>
+    </w:p>
+    <w:p>
+      <w:pPr>
+        <w:pStyle w:val="NormalWeb"/>
+        <w:spacing w:before="0" w:beforeAutospacing="0" w:after="0" w:afterAutospacing="0"/>
+        <w:ind w:left="720"/>
+        <w:rPr>
+          <w:rFonts w:asciiTheme="minorHAnsi" w:hAnsiTheme="minorHAnsi"/>
+        </w:rPr>
+      </w:pPr>
+      <w:r>
+        <w:rPr>
+          <w:rFonts w:asciiTheme="minorHAnsi" w:hAnsiTheme="minorHAnsi" w:cs="Arial"/>
+          <w:color w:val="000000"/>
+          <w:sz w:val="22"/>
+          <w:szCs w:val="22"/>
+          <w:u w:val="single"/>
+        </w:rPr>
+        <w:t>Summary:</w:t>
+      </w:r>
+      <w:r>
+        <w:rPr>
+          <w:rFonts w:asciiTheme="minorHAnsi" w:hAnsiTheme="minorHAnsi" w:cs="Arial"/>
+          <w:color w:val="000000"/>
+          <w:sz w:val="22"/>
+          <w:szCs w:val="22"/>
+        </w:rPr>
+        <w:t xml:space="preserve"> Create a team</w:t>
+      </w:r>
+    </w:p>
+    <w:p>
+      <w:pPr>
+        <w:pStyle w:val="NormalWeb"/>
+        <w:spacing w:before="0" w:beforeAutospacing="0" w:after="0" w:afterAutospacing="0"/>
+        <w:ind w:left="720"/>
+        <w:rPr>
+          <w:rFonts w:asciiTheme="minorHAnsi" w:hAnsiTheme="minorHAnsi"/>
+        </w:rPr>
+      </w:pPr>
+      <w:r>
+        <w:rPr>
+          <w:rFonts w:asciiTheme="minorHAnsi" w:hAnsiTheme="minorHAnsi" w:cs="Arial"/>
+          <w:color w:val="000000"/>
+          <w:sz w:val="22"/>
+          <w:szCs w:val="22"/>
+          <w:u w:val="single"/>
+        </w:rPr>
+        <w:t>Related Use Cases:</w:t>
+      </w:r>
+      <w:r>
+        <w:rPr>
+          <w:rFonts w:asciiTheme="minorHAnsi" w:hAnsiTheme="minorHAnsi" w:cs="Arial"/>
+          <w:color w:val="000000"/>
+          <w:sz w:val="22"/>
+          <w:szCs w:val="22"/>
+        </w:rPr>
+        <w:t xml:space="preserve"> </w:t>
+      </w:r>
+    </w:p>
+    <w:p>
+      <w:pPr>
+        <w:pStyle w:val="NormalWeb"/>
+        <w:spacing w:before="0" w:beforeAutospacing="0" w:after="0" w:afterAutospacing="0"/>
+        <w:ind w:left="720"/>
+        <w:rPr>
+          <w:rFonts w:asciiTheme="minorHAnsi" w:hAnsiTheme="minorHAnsi"/>
+        </w:rPr>
+      </w:pPr>
+      <w:r>
+        <w:rPr>
+          <w:rFonts w:asciiTheme="minorHAnsi" w:hAnsiTheme="minorHAnsi" w:cs="Arial"/>
+          <w:color w:val="000000"/>
+          <w:sz w:val="22"/>
+          <w:szCs w:val="22"/>
+          <w:u w:val="single"/>
+        </w:rPr>
+        <w:t xml:space="preserve">Steps: </w:t>
+      </w:r>
+    </w:p>
+    <w:tbl>
+      <w:tblPr>
+        <w:tblpPr w:leftFromText="180" w:rightFromText="180" w:vertAnchor="text" w:horzAnchor="page" w:tblpX="2167" w:tblpY="151"/>
+        <w:tblW w:w="0" w:type="auto"/>
+        <w:tblCellMar>
+          <w:top w:w="15" w:type="dxa"/>
+          <w:left w:w="15" w:type="dxa"/>
+          <w:bottom w:w="15" w:type="dxa"/>
+          <w:right w:w="15" w:type="dxa"/>
+        </w:tblCellMar>
+        <w:tblLook w:val="04A0" w:firstRow="1" w:lastRow="0" w:firstColumn="1" w:lastColumn="0" w:noHBand="0" w:noVBand="1"/>
+      </w:tblPr>
+      <w:tblGrid>
+        <w:gridCol w:w="2793"/>
+        <w:gridCol w:w="5563"/>
+      </w:tblGrid>
+      <w:tr>
+        <w:tc>
+          <w:tcPr>
+            <w:tcW w:w="0" w:type="auto"/>
+            <w:tcBorders>
+              <w:top w:val="single" w:sz="6" w:space="0" w:color="000000"/>
+              <w:left w:val="single" w:sz="6" w:space="0" w:color="000000"/>
+              <w:bottom w:val="single" w:sz="6" w:space="0" w:color="000000"/>
+              <w:right w:val="single" w:sz="6" w:space="0" w:color="000000"/>
+            </w:tcBorders>
+            <w:tcMar>
+              <w:top w:w="105" w:type="dxa"/>
+              <w:left w:w="105" w:type="dxa"/>
+              <w:bottom w:w="105" w:type="dxa"/>
+              <w:right w:w="105" w:type="dxa"/>
+            </w:tcMar>
+            <w:hideMark/>
+          </w:tcPr>
+          <w:p>
+            <w:pPr>
+              <w:pStyle w:val="NormalWeb"/>
+              <w:spacing w:before="0" w:beforeAutospacing="0" w:after="0" w:afterAutospacing="0"/>
+              <w:jc w:val="center"/>
+              <w:rPr>
+                <w:rFonts w:asciiTheme="minorHAnsi" w:hAnsiTheme="minorHAnsi"/>
+                <w:b/>
+              </w:rPr>
+            </w:pPr>
+            <w:r>
+              <w:rPr>
+                <w:rFonts w:asciiTheme="minorHAnsi" w:hAnsiTheme="minorHAnsi" w:cs="Arial"/>
+                <w:b/>
+                <w:color w:val="000000"/>
+                <w:sz w:val="22"/>
+                <w:szCs w:val="22"/>
+              </w:rPr>
+              <w:t>Actor Actions</w:t>
+            </w:r>
+          </w:p>
+        </w:tc>
+        <w:tc>
+          <w:tcPr>
+            <w:tcW w:w="5563" w:type="dxa"/>
+            <w:tcBorders>
+              <w:top w:val="single" w:sz="6" w:space="0" w:color="000000"/>
+              <w:left w:val="single" w:sz="6" w:space="0" w:color="000000"/>
+              <w:bottom w:val="single" w:sz="6" w:space="0" w:color="000000"/>
+              <w:right w:val="single" w:sz="6" w:space="0" w:color="000000"/>
+            </w:tcBorders>
+            <w:tcMar>
+              <w:top w:w="105" w:type="dxa"/>
+              <w:left w:w="105" w:type="dxa"/>
+              <w:bottom w:w="105" w:type="dxa"/>
+              <w:right w:w="105" w:type="dxa"/>
+            </w:tcMar>
+            <w:hideMark/>
+          </w:tcPr>
+          <w:p>
+            <w:pPr>
+              <w:pStyle w:val="NormalWeb"/>
+              <w:spacing w:before="0" w:beforeAutospacing="0" w:after="0" w:afterAutospacing="0"/>
+              <w:jc w:val="center"/>
+              <w:rPr>
+                <w:rFonts w:asciiTheme="minorHAnsi" w:hAnsiTheme="minorHAnsi"/>
+                <w:b/>
+              </w:rPr>
+            </w:pPr>
+            <w:r>
+              <w:rPr>
+                <w:rFonts w:asciiTheme="minorHAnsi" w:hAnsiTheme="minorHAnsi" w:cs="Arial"/>
+                <w:b/>
+                <w:color w:val="000000"/>
+                <w:sz w:val="22"/>
+                <w:szCs w:val="22"/>
+              </w:rPr>
+              <w:t>System Responses</w:t>
+            </w:r>
+          </w:p>
+        </w:tc>
+      </w:tr>
+      <w:tr>
+        <w:tc>
+          <w:tcPr>
+            <w:tcW w:w="0" w:type="auto"/>
+            <w:tcBorders>
+              <w:top w:val="single" w:sz="6" w:space="0" w:color="000000"/>
+              <w:left w:val="single" w:sz="6" w:space="0" w:color="000000"/>
+              <w:bottom w:val="single" w:sz="6" w:space="0" w:color="000000"/>
+              <w:right w:val="single" w:sz="6" w:space="0" w:color="000000"/>
+            </w:tcBorders>
+            <w:tcMar>
+              <w:top w:w="105" w:type="dxa"/>
+              <w:left w:w="105" w:type="dxa"/>
+              <w:bottom w:w="105" w:type="dxa"/>
+              <w:right w:w="105" w:type="dxa"/>
+            </w:tcMar>
+            <w:hideMark/>
+          </w:tcPr>
+          <w:p>
+            <w:pPr>
+              <w:pStyle w:val="NormalWeb"/>
+              <w:spacing w:before="0" w:beforeAutospacing="0" w:after="0" w:afterAutospacing="0"/>
+              <w:rPr>
+                <w:rFonts w:asciiTheme="minorHAnsi" w:hAnsiTheme="minorHAnsi"/>
+              </w:rPr>
+            </w:pPr>
+            <w:r>
+              <w:rPr>
+                <w:rFonts w:asciiTheme="minorHAnsi" w:hAnsiTheme="minorHAnsi" w:cs="Arial"/>
+                <w:color w:val="000000"/>
+                <w:sz w:val="22"/>
+                <w:szCs w:val="22"/>
+              </w:rPr>
+              <w:t>1. Click on ‘Add a Team’</w:t>
+            </w:r>
+          </w:p>
+        </w:tc>
+        <w:tc>
+          <w:tcPr>
+            <w:tcW w:w="5563" w:type="dxa"/>
+            <w:tcBorders>
+              <w:top w:val="single" w:sz="6" w:space="0" w:color="000000"/>
+              <w:left w:val="single" w:sz="6" w:space="0" w:color="000000"/>
+              <w:bottom w:val="single" w:sz="6" w:space="0" w:color="000000"/>
+              <w:right w:val="single" w:sz="6" w:space="0" w:color="000000"/>
+            </w:tcBorders>
+            <w:tcMar>
+              <w:top w:w="105" w:type="dxa"/>
+              <w:left w:w="105" w:type="dxa"/>
+              <w:bottom w:w="105" w:type="dxa"/>
+              <w:right w:w="105" w:type="dxa"/>
+            </w:tcMar>
+            <w:hideMark/>
+          </w:tcPr>
+          <w:p>
+            <w:pPr>
+              <w:pStyle w:val="NormalWeb"/>
+              <w:spacing w:before="0" w:beforeAutospacing="0" w:after="0" w:afterAutospacing="0"/>
+              <w:rPr>
+                <w:rFonts w:asciiTheme="minorHAnsi" w:hAnsiTheme="minorHAnsi"/>
+              </w:rPr>
+            </w:pPr>
+            <w:r>
+              <w:rPr>
+                <w:rFonts w:asciiTheme="minorHAnsi" w:hAnsiTheme="minorHAnsi" w:cs="Arial"/>
+                <w:color w:val="000000"/>
+                <w:sz w:val="22"/>
+                <w:szCs w:val="22"/>
+              </w:rPr>
+              <w:t>2. ‘New Team’ page opens</w:t>
+            </w:r>
+          </w:p>
+        </w:tc>
+      </w:tr>
+      <w:tr>
+        <w:tc>
+          <w:tcPr>
+            <w:tcW w:w="0" w:type="auto"/>
+            <w:tcBorders>
+              <w:top w:val="single" w:sz="6" w:space="0" w:color="000000"/>
+              <w:left w:val="single" w:sz="6" w:space="0" w:color="000000"/>
+              <w:bottom w:val="single" w:sz="6" w:space="0" w:color="000000"/>
+              <w:right w:val="single" w:sz="6" w:space="0" w:color="000000"/>
+            </w:tcBorders>
+            <w:tcMar>
+              <w:top w:w="105" w:type="dxa"/>
+              <w:left w:w="105" w:type="dxa"/>
+              <w:bottom w:w="105" w:type="dxa"/>
+              <w:right w:w="105" w:type="dxa"/>
+            </w:tcMar>
+            <w:hideMark/>
+          </w:tcPr>
+          <w:p>
+            <w:pPr>
+              <w:pStyle w:val="NormalWeb"/>
+              <w:spacing w:before="0" w:beforeAutospacing="0" w:after="0" w:afterAutospacing="0"/>
+              <w:rPr>
+                <w:rFonts w:asciiTheme="minorHAnsi" w:hAnsiTheme="minorHAnsi"/>
+              </w:rPr>
+            </w:pPr>
+            <w:r>
+              <w:rPr>
+                <w:rFonts w:asciiTheme="minorHAnsi" w:hAnsiTheme="minorHAnsi" w:cs="Arial"/>
+                <w:color w:val="000000"/>
+                <w:sz w:val="22"/>
+                <w:szCs w:val="22"/>
+              </w:rPr>
+              <w:t>3. Enter team name</w:t>
+            </w:r>
+          </w:p>
+        </w:tc>
+        <w:tc>
+          <w:tcPr>
+            <w:tcW w:w="5563" w:type="dxa"/>
+            <w:tcBorders>
+              <w:top w:val="single" w:sz="6" w:space="0" w:color="000000"/>
+              <w:left w:val="single" w:sz="6" w:space="0" w:color="000000"/>
+              <w:bottom w:val="single" w:sz="6" w:space="0" w:color="000000"/>
+              <w:right w:val="single" w:sz="6" w:space="0" w:color="000000"/>
+            </w:tcBorders>
+            <w:tcMar>
+              <w:top w:w="105" w:type="dxa"/>
+              <w:left w:w="105" w:type="dxa"/>
+              <w:bottom w:w="105" w:type="dxa"/>
+              <w:right w:w="105" w:type="dxa"/>
+            </w:tcMar>
+            <w:hideMark/>
+          </w:tcPr>
+          <w:p>
+            <w:pPr>
+              <w:rPr>
+                <w:rFonts w:eastAsia="Times New Roman"/>
+              </w:rPr>
+            </w:pPr>
+          </w:p>
+        </w:tc>
+      </w:tr>
+      <w:tr>
+        <w:tc>
+          <w:tcPr>
+            <w:tcW w:w="0" w:type="auto"/>
+            <w:tcBorders>
+              <w:top w:val="single" w:sz="6" w:space="0" w:color="000000"/>
+              <w:left w:val="single" w:sz="6" w:space="0" w:color="000000"/>
+              <w:bottom w:val="single" w:sz="6" w:space="0" w:color="000000"/>
+              <w:right w:val="single" w:sz="6" w:space="0" w:color="000000"/>
+            </w:tcBorders>
+            <w:tcMar>
+              <w:top w:w="105" w:type="dxa"/>
+              <w:left w:w="105" w:type="dxa"/>
+              <w:bottom w:w="105" w:type="dxa"/>
+              <w:right w:w="105" w:type="dxa"/>
+            </w:tcMar>
+            <w:hideMark/>
+          </w:tcPr>
+          <w:p>
+            <w:pPr>
+              <w:pStyle w:val="NormalWeb"/>
+              <w:spacing w:before="0" w:beforeAutospacing="0" w:after="0" w:afterAutospacing="0"/>
+              <w:rPr>
+                <w:rFonts w:asciiTheme="minorHAnsi" w:hAnsiTheme="minorHAnsi"/>
+              </w:rPr>
+            </w:pPr>
+            <w:r>
+              <w:rPr>
+                <w:rFonts w:asciiTheme="minorHAnsi" w:hAnsiTheme="minorHAnsi" w:cs="Arial"/>
+                <w:color w:val="000000"/>
+                <w:sz w:val="22"/>
+                <w:szCs w:val="22"/>
+              </w:rPr>
+              <w:t>4. Select logo/display picture</w:t>
+            </w:r>
+          </w:p>
+        </w:tc>
+        <w:tc>
+          <w:tcPr>
+            <w:tcW w:w="5563" w:type="dxa"/>
+            <w:tcBorders>
+              <w:top w:val="single" w:sz="6" w:space="0" w:color="000000"/>
+              <w:left w:val="single" w:sz="6" w:space="0" w:color="000000"/>
+              <w:bottom w:val="single" w:sz="6" w:space="0" w:color="000000"/>
+              <w:right w:val="single" w:sz="6" w:space="0" w:color="000000"/>
+            </w:tcBorders>
+            <w:tcMar>
+              <w:top w:w="105" w:type="dxa"/>
+              <w:left w:w="105" w:type="dxa"/>
+              <w:bottom w:w="105" w:type="dxa"/>
+              <w:right w:w="105" w:type="dxa"/>
+            </w:tcMar>
+            <w:hideMark/>
+          </w:tcPr>
+          <w:p>
+            <w:pPr>
+              <w:rPr>
+                <w:rFonts w:eastAsia="Times New Roman"/>
+              </w:rPr>
+            </w:pPr>
+          </w:p>
+        </w:tc>
+      </w:tr>
+      <w:tr>
+        <w:tc>
+          <w:tcPr>
+            <w:tcW w:w="0" w:type="auto"/>
+            <w:tcBorders>
+              <w:top w:val="single" w:sz="6" w:space="0" w:color="000000"/>
+              <w:left w:val="single" w:sz="6" w:space="0" w:color="000000"/>
+              <w:bottom w:val="single" w:sz="6" w:space="0" w:color="000000"/>
+              <w:right w:val="single" w:sz="6" w:space="0" w:color="000000"/>
+            </w:tcBorders>
+            <w:tcMar>
+              <w:top w:w="105" w:type="dxa"/>
+              <w:left w:w="105" w:type="dxa"/>
+              <w:bottom w:w="105" w:type="dxa"/>
+              <w:right w:w="105" w:type="dxa"/>
+            </w:tcMar>
+            <w:hideMark/>
+          </w:tcPr>
+          <w:p>
+            <w:pPr>
+              <w:pStyle w:val="NormalWeb"/>
+              <w:spacing w:before="0" w:beforeAutospacing="0" w:after="0" w:afterAutospacing="0"/>
+              <w:rPr>
+                <w:rFonts w:asciiTheme="minorHAnsi" w:hAnsiTheme="minorHAnsi"/>
+              </w:rPr>
+            </w:pPr>
+            <w:r>
+              <w:rPr>
+                <w:rFonts w:asciiTheme="minorHAnsi" w:hAnsiTheme="minorHAnsi" w:cs="Arial"/>
+                <w:color w:val="000000"/>
+                <w:sz w:val="22"/>
+                <w:szCs w:val="22"/>
+              </w:rPr>
+              <w:t>5. Press ‘confirm’</w:t>
+            </w:r>
+          </w:p>
+        </w:tc>
+        <w:tc>
+          <w:tcPr>
+            <w:tcW w:w="5563" w:type="dxa"/>
+            <w:tcBorders>
+              <w:top w:val="single" w:sz="6" w:space="0" w:color="000000"/>
+              <w:left w:val="single" w:sz="6" w:space="0" w:color="000000"/>
+              <w:bottom w:val="single" w:sz="6" w:space="0" w:color="000000"/>
+              <w:right w:val="single" w:sz="6" w:space="0" w:color="000000"/>
+            </w:tcBorders>
+            <w:tcMar>
+              <w:top w:w="105" w:type="dxa"/>
+              <w:left w:w="105" w:type="dxa"/>
+              <w:bottom w:w="105" w:type="dxa"/>
+              <w:right w:w="105" w:type="dxa"/>
+            </w:tcMar>
+            <w:hideMark/>
+          </w:tcPr>
+          <w:p>
+            <w:pPr>
+              <w:pStyle w:val="NormalWeb"/>
+              <w:spacing w:before="0" w:beforeAutospacing="0" w:after="0" w:afterAutospacing="0"/>
+              <w:rPr>
+                <w:rFonts w:asciiTheme="minorHAnsi" w:hAnsiTheme="minorHAnsi"/>
+              </w:rPr>
+            </w:pPr>
+            <w:r>
+              <w:rPr>
+                <w:rFonts w:asciiTheme="minorHAnsi" w:hAnsiTheme="minorHAnsi" w:cs="Arial"/>
+                <w:color w:val="000000"/>
+                <w:sz w:val="22"/>
+                <w:szCs w:val="22"/>
+              </w:rPr>
+              <w:t xml:space="preserve">6. ‘New Team’ page closes, ‘Team Info’ page opens. </w:t>
+            </w:r>
+          </w:p>
+        </w:tc>
+      </w:tr>
+    </w:tbl>
+    <w:p>
+      <w:pPr>
+        <w:pStyle w:val="NormalWeb"/>
+        <w:spacing w:before="0" w:beforeAutospacing="0" w:after="0" w:afterAutospacing="0"/>
+        <w:rPr>
+          <w:rFonts w:asciiTheme="minorHAnsi" w:hAnsiTheme="minorHAnsi" w:cs="Arial"/>
+          <w:color w:val="000000"/>
+          <w:sz w:val="22"/>
+          <w:szCs w:val="22"/>
+          <w:u w:val="single"/>
+        </w:rPr>
+      </w:pPr>
+    </w:p>
+    <w:p>
+      <w:pPr>
+        <w:pStyle w:val="NormalWeb"/>
+        <w:spacing w:before="0" w:beforeAutospacing="0" w:after="0" w:afterAutospacing="0"/>
+        <w:ind w:firstLine="720"/>
+        <w:rPr>
+          <w:rFonts w:asciiTheme="minorHAnsi" w:hAnsiTheme="minorHAnsi" w:cs="Arial"/>
+          <w:color w:val="000000"/>
+          <w:sz w:val="22"/>
+          <w:szCs w:val="22"/>
+          <w:u w:val="single"/>
+        </w:rPr>
+      </w:pPr>
+    </w:p>
+    <w:p>
+      <w:pPr>
+        <w:pStyle w:val="NormalWeb"/>
+        <w:spacing w:before="0" w:beforeAutospacing="0" w:after="0" w:afterAutospacing="0"/>
+        <w:ind w:firstLine="720"/>
+        <w:rPr>
+          <w:rFonts w:asciiTheme="minorHAnsi" w:hAnsiTheme="minorHAnsi"/>
+        </w:rPr>
+      </w:pPr>
+      <w:r>
+        <w:rPr>
+          <w:rFonts w:asciiTheme="minorHAnsi" w:hAnsiTheme="minorHAnsi" w:cs="Arial"/>
+          <w:color w:val="000000"/>
+          <w:sz w:val="22"/>
+          <w:szCs w:val="22"/>
+          <w:u w:val="single"/>
+        </w:rPr>
+        <w:t>Post</w:t>
+      </w:r>
+      <w:r>
+        <w:rPr>
+          <w:rFonts w:asciiTheme="minorHAnsi" w:hAnsiTheme="minorHAnsi" w:cs="Arial"/>
+          <w:color w:val="000000"/>
+          <w:sz w:val="22"/>
+          <w:szCs w:val="22"/>
+          <w:u w:val="single"/>
+        </w:rPr>
+        <w:t>-</w:t>
+      </w:r>
+      <w:r>
+        <w:rPr>
+          <w:rFonts w:asciiTheme="minorHAnsi" w:hAnsiTheme="minorHAnsi" w:cs="Arial"/>
+          <w:color w:val="000000"/>
+          <w:sz w:val="22"/>
+          <w:szCs w:val="22"/>
+          <w:u w:val="single"/>
+        </w:rPr>
+        <w:t>conditions:</w:t>
+      </w:r>
+      <w:r>
+        <w:rPr>
+          <w:rFonts w:asciiTheme="minorHAnsi" w:hAnsiTheme="minorHAnsi" w:cs="Arial"/>
+          <w:color w:val="000000"/>
+          <w:sz w:val="22"/>
+          <w:szCs w:val="22"/>
+        </w:rPr>
+        <w:t xml:space="preserve"> Team is created.</w:t>
+      </w:r>
+    </w:p>
+    <w:p>
+      <w:pPr>
+        <w:rPr>
+          <w:rFonts w:eastAsia="Times New Roman"/>
+        </w:rPr>
+      </w:pPr>
+    </w:p>
+    <w:p>
+      <w:pPr>
+        <w:rPr>
+          <w:rFonts w:eastAsia="Times New Roman"/>
+        </w:rPr>
+      </w:pPr>
+    </w:p>
+    <w:p>
+      <w:pPr>
+        <w:pStyle w:val="NormalWeb"/>
+        <w:spacing w:before="0" w:beforeAutospacing="0" w:after="0" w:afterAutospacing="0"/>
+        <w:textAlignment w:val="baseline"/>
+        <w:rPr>
+          <w:rFonts w:asciiTheme="minorHAnsi" w:hAnsiTheme="minorHAnsi" w:cs="Arial"/>
+          <w:color w:val="000000"/>
+          <w:sz w:val="22"/>
+          <w:szCs w:val="22"/>
+        </w:rPr>
+      </w:pPr>
+      <w:r>
+        <w:rPr>
+          <w:rFonts w:asciiTheme="minorHAnsi" w:hAnsiTheme="minorHAnsi" w:cs="Arial"/>
+          <w:color w:val="1F4E79" w:themeColor="accent1" w:themeShade="80"/>
+          <w:sz w:val="22"/>
+          <w:szCs w:val="22"/>
+        </w:rPr>
+        <w:t>(2)</w:t>
+      </w:r>
+      <w:r>
+        <w:rPr>
+          <w:rFonts w:asciiTheme="minorHAnsi" w:hAnsiTheme="minorHAnsi" w:cs="Arial"/>
+          <w:color w:val="000000"/>
+          <w:sz w:val="22"/>
+          <w:szCs w:val="22"/>
+        </w:rPr>
+        <w:tab/>
+      </w:r>
+      <w:r>
+        <w:rPr>
+          <w:rFonts w:asciiTheme="minorHAnsi" w:hAnsiTheme="minorHAnsi" w:cs="Arial"/>
+          <w:color w:val="000000"/>
+          <w:sz w:val="22"/>
+          <w:szCs w:val="22"/>
+          <w:u w:val="single"/>
+        </w:rPr>
+        <w:t>Use Case Name:</w:t>
+      </w:r>
+      <w:r>
+        <w:rPr>
+          <w:rFonts w:asciiTheme="minorHAnsi" w:hAnsiTheme="minorHAnsi" w:cs="Arial"/>
+          <w:color w:val="000000"/>
+          <w:sz w:val="22"/>
+          <w:szCs w:val="22"/>
+        </w:rPr>
+        <w:t xml:space="preserve"> Change Team Display Picture</w:t>
+      </w:r>
+    </w:p>
+    <w:p>
+      <w:pPr>
+        <w:pStyle w:val="NormalWeb"/>
+        <w:spacing w:before="0" w:beforeAutospacing="0" w:after="0" w:afterAutospacing="0"/>
+        <w:ind w:firstLine="720"/>
+        <w:rPr>
+          <w:rFonts w:asciiTheme="minorHAnsi" w:hAnsiTheme="minorHAnsi"/>
+        </w:rPr>
+      </w:pPr>
+      <w:r>
+        <w:rPr>
+          <w:rFonts w:asciiTheme="minorHAnsi" w:hAnsiTheme="minorHAnsi" w:cs="Arial"/>
+          <w:color w:val="000000"/>
+          <w:sz w:val="22"/>
+          <w:szCs w:val="22"/>
+          <w:u w:val="single"/>
+        </w:rPr>
+        <w:t>Actors:</w:t>
+      </w:r>
+      <w:r>
+        <w:rPr>
+          <w:rFonts w:asciiTheme="minorHAnsi" w:hAnsiTheme="minorHAnsi" w:cs="Arial"/>
+          <w:color w:val="000000"/>
+          <w:sz w:val="22"/>
+          <w:szCs w:val="22"/>
+        </w:rPr>
+        <w:t xml:space="preserve"> Coaches</w:t>
+      </w:r>
+    </w:p>
+    <w:p>
+      <w:pPr>
+        <w:pStyle w:val="NormalWeb"/>
+        <w:spacing w:before="0" w:beforeAutospacing="0" w:after="0" w:afterAutospacing="0"/>
+        <w:ind w:firstLine="720"/>
+        <w:rPr>
+          <w:rFonts w:asciiTheme="minorHAnsi" w:hAnsiTheme="minorHAnsi"/>
+        </w:rPr>
+      </w:pPr>
+      <w:r>
+        <w:rPr>
+          <w:rFonts w:asciiTheme="minorHAnsi" w:hAnsiTheme="minorHAnsi" w:cs="Arial"/>
+          <w:color w:val="000000"/>
+          <w:sz w:val="22"/>
+          <w:szCs w:val="22"/>
+          <w:u w:val="single"/>
+        </w:rPr>
+        <w:t>Goals:</w:t>
+      </w:r>
+      <w:r>
+        <w:rPr>
+          <w:rFonts w:asciiTheme="minorHAnsi" w:hAnsiTheme="minorHAnsi" w:cs="Arial"/>
+          <w:color w:val="000000"/>
+          <w:sz w:val="22"/>
+          <w:szCs w:val="22"/>
+        </w:rPr>
+        <w:t xml:space="preserve"> To change the display picture to a picture from your phone</w:t>
+      </w:r>
+    </w:p>
+    <w:p>
+      <w:pPr>
+        <w:pStyle w:val="NormalWeb"/>
+        <w:spacing w:before="0" w:beforeAutospacing="0" w:after="0" w:afterAutospacing="0"/>
+        <w:ind w:firstLine="720"/>
+        <w:rPr>
+          <w:rFonts w:asciiTheme="minorHAnsi" w:hAnsiTheme="minorHAnsi"/>
+        </w:rPr>
+      </w:pPr>
+      <w:r>
+        <w:rPr>
+          <w:rFonts w:asciiTheme="minorHAnsi" w:hAnsiTheme="minorHAnsi" w:cs="Arial"/>
+          <w:color w:val="000000"/>
+          <w:sz w:val="22"/>
+          <w:szCs w:val="22"/>
+          <w:u w:val="single"/>
+        </w:rPr>
+        <w:t>Preconditions:</w:t>
+      </w:r>
+      <w:r>
+        <w:rPr>
+          <w:rFonts w:asciiTheme="minorHAnsi" w:hAnsiTheme="minorHAnsi" w:cs="Arial"/>
+          <w:color w:val="000000"/>
+          <w:sz w:val="22"/>
+          <w:szCs w:val="22"/>
+        </w:rPr>
+        <w:t xml:space="preserve"> Team is created, and must be logged in as a coach</w:t>
+      </w:r>
+    </w:p>
+    <w:p>
+      <w:pPr>
+        <w:pStyle w:val="NormalWeb"/>
+        <w:spacing w:before="0" w:beforeAutospacing="0" w:after="0" w:afterAutospacing="0"/>
+        <w:ind w:left="720"/>
+        <w:rPr>
+          <w:rFonts w:asciiTheme="minorHAnsi" w:hAnsiTheme="minorHAnsi"/>
+        </w:rPr>
+      </w:pPr>
+      <w:r>
+        <w:rPr>
+          <w:rFonts w:asciiTheme="minorHAnsi" w:hAnsiTheme="minorHAnsi" w:cs="Arial"/>
+          <w:color w:val="000000"/>
+          <w:sz w:val="22"/>
+          <w:szCs w:val="22"/>
+          <w:u w:val="single"/>
+        </w:rPr>
+        <w:t>Summary:</w:t>
+      </w:r>
+      <w:r>
+        <w:rPr>
+          <w:rFonts w:asciiTheme="minorHAnsi" w:hAnsiTheme="minorHAnsi" w:cs="Arial"/>
+          <w:color w:val="000000"/>
+          <w:sz w:val="22"/>
+          <w:szCs w:val="22"/>
+        </w:rPr>
+        <w:t xml:space="preserve"> Coach uploads a picture from their phone, and sets it as the display picture/logo of their team</w:t>
+      </w:r>
+    </w:p>
+    <w:p>
+      <w:pPr>
+        <w:pStyle w:val="NormalWeb"/>
+        <w:spacing w:before="0" w:beforeAutospacing="0" w:after="0" w:afterAutospacing="0"/>
+        <w:ind w:firstLine="720"/>
+        <w:rPr>
+          <w:rFonts w:asciiTheme="minorHAnsi" w:hAnsiTheme="minorHAnsi"/>
+        </w:rPr>
+      </w:pPr>
+      <w:r>
+        <w:rPr>
+          <w:rFonts w:asciiTheme="minorHAnsi" w:hAnsiTheme="minorHAnsi" w:cs="Arial"/>
+          <w:color w:val="000000"/>
+          <w:sz w:val="22"/>
+          <w:szCs w:val="22"/>
+          <w:u w:val="single"/>
+        </w:rPr>
+        <w:t>Related Use Cases:</w:t>
+      </w:r>
+      <w:r>
+        <w:rPr>
+          <w:rFonts w:asciiTheme="minorHAnsi" w:hAnsiTheme="minorHAnsi" w:cs="Arial"/>
+          <w:color w:val="000000"/>
+          <w:sz w:val="22"/>
+          <w:szCs w:val="22"/>
+        </w:rPr>
+        <w:t xml:space="preserve"> ‘Create a Team’</w:t>
+      </w:r>
+      <w:r>
+        <w:rPr>
+          <w:rStyle w:val="apple-tab-span"/>
+          <w:rFonts w:asciiTheme="minorHAnsi" w:hAnsiTheme="minorHAnsi" w:cs="Arial"/>
+          <w:color w:val="000000"/>
+          <w:sz w:val="22"/>
+          <w:szCs w:val="22"/>
+        </w:rPr>
+        <w:tab/>
+      </w:r>
+    </w:p>
+    <w:p>
+      <w:pPr>
+        <w:pStyle w:val="NormalWeb"/>
+        <w:spacing w:before="0" w:beforeAutospacing="0" w:after="0" w:afterAutospacing="0"/>
+        <w:ind w:firstLine="720"/>
+        <w:rPr>
+          <w:rFonts w:asciiTheme="minorHAnsi" w:hAnsiTheme="minorHAnsi"/>
+        </w:rPr>
+      </w:pPr>
+      <w:r>
+        <w:rPr>
+          <w:rFonts w:asciiTheme="minorHAnsi" w:hAnsiTheme="minorHAnsi" w:cs="Arial"/>
+          <w:color w:val="000000"/>
+          <w:sz w:val="22"/>
+          <w:szCs w:val="22"/>
+          <w:u w:val="single"/>
+        </w:rPr>
+        <w:t>Steps:</w:t>
+      </w:r>
+    </w:p>
+    <w:p>
+      <w:pPr>
+        <w:rPr>
+          <w:rFonts w:eastAsia="Times New Roman"/>
+        </w:rPr>
+      </w:pPr>
+    </w:p>
+    <w:tbl>
+      <w:tblPr>
+        <w:tblW w:w="8346" w:type="dxa"/>
+        <w:tblInd w:w="718" w:type="dxa"/>
+        <w:tblCellMar>
+          <w:top w:w="15" w:type="dxa"/>
+          <w:left w:w="15" w:type="dxa"/>
+          <w:bottom w:w="15" w:type="dxa"/>
+          <w:right w:w="15" w:type="dxa"/>
+        </w:tblCellMar>
+        <w:tblLook w:val="04A0" w:firstRow="1" w:lastRow="0" w:firstColumn="1" w:lastColumn="0" w:noHBand="0" w:noVBand="1"/>
+      </w:tblPr>
+      <w:tblGrid>
+        <w:gridCol w:w="3407"/>
+        <w:gridCol w:w="4939"/>
+      </w:tblGrid>
+      <w:tr>
+        <w:tc>
+          <w:tcPr>
+            <w:tcW w:w="0" w:type="auto"/>
+            <w:tcBorders>
+              <w:top w:val="single" w:sz="6" w:space="0" w:color="000000"/>
+              <w:left w:val="single" w:sz="6" w:space="0" w:color="000000"/>
+              <w:bottom w:val="single" w:sz="6" w:space="0" w:color="000000"/>
+              <w:right w:val="single" w:sz="6" w:space="0" w:color="000000"/>
+            </w:tcBorders>
+            <w:tcMar>
+              <w:top w:w="105" w:type="dxa"/>
+              <w:left w:w="105" w:type="dxa"/>
+              <w:bottom w:w="105" w:type="dxa"/>
+              <w:right w:w="105" w:type="dxa"/>
+            </w:tcMar>
+            <w:hideMark/>
+          </w:tcPr>
+          <w:p>
+            <w:pPr>
+              <w:pStyle w:val="NormalWeb"/>
+              <w:spacing w:before="0" w:beforeAutospacing="0" w:after="0" w:afterAutospacing="0"/>
+              <w:jc w:val="center"/>
+              <w:rPr>
+                <w:rFonts w:asciiTheme="minorHAnsi" w:hAnsiTheme="minorHAnsi"/>
+                <w:b/>
+              </w:rPr>
+            </w:pPr>
+            <w:r>
+              <w:rPr>
+                <w:rFonts w:asciiTheme="minorHAnsi" w:hAnsiTheme="minorHAnsi" w:cs="Arial"/>
+                <w:b/>
+                <w:color w:val="000000"/>
+                <w:sz w:val="22"/>
+                <w:szCs w:val="22"/>
+              </w:rPr>
+              <w:t>Actor Actions</w:t>
+            </w:r>
+          </w:p>
+        </w:tc>
+        <w:tc>
+          <w:tcPr>
+            <w:tcW w:w="4939" w:type="dxa"/>
+            <w:tcBorders>
+              <w:top w:val="single" w:sz="6" w:space="0" w:color="000000"/>
+              <w:left w:val="single" w:sz="6" w:space="0" w:color="000000"/>
+              <w:bottom w:val="single" w:sz="6" w:space="0" w:color="000000"/>
+              <w:right w:val="single" w:sz="6" w:space="0" w:color="000000"/>
+            </w:tcBorders>
+            <w:tcMar>
+              <w:top w:w="105" w:type="dxa"/>
+              <w:left w:w="105" w:type="dxa"/>
+              <w:bottom w:w="105" w:type="dxa"/>
+              <w:right w:w="105" w:type="dxa"/>
+            </w:tcMar>
+            <w:hideMark/>
+          </w:tcPr>
+          <w:p>
+            <w:pPr>
+              <w:pStyle w:val="NormalWeb"/>
+              <w:spacing w:before="0" w:beforeAutospacing="0" w:after="0" w:afterAutospacing="0"/>
+              <w:jc w:val="center"/>
+              <w:rPr>
+                <w:rFonts w:asciiTheme="minorHAnsi" w:hAnsiTheme="minorHAnsi"/>
+                <w:b/>
+              </w:rPr>
+            </w:pPr>
+            <w:r>
+              <w:rPr>
+                <w:rFonts w:asciiTheme="minorHAnsi" w:hAnsiTheme="minorHAnsi" w:cs="Arial"/>
+                <w:b/>
+                <w:color w:val="000000"/>
+                <w:sz w:val="22"/>
+                <w:szCs w:val="22"/>
+              </w:rPr>
+              <w:t>System Responses</w:t>
+            </w:r>
+          </w:p>
+        </w:tc>
+      </w:tr>
+      <w:tr>
+        <w:tc>
+          <w:tcPr>
+            <w:tcW w:w="0" w:type="auto"/>
+            <w:tcBorders>
+              <w:top w:val="single" w:sz="6" w:space="0" w:color="000000"/>
+              <w:left w:val="single" w:sz="6" w:space="0" w:color="000000"/>
+              <w:bottom w:val="single" w:sz="6" w:space="0" w:color="000000"/>
+              <w:right w:val="single" w:sz="6" w:space="0" w:color="000000"/>
+            </w:tcBorders>
+            <w:tcMar>
+              <w:top w:w="105" w:type="dxa"/>
+              <w:left w:w="105" w:type="dxa"/>
+              <w:bottom w:w="105" w:type="dxa"/>
+              <w:right w:w="105" w:type="dxa"/>
+            </w:tcMar>
+            <w:hideMark/>
+          </w:tcPr>
+          <w:p>
+            <w:pPr>
+              <w:pStyle w:val="NormalWeb"/>
+              <w:spacing w:before="0" w:beforeAutospacing="0" w:after="0" w:afterAutospacing="0"/>
+              <w:rPr>
+                <w:rFonts w:asciiTheme="minorHAnsi" w:hAnsiTheme="minorHAnsi"/>
+              </w:rPr>
+            </w:pPr>
+            <w:r>
+              <w:rPr>
+                <w:rFonts w:asciiTheme="minorHAnsi" w:hAnsiTheme="minorHAnsi" w:cs="Arial"/>
+                <w:color w:val="000000"/>
+                <w:sz w:val="22"/>
+                <w:szCs w:val="22"/>
+              </w:rPr>
+              <w:t>1. Click on ‘My Teams’</w:t>
+            </w:r>
+          </w:p>
+        </w:tc>
+        <w:tc>
+          <w:tcPr>
+            <w:tcW w:w="4939" w:type="dxa"/>
+            <w:tcBorders>
+              <w:top w:val="single" w:sz="6" w:space="0" w:color="000000"/>
+              <w:left w:val="single" w:sz="6" w:space="0" w:color="000000"/>
+              <w:bottom w:val="single" w:sz="6" w:space="0" w:color="000000"/>
+              <w:right w:val="single" w:sz="6" w:space="0" w:color="000000"/>
+            </w:tcBorders>
+            <w:tcMar>
+              <w:top w:w="105" w:type="dxa"/>
+              <w:left w:w="105" w:type="dxa"/>
+              <w:bottom w:w="105" w:type="dxa"/>
+              <w:right w:w="105" w:type="dxa"/>
+            </w:tcMar>
+            <w:hideMark/>
+          </w:tcPr>
+          <w:p>
+            <w:pPr>
+              <w:pStyle w:val="NormalWeb"/>
+              <w:spacing w:before="0" w:beforeAutospacing="0" w:after="0" w:afterAutospacing="0"/>
+              <w:rPr>
+                <w:rFonts w:asciiTheme="minorHAnsi" w:hAnsiTheme="minorHAnsi"/>
+              </w:rPr>
+            </w:pPr>
+            <w:r>
+              <w:rPr>
+                <w:rFonts w:asciiTheme="minorHAnsi" w:hAnsiTheme="minorHAnsi" w:cs="Arial"/>
+                <w:color w:val="000000"/>
+                <w:sz w:val="22"/>
+                <w:szCs w:val="22"/>
+              </w:rPr>
+              <w:t>2. Dialog with list of teams that you belong to opens</w:t>
+            </w:r>
+          </w:p>
+        </w:tc>
+      </w:tr>
+      <w:tr>
+        <w:tc>
+          <w:tcPr>
+            <w:tcW w:w="0" w:type="auto"/>
+            <w:tcBorders>
+              <w:top w:val="single" w:sz="6" w:space="0" w:color="000000"/>
+              <w:left w:val="single" w:sz="6" w:space="0" w:color="000000"/>
+              <w:bottom w:val="single" w:sz="6" w:space="0" w:color="000000"/>
+              <w:right w:val="single" w:sz="6" w:space="0" w:color="000000"/>
+            </w:tcBorders>
+            <w:tcMar>
+              <w:top w:w="105" w:type="dxa"/>
+              <w:left w:w="105" w:type="dxa"/>
+              <w:bottom w:w="105" w:type="dxa"/>
+              <w:right w:w="105" w:type="dxa"/>
+            </w:tcMar>
+            <w:hideMark/>
+          </w:tcPr>
+          <w:p>
+            <w:pPr>
+              <w:pStyle w:val="NormalWeb"/>
+              <w:spacing w:before="0" w:beforeAutospacing="0" w:after="0" w:afterAutospacing="0"/>
+              <w:rPr>
+                <w:rFonts w:asciiTheme="minorHAnsi" w:hAnsiTheme="minorHAnsi"/>
+              </w:rPr>
+            </w:pPr>
+            <w:r>
+              <w:rPr>
+                <w:rFonts w:asciiTheme="minorHAnsi" w:hAnsiTheme="minorHAnsi" w:cs="Arial"/>
+                <w:color w:val="000000"/>
+                <w:sz w:val="22"/>
+                <w:szCs w:val="22"/>
+              </w:rPr>
+              <w:t>3. Click on name of the team you want to edit</w:t>
+            </w:r>
+          </w:p>
+        </w:tc>
+        <w:tc>
+          <w:tcPr>
+            <w:tcW w:w="4939" w:type="dxa"/>
+            <w:tcBorders>
+              <w:top w:val="single" w:sz="6" w:space="0" w:color="000000"/>
+              <w:left w:val="single" w:sz="6" w:space="0" w:color="000000"/>
+              <w:bottom w:val="single" w:sz="6" w:space="0" w:color="000000"/>
+              <w:right w:val="single" w:sz="6" w:space="0" w:color="000000"/>
+            </w:tcBorders>
+            <w:tcMar>
+              <w:top w:w="105" w:type="dxa"/>
+              <w:left w:w="105" w:type="dxa"/>
+              <w:bottom w:w="105" w:type="dxa"/>
+              <w:right w:w="105" w:type="dxa"/>
+            </w:tcMar>
+            <w:hideMark/>
+          </w:tcPr>
+          <w:p>
+            <w:pPr>
+              <w:pStyle w:val="NormalWeb"/>
+              <w:spacing w:before="0" w:beforeAutospacing="0" w:after="0" w:afterAutospacing="0"/>
+              <w:rPr>
+                <w:rFonts w:asciiTheme="minorHAnsi" w:hAnsiTheme="minorHAnsi"/>
+              </w:rPr>
+            </w:pPr>
+            <w:r>
+              <w:rPr>
+                <w:rFonts w:asciiTheme="minorHAnsi" w:hAnsiTheme="minorHAnsi" w:cs="Arial"/>
+                <w:color w:val="000000"/>
+                <w:sz w:val="22"/>
+                <w:szCs w:val="22"/>
+              </w:rPr>
+              <w:t>4. Team info page opens</w:t>
+            </w:r>
+          </w:p>
+        </w:tc>
+      </w:tr>
+      <w:tr>
+        <w:tc>
+          <w:tcPr>
+            <w:tcW w:w="0" w:type="auto"/>
+            <w:tcBorders>
+              <w:top w:val="single" w:sz="6" w:space="0" w:color="000000"/>
+              <w:left w:val="single" w:sz="6" w:space="0" w:color="000000"/>
+              <w:bottom w:val="single" w:sz="6" w:space="0" w:color="000000"/>
+              <w:right w:val="single" w:sz="6" w:space="0" w:color="000000"/>
+            </w:tcBorders>
+            <w:tcMar>
+              <w:top w:w="105" w:type="dxa"/>
+              <w:left w:w="105" w:type="dxa"/>
+              <w:bottom w:w="105" w:type="dxa"/>
+              <w:right w:w="105" w:type="dxa"/>
+            </w:tcMar>
+            <w:hideMark/>
+          </w:tcPr>
+          <w:p>
+            <w:pPr>
+              <w:pStyle w:val="NormalWeb"/>
+              <w:spacing w:before="0" w:beforeAutospacing="0" w:after="0" w:afterAutospacing="0"/>
+              <w:rPr>
+                <w:rFonts w:asciiTheme="minorHAnsi" w:hAnsiTheme="minorHAnsi"/>
+              </w:rPr>
+            </w:pPr>
+            <w:r>
+              <w:rPr>
+                <w:rFonts w:asciiTheme="minorHAnsi" w:hAnsiTheme="minorHAnsi" w:cs="Arial"/>
+                <w:color w:val="000000"/>
+                <w:sz w:val="22"/>
+                <w:szCs w:val="22"/>
+              </w:rPr>
+              <w:t>5. Click on the display picture box</w:t>
+            </w:r>
+          </w:p>
+        </w:tc>
+        <w:tc>
+          <w:tcPr>
+            <w:tcW w:w="4939" w:type="dxa"/>
+            <w:tcBorders>
+              <w:top w:val="single" w:sz="6" w:space="0" w:color="000000"/>
+              <w:left w:val="single" w:sz="6" w:space="0" w:color="000000"/>
+              <w:bottom w:val="single" w:sz="6" w:space="0" w:color="000000"/>
+              <w:right w:val="single" w:sz="6" w:space="0" w:color="000000"/>
+            </w:tcBorders>
+            <w:tcMar>
+              <w:top w:w="105" w:type="dxa"/>
+              <w:left w:w="105" w:type="dxa"/>
+              <w:bottom w:w="105" w:type="dxa"/>
+              <w:right w:w="105" w:type="dxa"/>
+            </w:tcMar>
+            <w:hideMark/>
+          </w:tcPr>
+          <w:p>
+            <w:pPr>
+              <w:pStyle w:val="NormalWeb"/>
+              <w:spacing w:before="0" w:beforeAutospacing="0" w:after="0" w:afterAutospacing="0"/>
+              <w:rPr>
+                <w:rFonts w:asciiTheme="minorHAnsi" w:hAnsiTheme="minorHAnsi"/>
+              </w:rPr>
+            </w:pPr>
+            <w:r>
+              <w:rPr>
+                <w:rFonts w:asciiTheme="minorHAnsi" w:hAnsiTheme="minorHAnsi" w:cs="Arial"/>
+                <w:color w:val="000000"/>
+                <w:sz w:val="22"/>
+                <w:szCs w:val="22"/>
+              </w:rPr>
+              <w:t>6. Display picture menu appears</w:t>
+            </w:r>
+          </w:p>
+        </w:tc>
+      </w:tr>
+      <w:tr>
+        <w:tc>
+          <w:tcPr>
+            <w:tcW w:w="0" w:type="auto"/>
+            <w:tcBorders>
+              <w:top w:val="single" w:sz="6" w:space="0" w:color="000000"/>
+              <w:left w:val="single" w:sz="6" w:space="0" w:color="000000"/>
+              <w:bottom w:val="single" w:sz="6" w:space="0" w:color="000000"/>
+              <w:right w:val="single" w:sz="6" w:space="0" w:color="000000"/>
+            </w:tcBorders>
+            <w:tcMar>
+              <w:top w:w="105" w:type="dxa"/>
+              <w:left w:w="105" w:type="dxa"/>
+              <w:bottom w:w="105" w:type="dxa"/>
+              <w:right w:w="105" w:type="dxa"/>
+            </w:tcMar>
+            <w:hideMark/>
+          </w:tcPr>
+          <w:p>
+            <w:pPr>
+              <w:pStyle w:val="NormalWeb"/>
+              <w:spacing w:before="0" w:beforeAutospacing="0" w:after="0" w:afterAutospacing="0"/>
+              <w:rPr>
+                <w:rFonts w:asciiTheme="minorHAnsi" w:hAnsiTheme="minorHAnsi"/>
+              </w:rPr>
+            </w:pPr>
+            <w:r>
+              <w:rPr>
+                <w:rFonts w:asciiTheme="minorHAnsi" w:hAnsiTheme="minorHAnsi" w:cs="Arial"/>
+                <w:color w:val="000000"/>
+                <w:sz w:val="22"/>
+                <w:szCs w:val="22"/>
+              </w:rPr>
+              <w:t>7. Choose ‘upload from phone’</w:t>
+            </w:r>
+          </w:p>
+        </w:tc>
+        <w:tc>
+          <w:tcPr>
+            <w:tcW w:w="4939" w:type="dxa"/>
+            <w:tcBorders>
+              <w:top w:val="single" w:sz="6" w:space="0" w:color="000000"/>
+              <w:left w:val="single" w:sz="6" w:space="0" w:color="000000"/>
+              <w:bottom w:val="single" w:sz="6" w:space="0" w:color="000000"/>
+              <w:right w:val="single" w:sz="6" w:space="0" w:color="000000"/>
+            </w:tcBorders>
+            <w:tcMar>
+              <w:top w:w="105" w:type="dxa"/>
+              <w:left w:w="105" w:type="dxa"/>
+              <w:bottom w:w="105" w:type="dxa"/>
+              <w:right w:w="105" w:type="dxa"/>
+            </w:tcMar>
+            <w:hideMark/>
+          </w:tcPr>
+          <w:p>
+            <w:pPr>
+              <w:pStyle w:val="NormalWeb"/>
+              <w:spacing w:before="0" w:beforeAutospacing="0" w:after="0" w:afterAutospacing="0"/>
+              <w:rPr>
+                <w:rFonts w:asciiTheme="minorHAnsi" w:hAnsiTheme="minorHAnsi"/>
+              </w:rPr>
+            </w:pPr>
+            <w:r>
+              <w:rPr>
+                <w:rFonts w:asciiTheme="minorHAnsi" w:hAnsiTheme="minorHAnsi" w:cs="Arial"/>
+                <w:color w:val="000000"/>
+                <w:sz w:val="22"/>
+                <w:szCs w:val="22"/>
+              </w:rPr>
+              <w:t>8. Photo library of phone opens</w:t>
+            </w:r>
+          </w:p>
+        </w:tc>
+      </w:tr>
+      <w:tr>
+        <w:tc>
+          <w:tcPr>
+            <w:tcW w:w="0" w:type="auto"/>
+            <w:tcBorders>
+              <w:top w:val="single" w:sz="6" w:space="0" w:color="000000"/>
+              <w:left w:val="single" w:sz="6" w:space="0" w:color="000000"/>
+              <w:bottom w:val="single" w:sz="6" w:space="0" w:color="000000"/>
+              <w:right w:val="single" w:sz="6" w:space="0" w:color="000000"/>
+            </w:tcBorders>
+            <w:tcMar>
+              <w:top w:w="105" w:type="dxa"/>
+              <w:left w:w="105" w:type="dxa"/>
+              <w:bottom w:w="105" w:type="dxa"/>
+              <w:right w:w="105" w:type="dxa"/>
+            </w:tcMar>
+            <w:hideMark/>
+          </w:tcPr>
+          <w:p>
+            <w:pPr>
+              <w:pStyle w:val="NormalWeb"/>
+              <w:spacing w:before="0" w:beforeAutospacing="0" w:after="0" w:afterAutospacing="0"/>
+              <w:rPr>
+                <w:rFonts w:asciiTheme="minorHAnsi" w:hAnsiTheme="minorHAnsi"/>
+              </w:rPr>
+            </w:pPr>
+            <w:r>
+              <w:rPr>
+                <w:rFonts w:asciiTheme="minorHAnsi" w:hAnsiTheme="minorHAnsi" w:cs="Arial"/>
+                <w:color w:val="000000"/>
+                <w:sz w:val="22"/>
+                <w:szCs w:val="22"/>
+              </w:rPr>
+              <w:t>9. Select picture</w:t>
+            </w:r>
+          </w:p>
+        </w:tc>
+        <w:tc>
+          <w:tcPr>
+            <w:tcW w:w="4939" w:type="dxa"/>
+            <w:tcBorders>
+              <w:top w:val="single" w:sz="6" w:space="0" w:color="000000"/>
+              <w:left w:val="single" w:sz="6" w:space="0" w:color="000000"/>
+              <w:bottom w:val="single" w:sz="6" w:space="0" w:color="000000"/>
+              <w:right w:val="single" w:sz="6" w:space="0" w:color="000000"/>
+            </w:tcBorders>
+            <w:tcMar>
+              <w:top w:w="105" w:type="dxa"/>
+              <w:left w:w="105" w:type="dxa"/>
+              <w:bottom w:w="105" w:type="dxa"/>
+              <w:right w:w="105" w:type="dxa"/>
+            </w:tcMar>
+            <w:hideMark/>
+          </w:tcPr>
+          <w:p>
+            <w:pPr>
+              <w:rPr>
+                <w:rFonts w:eastAsia="Times New Roman"/>
+              </w:rPr>
+            </w:pPr>
+          </w:p>
+        </w:tc>
+      </w:tr>
+      <w:tr>
+        <w:tc>
+          <w:tcPr>
+            <w:tcW w:w="0" w:type="auto"/>
+            <w:tcBorders>
+              <w:top w:val="single" w:sz="6" w:space="0" w:color="000000"/>
+              <w:left w:val="single" w:sz="6" w:space="0" w:color="000000"/>
+              <w:bottom w:val="single" w:sz="6" w:space="0" w:color="000000"/>
+              <w:right w:val="single" w:sz="6" w:space="0" w:color="000000"/>
+            </w:tcBorders>
+            <w:tcMar>
+              <w:top w:w="105" w:type="dxa"/>
+              <w:left w:w="105" w:type="dxa"/>
+              <w:bottom w:w="105" w:type="dxa"/>
+              <w:right w:w="105" w:type="dxa"/>
+            </w:tcMar>
+            <w:hideMark/>
+          </w:tcPr>
+          <w:p>
+            <w:pPr>
+              <w:pStyle w:val="NormalWeb"/>
+              <w:spacing w:before="0" w:beforeAutospacing="0" w:after="0" w:afterAutospacing="0"/>
+              <w:rPr>
+                <w:rFonts w:asciiTheme="minorHAnsi" w:hAnsiTheme="minorHAnsi"/>
+              </w:rPr>
+            </w:pPr>
+            <w:r>
+              <w:rPr>
+                <w:rFonts w:asciiTheme="minorHAnsi" w:hAnsiTheme="minorHAnsi" w:cs="Arial"/>
+                <w:color w:val="000000"/>
+                <w:sz w:val="22"/>
+                <w:szCs w:val="22"/>
+              </w:rPr>
+              <w:t>10. Press ‘confirm’</w:t>
+            </w:r>
+          </w:p>
+        </w:tc>
+        <w:tc>
+          <w:tcPr>
+            <w:tcW w:w="4939" w:type="dxa"/>
+            <w:tcBorders>
+              <w:top w:val="single" w:sz="6" w:space="0" w:color="000000"/>
+              <w:left w:val="single" w:sz="6" w:space="0" w:color="000000"/>
+              <w:bottom w:val="single" w:sz="6" w:space="0" w:color="000000"/>
+              <w:right w:val="single" w:sz="6" w:space="0" w:color="000000"/>
+            </w:tcBorders>
+            <w:tcMar>
+              <w:top w:w="105" w:type="dxa"/>
+              <w:left w:w="105" w:type="dxa"/>
+              <w:bottom w:w="105" w:type="dxa"/>
+              <w:right w:w="105" w:type="dxa"/>
+            </w:tcMar>
+            <w:hideMark/>
+          </w:tcPr>
+          <w:p>
+            <w:pPr>
+              <w:pStyle w:val="NormalWeb"/>
+              <w:spacing w:before="0" w:beforeAutospacing="0" w:after="0" w:afterAutospacing="0"/>
+              <w:rPr>
+                <w:rFonts w:asciiTheme="minorHAnsi" w:hAnsiTheme="minorHAnsi"/>
+              </w:rPr>
+            </w:pPr>
+            <w:r>
+              <w:rPr>
+                <w:rFonts w:asciiTheme="minorHAnsi" w:hAnsiTheme="minorHAnsi" w:cs="Arial"/>
+                <w:color w:val="000000"/>
+                <w:sz w:val="22"/>
+                <w:szCs w:val="22"/>
+              </w:rPr>
+              <w:t>11. Photo library dialog closes, selected picture is displayed on display picture menu</w:t>
+            </w:r>
+          </w:p>
+        </w:tc>
+      </w:tr>
+      <w:tr>
+        <w:tc>
+          <w:tcPr>
+            <w:tcW w:w="0" w:type="auto"/>
+            <w:tcBorders>
+              <w:top w:val="single" w:sz="6" w:space="0" w:color="000000"/>
+              <w:left w:val="single" w:sz="6" w:space="0" w:color="000000"/>
+              <w:bottom w:val="single" w:sz="6" w:space="0" w:color="000000"/>
+              <w:right w:val="single" w:sz="6" w:space="0" w:color="000000"/>
+            </w:tcBorders>
+            <w:tcMar>
+              <w:top w:w="105" w:type="dxa"/>
+              <w:left w:w="105" w:type="dxa"/>
+              <w:bottom w:w="105" w:type="dxa"/>
+              <w:right w:w="105" w:type="dxa"/>
+            </w:tcMar>
+            <w:hideMark/>
+          </w:tcPr>
+          <w:p>
+            <w:pPr>
+              <w:pStyle w:val="NormalWeb"/>
+              <w:spacing w:before="0" w:beforeAutospacing="0" w:after="0" w:afterAutospacing="0"/>
+              <w:rPr>
+                <w:rFonts w:asciiTheme="minorHAnsi" w:hAnsiTheme="minorHAnsi"/>
+              </w:rPr>
+            </w:pPr>
+            <w:r>
+              <w:rPr>
+                <w:rFonts w:asciiTheme="minorHAnsi" w:hAnsiTheme="minorHAnsi" w:cs="Arial"/>
+                <w:color w:val="000000"/>
+                <w:sz w:val="22"/>
+                <w:szCs w:val="22"/>
+              </w:rPr>
+              <w:t>12. Press ‘update display picture’</w:t>
+            </w:r>
+          </w:p>
+        </w:tc>
+        <w:tc>
+          <w:tcPr>
+            <w:tcW w:w="4939" w:type="dxa"/>
+            <w:tcBorders>
+              <w:top w:val="single" w:sz="6" w:space="0" w:color="000000"/>
+              <w:left w:val="single" w:sz="6" w:space="0" w:color="000000"/>
+              <w:bottom w:val="single" w:sz="6" w:space="0" w:color="000000"/>
+              <w:right w:val="single" w:sz="6" w:space="0" w:color="000000"/>
+            </w:tcBorders>
+            <w:tcMar>
+              <w:top w:w="105" w:type="dxa"/>
+              <w:left w:w="105" w:type="dxa"/>
+              <w:bottom w:w="105" w:type="dxa"/>
+              <w:right w:w="105" w:type="dxa"/>
+            </w:tcMar>
+            <w:hideMark/>
+          </w:tcPr>
+          <w:p>
+            <w:pPr>
+              <w:pStyle w:val="NormalWeb"/>
+              <w:spacing w:before="0" w:beforeAutospacing="0" w:after="0" w:afterAutospacing="0"/>
+              <w:rPr>
+                <w:rFonts w:asciiTheme="minorHAnsi" w:hAnsiTheme="minorHAnsi"/>
+              </w:rPr>
+            </w:pPr>
+            <w:r>
+              <w:rPr>
+                <w:rFonts w:asciiTheme="minorHAnsi" w:hAnsiTheme="minorHAnsi" w:cs="Arial"/>
+                <w:color w:val="000000"/>
+                <w:sz w:val="22"/>
+                <w:szCs w:val="22"/>
+              </w:rPr>
+              <w:t>13. display picture menu closes</w:t>
+            </w:r>
+          </w:p>
+        </w:tc>
+      </w:tr>
+      <w:tr>
+        <w:tc>
+          <w:tcPr>
+            <w:tcW w:w="0" w:type="auto"/>
+            <w:tcBorders>
+              <w:top w:val="single" w:sz="6" w:space="0" w:color="000000"/>
+              <w:left w:val="single" w:sz="6" w:space="0" w:color="000000"/>
+              <w:bottom w:val="single" w:sz="6" w:space="0" w:color="000000"/>
+              <w:right w:val="single" w:sz="6" w:space="0" w:color="000000"/>
+            </w:tcBorders>
+            <w:tcMar>
+              <w:top w:w="105" w:type="dxa"/>
+              <w:left w:w="105" w:type="dxa"/>
+              <w:bottom w:w="105" w:type="dxa"/>
+              <w:right w:w="105" w:type="dxa"/>
+            </w:tcMar>
+            <w:hideMark/>
+          </w:tcPr>
+          <w:p>
+            <w:pPr>
+              <w:rPr>
+                <w:rFonts w:eastAsia="Times New Roman"/>
+              </w:rPr>
+            </w:pPr>
+          </w:p>
+        </w:tc>
+        <w:tc>
+          <w:tcPr>
+            <w:tcW w:w="4939" w:type="dxa"/>
+            <w:tcBorders>
+              <w:top w:val="single" w:sz="6" w:space="0" w:color="000000"/>
+              <w:left w:val="single" w:sz="6" w:space="0" w:color="000000"/>
+              <w:bottom w:val="single" w:sz="6" w:space="0" w:color="000000"/>
+              <w:right w:val="single" w:sz="6" w:space="0" w:color="000000"/>
+            </w:tcBorders>
+            <w:tcMar>
+              <w:top w:w="105" w:type="dxa"/>
+              <w:left w:w="105" w:type="dxa"/>
+              <w:bottom w:w="105" w:type="dxa"/>
+              <w:right w:w="105" w:type="dxa"/>
+            </w:tcMar>
+            <w:hideMark/>
+          </w:tcPr>
+          <w:p>
+            <w:pPr>
+              <w:pStyle w:val="NormalWeb"/>
+              <w:spacing w:before="0" w:beforeAutospacing="0" w:after="0" w:afterAutospacing="0"/>
+              <w:rPr>
+                <w:rFonts w:asciiTheme="minorHAnsi" w:hAnsiTheme="minorHAnsi"/>
+              </w:rPr>
+            </w:pPr>
+            <w:r>
+              <w:rPr>
+                <w:rFonts w:asciiTheme="minorHAnsi" w:hAnsiTheme="minorHAnsi" w:cs="Arial"/>
+                <w:color w:val="000000"/>
+                <w:sz w:val="22"/>
+                <w:szCs w:val="22"/>
+              </w:rPr>
+              <w:t>14. redirects back to team info page</w:t>
+            </w:r>
+          </w:p>
+        </w:tc>
+      </w:tr>
+    </w:tbl>
+    <w:p>
+      <w:pPr>
+        <w:pStyle w:val="NormalWeb"/>
+        <w:spacing w:before="0" w:beforeAutospacing="0" w:after="0" w:afterAutospacing="0"/>
+        <w:ind w:firstLine="720"/>
+        <w:rPr>
+          <w:rFonts w:asciiTheme="minorHAnsi" w:hAnsiTheme="minorHAnsi" w:cs="Arial"/>
+          <w:color w:val="000000"/>
+          <w:sz w:val="22"/>
+          <w:szCs w:val="22"/>
+          <w:u w:val="single"/>
+        </w:rPr>
+      </w:pPr>
+    </w:p>
+    <w:p>
+      <w:pPr>
+        <w:pStyle w:val="NormalWeb"/>
+        <w:spacing w:before="0" w:beforeAutospacing="0" w:after="0" w:afterAutospacing="0"/>
+        <w:ind w:firstLine="720"/>
+        <w:rPr>
+          <w:rFonts w:asciiTheme="minorHAnsi" w:hAnsiTheme="minorHAnsi"/>
+        </w:rPr>
+      </w:pPr>
+      <w:r>
+        <w:rPr>
+          <w:rFonts w:asciiTheme="minorHAnsi" w:hAnsiTheme="minorHAnsi" w:cs="Arial"/>
+          <w:color w:val="000000"/>
+          <w:sz w:val="22"/>
+          <w:szCs w:val="22"/>
+          <w:u w:val="single"/>
+        </w:rPr>
+        <w:t>Post</w:t>
+      </w:r>
+      <w:r>
+        <w:rPr>
+          <w:rFonts w:asciiTheme="minorHAnsi" w:hAnsiTheme="minorHAnsi" w:cs="Arial"/>
+          <w:color w:val="000000"/>
+          <w:sz w:val="22"/>
+          <w:szCs w:val="22"/>
+          <w:u w:val="single"/>
+        </w:rPr>
+        <w:t>-</w:t>
+      </w:r>
+      <w:r>
+        <w:rPr>
+          <w:rFonts w:asciiTheme="minorHAnsi" w:hAnsiTheme="minorHAnsi" w:cs="Arial"/>
+          <w:color w:val="000000"/>
+          <w:sz w:val="22"/>
+          <w:szCs w:val="22"/>
+          <w:u w:val="single"/>
+        </w:rPr>
+        <w:t>conditions:</w:t>
+      </w:r>
+      <w:r>
+        <w:rPr>
+          <w:rFonts w:asciiTheme="minorHAnsi" w:hAnsiTheme="minorHAnsi" w:cs="Arial"/>
+          <w:color w:val="000000"/>
+          <w:sz w:val="22"/>
+          <w:szCs w:val="22"/>
+        </w:rPr>
+        <w:t xml:space="preserve"> Profile picture is changed. </w:t>
+      </w:r>
+    </w:p>
+    <w:p>
+      <w:pPr>
+        <w:spacing w:after="240"/>
+        <w:rPr>
+          <w:rFonts w:eastAsia="Times New Roman"/>
+        </w:rPr>
+      </w:pPr>
+    </w:p>
+    <w:p>
+      <w:pPr>
+        <w:spacing w:after="240"/>
+        <w:rPr>
+          <w:rFonts w:eastAsia="Times New Roman"/>
+        </w:rPr>
+      </w:pPr>
+    </w:p>
+    <w:p>
+      <w:pPr>
+        <w:pStyle w:val="NormalWeb"/>
+        <w:spacing w:before="0" w:beforeAutospacing="0" w:after="0" w:afterAutospacing="0"/>
+        <w:textAlignment w:val="baseline"/>
+        <w:rPr>
+          <w:rFonts w:asciiTheme="minorHAnsi" w:hAnsiTheme="minorHAnsi" w:cs="Arial"/>
+          <w:color w:val="000000"/>
+          <w:sz w:val="22"/>
+          <w:szCs w:val="22"/>
+        </w:rPr>
+      </w:pPr>
+      <w:r>
+        <w:rPr>
+          <w:rFonts w:asciiTheme="minorHAnsi" w:hAnsiTheme="minorHAnsi" w:cs="Arial"/>
+          <w:color w:val="1F4E79" w:themeColor="accent1" w:themeShade="80"/>
+          <w:sz w:val="22"/>
+          <w:szCs w:val="22"/>
+        </w:rPr>
+        <w:t xml:space="preserve">(3) </w:t>
+      </w:r>
+      <w:r>
+        <w:rPr>
+          <w:rFonts w:asciiTheme="minorHAnsi" w:hAnsiTheme="minorHAnsi" w:cs="Arial"/>
+          <w:color w:val="000000"/>
+          <w:sz w:val="22"/>
+          <w:szCs w:val="22"/>
+        </w:rPr>
+        <w:tab/>
+      </w:r>
+      <w:r>
+        <w:rPr>
+          <w:rFonts w:asciiTheme="minorHAnsi" w:hAnsiTheme="minorHAnsi" w:cs="Arial"/>
+          <w:color w:val="000000"/>
+          <w:sz w:val="22"/>
+          <w:szCs w:val="22"/>
+          <w:u w:val="single"/>
+        </w:rPr>
+        <w:t>Use Case Name:</w:t>
+      </w:r>
+      <w:r>
+        <w:rPr>
+          <w:rFonts w:asciiTheme="minorHAnsi" w:hAnsiTheme="minorHAnsi" w:cs="Arial"/>
+          <w:color w:val="000000"/>
+          <w:sz w:val="22"/>
+          <w:szCs w:val="22"/>
+        </w:rPr>
+        <w:t xml:space="preserve"> Enter a Tournament</w:t>
+      </w:r>
+    </w:p>
+    <w:p>
+      <w:pPr>
+        <w:pStyle w:val="NormalWeb"/>
+        <w:spacing w:before="0" w:beforeAutospacing="0" w:after="0" w:afterAutospacing="0"/>
+        <w:ind w:firstLine="720"/>
+        <w:rPr>
+          <w:rFonts w:asciiTheme="minorHAnsi" w:hAnsiTheme="minorHAnsi"/>
+        </w:rPr>
+      </w:pPr>
+      <w:r>
+        <w:rPr>
+          <w:rFonts w:asciiTheme="minorHAnsi" w:hAnsiTheme="minorHAnsi" w:cs="Arial"/>
+          <w:color w:val="000000"/>
+          <w:sz w:val="22"/>
+          <w:szCs w:val="22"/>
+          <w:u w:val="single"/>
+        </w:rPr>
+        <w:t>Actors:</w:t>
+      </w:r>
+      <w:r>
+        <w:rPr>
+          <w:rFonts w:asciiTheme="minorHAnsi" w:hAnsiTheme="minorHAnsi" w:cs="Arial"/>
+          <w:color w:val="000000"/>
+          <w:sz w:val="22"/>
+          <w:szCs w:val="22"/>
+        </w:rPr>
+        <w:t xml:space="preserve"> Coaches</w:t>
+      </w:r>
+    </w:p>
+    <w:p>
+      <w:pPr>
+        <w:pStyle w:val="NormalWeb"/>
+        <w:spacing w:before="0" w:beforeAutospacing="0" w:after="0" w:afterAutospacing="0"/>
+        <w:ind w:firstLine="720"/>
+        <w:rPr>
+          <w:rFonts w:asciiTheme="minorHAnsi" w:hAnsiTheme="minorHAnsi"/>
+        </w:rPr>
+      </w:pPr>
+      <w:r>
+        <w:rPr>
+          <w:rFonts w:asciiTheme="minorHAnsi" w:hAnsiTheme="minorHAnsi" w:cs="Arial"/>
+          <w:color w:val="000000"/>
+          <w:sz w:val="22"/>
+          <w:szCs w:val="22"/>
+          <w:u w:val="single"/>
+        </w:rPr>
+        <w:t>Goals:</w:t>
+      </w:r>
+      <w:r>
+        <w:rPr>
+          <w:rFonts w:asciiTheme="minorHAnsi" w:hAnsiTheme="minorHAnsi" w:cs="Arial"/>
+          <w:color w:val="000000"/>
+          <w:sz w:val="22"/>
+          <w:szCs w:val="22"/>
+        </w:rPr>
+        <w:t xml:space="preserve"> To enter the team into a tournament</w:t>
+      </w:r>
+    </w:p>
+    <w:p>
+      <w:pPr>
+        <w:pStyle w:val="NormalWeb"/>
+        <w:spacing w:before="0" w:beforeAutospacing="0" w:after="0" w:afterAutospacing="0"/>
+        <w:ind w:firstLine="720"/>
+        <w:rPr>
+          <w:rFonts w:asciiTheme="minorHAnsi" w:hAnsiTheme="minorHAnsi"/>
+        </w:rPr>
+      </w:pPr>
+      <w:r>
+        <w:rPr>
+          <w:rFonts w:asciiTheme="minorHAnsi" w:hAnsiTheme="minorHAnsi" w:cs="Arial"/>
+          <w:color w:val="000000"/>
+          <w:sz w:val="22"/>
+          <w:szCs w:val="22"/>
+          <w:u w:val="single"/>
+        </w:rPr>
+        <w:t>Preconditions:</w:t>
+      </w:r>
+      <w:r>
+        <w:rPr>
+          <w:rFonts w:asciiTheme="minorHAnsi" w:hAnsiTheme="minorHAnsi" w:cs="Arial"/>
+          <w:color w:val="000000"/>
+          <w:sz w:val="22"/>
+          <w:szCs w:val="22"/>
+        </w:rPr>
+        <w:t xml:space="preserve">  Team is created, and must be logged in as a coach</w:t>
+      </w:r>
+    </w:p>
+    <w:p>
+      <w:pPr>
+        <w:pStyle w:val="NormalWeb"/>
+        <w:spacing w:before="0" w:beforeAutospacing="0" w:after="0" w:afterAutospacing="0"/>
+        <w:ind w:firstLine="720"/>
+        <w:rPr>
+          <w:rFonts w:asciiTheme="minorHAnsi" w:hAnsiTheme="minorHAnsi"/>
+        </w:rPr>
+      </w:pPr>
+      <w:r>
+        <w:rPr>
+          <w:rFonts w:asciiTheme="minorHAnsi" w:hAnsiTheme="minorHAnsi" w:cs="Arial"/>
+          <w:color w:val="000000"/>
+          <w:sz w:val="22"/>
+          <w:szCs w:val="22"/>
+          <w:u w:val="single"/>
+        </w:rPr>
+        <w:t>Summary:</w:t>
+      </w:r>
+      <w:r>
+        <w:rPr>
+          <w:rFonts w:asciiTheme="minorHAnsi" w:hAnsiTheme="minorHAnsi" w:cs="Arial"/>
+          <w:color w:val="000000"/>
+          <w:sz w:val="22"/>
+          <w:szCs w:val="22"/>
+        </w:rPr>
+        <w:t xml:space="preserve"> To register the team into a tournament</w:t>
+      </w:r>
+    </w:p>
+    <w:p>
+      <w:pPr>
+        <w:pStyle w:val="NormalWeb"/>
+        <w:spacing w:before="0" w:beforeAutospacing="0" w:after="0" w:afterAutospacing="0"/>
+        <w:ind w:firstLine="720"/>
+        <w:rPr>
+          <w:rFonts w:asciiTheme="minorHAnsi" w:hAnsiTheme="minorHAnsi"/>
+        </w:rPr>
+      </w:pPr>
+      <w:r>
+        <w:rPr>
+          <w:rFonts w:asciiTheme="minorHAnsi" w:hAnsiTheme="minorHAnsi" w:cs="Arial"/>
+          <w:color w:val="000000"/>
+          <w:sz w:val="22"/>
+          <w:szCs w:val="22"/>
+          <w:u w:val="single"/>
+        </w:rPr>
+        <w:t>Related Use Cases:</w:t>
+      </w:r>
+      <w:r>
+        <w:rPr>
+          <w:rFonts w:asciiTheme="minorHAnsi" w:hAnsiTheme="minorHAnsi" w:cs="Arial"/>
+          <w:color w:val="000000"/>
+          <w:sz w:val="22"/>
+          <w:szCs w:val="22"/>
+        </w:rPr>
+        <w:t xml:space="preserve"> ‘Create a Team’</w:t>
+      </w:r>
+      <w:r>
+        <w:rPr>
+          <w:rStyle w:val="apple-tab-span"/>
+          <w:rFonts w:asciiTheme="minorHAnsi" w:hAnsiTheme="minorHAnsi" w:cs="Arial"/>
+          <w:color w:val="000000"/>
+          <w:sz w:val="22"/>
+          <w:szCs w:val="22"/>
+        </w:rPr>
+        <w:tab/>
+      </w:r>
+    </w:p>
+    <w:p>
+      <w:pPr>
+        <w:pStyle w:val="NormalWeb"/>
+        <w:spacing w:before="0" w:beforeAutospacing="0" w:after="0" w:afterAutospacing="0"/>
+        <w:ind w:firstLine="720"/>
+        <w:rPr>
+          <w:rFonts w:asciiTheme="minorHAnsi" w:hAnsiTheme="minorHAnsi"/>
+        </w:rPr>
+      </w:pPr>
+      <w:r>
+        <w:rPr>
+          <w:rFonts w:asciiTheme="minorHAnsi" w:hAnsiTheme="minorHAnsi" w:cs="Arial"/>
+          <w:color w:val="000000"/>
+          <w:sz w:val="22"/>
+          <w:szCs w:val="22"/>
+          <w:u w:val="single"/>
+        </w:rPr>
+        <w:t>Steps:</w:t>
+      </w:r>
+    </w:p>
+    <w:p>
+      <w:pPr>
+        <w:rPr>
+          <w:rFonts w:eastAsia="Times New Roman"/>
+        </w:rPr>
+      </w:pPr>
+    </w:p>
+    <w:tbl>
+      <w:tblPr>
+        <w:tblW w:w="0" w:type="auto"/>
+        <w:tblInd w:w="701" w:type="dxa"/>
+        <w:tblCellMar>
+          <w:top w:w="15" w:type="dxa"/>
+          <w:left w:w="15" w:type="dxa"/>
+          <w:bottom w:w="15" w:type="dxa"/>
+          <w:right w:w="15" w:type="dxa"/>
+        </w:tblCellMar>
+        <w:tblLook w:val="04A0" w:firstRow="1" w:lastRow="0" w:firstColumn="1" w:lastColumn="0" w:noHBand="0" w:noVBand="1"/>
+      </w:tblPr>
+      <w:tblGrid>
+        <w:gridCol w:w="4481"/>
+        <w:gridCol w:w="3882"/>
+      </w:tblGrid>
+      <w:tr>
+        <w:tc>
+          <w:tcPr>
+            <w:tcW w:w="4481" w:type="dxa"/>
+            <w:tcBorders>
+              <w:top w:val="single" w:sz="6" w:space="0" w:color="000000"/>
+              <w:left w:val="single" w:sz="6" w:space="0" w:color="000000"/>
+              <w:bottom w:val="single" w:sz="6" w:space="0" w:color="000000"/>
+              <w:right w:val="single" w:sz="6" w:space="0" w:color="000000"/>
+            </w:tcBorders>
+            <w:tcMar>
+              <w:top w:w="105" w:type="dxa"/>
+              <w:left w:w="105" w:type="dxa"/>
+              <w:bottom w:w="105" w:type="dxa"/>
+              <w:right w:w="105" w:type="dxa"/>
+            </w:tcMar>
+            <w:hideMark/>
+          </w:tcPr>
+          <w:p>
+            <w:pPr>
+              <w:pStyle w:val="NormalWeb"/>
+              <w:spacing w:before="0" w:beforeAutospacing="0" w:after="0" w:afterAutospacing="0"/>
+              <w:jc w:val="center"/>
+              <w:rPr>
+                <w:rFonts w:asciiTheme="minorHAnsi" w:hAnsiTheme="minorHAnsi"/>
+                <w:b/>
+              </w:rPr>
+            </w:pPr>
+            <w:r>
+              <w:rPr>
+                <w:rFonts w:asciiTheme="minorHAnsi" w:hAnsiTheme="minorHAnsi" w:cs="Arial"/>
+                <w:b/>
+                <w:color w:val="000000"/>
+                <w:sz w:val="22"/>
+                <w:szCs w:val="22"/>
+              </w:rPr>
+              <w:t>Actor Actions</w:t>
+            </w:r>
+          </w:p>
+        </w:tc>
+        <w:tc>
+          <w:tcPr>
+            <w:tcW w:w="3882" w:type="dxa"/>
+            <w:tcBorders>
+              <w:top w:val="single" w:sz="6" w:space="0" w:color="000000"/>
+              <w:left w:val="single" w:sz="6" w:space="0" w:color="000000"/>
+              <w:bottom w:val="single" w:sz="6" w:space="0" w:color="000000"/>
+              <w:right w:val="single" w:sz="6" w:space="0" w:color="000000"/>
+            </w:tcBorders>
+            <w:tcMar>
+              <w:top w:w="105" w:type="dxa"/>
+              <w:left w:w="105" w:type="dxa"/>
+              <w:bottom w:w="105" w:type="dxa"/>
+              <w:right w:w="105" w:type="dxa"/>
+            </w:tcMar>
+            <w:hideMark/>
+          </w:tcPr>
+          <w:p>
+            <w:pPr>
+              <w:pStyle w:val="NormalWeb"/>
+              <w:spacing w:before="0" w:beforeAutospacing="0" w:after="0" w:afterAutospacing="0"/>
+              <w:jc w:val="center"/>
+              <w:rPr>
+                <w:rFonts w:asciiTheme="minorHAnsi" w:hAnsiTheme="minorHAnsi"/>
+                <w:b/>
+              </w:rPr>
+            </w:pPr>
+            <w:r>
+              <w:rPr>
+                <w:rFonts w:asciiTheme="minorHAnsi" w:hAnsiTheme="minorHAnsi" w:cs="Arial"/>
+                <w:b/>
+                <w:color w:val="000000"/>
+                <w:sz w:val="22"/>
+                <w:szCs w:val="22"/>
+              </w:rPr>
+              <w:t>System Responses</w:t>
+            </w:r>
+          </w:p>
+        </w:tc>
+      </w:tr>
+      <w:tr>
+        <w:tc>
+          <w:tcPr>
+            <w:tcW w:w="4481" w:type="dxa"/>
+            <w:tcBorders>
+              <w:top w:val="single" w:sz="6" w:space="0" w:color="000000"/>
+              <w:left w:val="single" w:sz="6" w:space="0" w:color="000000"/>
+              <w:bottom w:val="single" w:sz="6" w:space="0" w:color="000000"/>
+              <w:right w:val="single" w:sz="6" w:space="0" w:color="000000"/>
+            </w:tcBorders>
+            <w:tcMar>
+              <w:top w:w="105" w:type="dxa"/>
+              <w:left w:w="105" w:type="dxa"/>
+              <w:bottom w:w="105" w:type="dxa"/>
+              <w:right w:w="105" w:type="dxa"/>
+            </w:tcMar>
+            <w:hideMark/>
+          </w:tcPr>
+          <w:p>
+            <w:pPr>
+              <w:pStyle w:val="NormalWeb"/>
+              <w:spacing w:before="0" w:beforeAutospacing="0" w:after="0" w:afterAutospacing="0"/>
+              <w:rPr>
+                <w:rFonts w:asciiTheme="minorHAnsi" w:hAnsiTheme="minorHAnsi"/>
+              </w:rPr>
+            </w:pPr>
+            <w:r>
+              <w:rPr>
+                <w:rFonts w:asciiTheme="minorHAnsi" w:hAnsiTheme="minorHAnsi" w:cs="Arial"/>
+                <w:color w:val="000000"/>
+                <w:sz w:val="22"/>
+                <w:szCs w:val="22"/>
+              </w:rPr>
+              <w:t>1. Click on ‘Tournaments’</w:t>
+            </w:r>
+          </w:p>
+        </w:tc>
+        <w:tc>
+          <w:tcPr>
+            <w:tcW w:w="3882" w:type="dxa"/>
+            <w:tcBorders>
+              <w:top w:val="single" w:sz="6" w:space="0" w:color="000000"/>
+              <w:left w:val="single" w:sz="6" w:space="0" w:color="000000"/>
+              <w:bottom w:val="single" w:sz="6" w:space="0" w:color="000000"/>
+              <w:right w:val="single" w:sz="6" w:space="0" w:color="000000"/>
+            </w:tcBorders>
+            <w:tcMar>
+              <w:top w:w="105" w:type="dxa"/>
+              <w:left w:w="105" w:type="dxa"/>
+              <w:bottom w:w="105" w:type="dxa"/>
+              <w:right w:w="105" w:type="dxa"/>
+            </w:tcMar>
+            <w:hideMark/>
+          </w:tcPr>
+          <w:p>
+            <w:pPr>
+              <w:pStyle w:val="NormalWeb"/>
+              <w:spacing w:before="0" w:beforeAutospacing="0" w:after="0" w:afterAutospacing="0"/>
+              <w:rPr>
+                <w:rFonts w:asciiTheme="minorHAnsi" w:hAnsiTheme="minorHAnsi"/>
+              </w:rPr>
+            </w:pPr>
+            <w:r>
+              <w:rPr>
+                <w:rFonts w:asciiTheme="minorHAnsi" w:hAnsiTheme="minorHAnsi" w:cs="Arial"/>
+                <w:color w:val="000000"/>
+                <w:sz w:val="22"/>
+                <w:szCs w:val="22"/>
+              </w:rPr>
+              <w:t xml:space="preserve">2. Dialog with list of active (open to registration) tournaments opens </w:t>
+            </w:r>
+          </w:p>
+        </w:tc>
+      </w:tr>
+      <w:tr>
+        <w:tc>
+          <w:tcPr>
+            <w:tcW w:w="4481" w:type="dxa"/>
+            <w:tcBorders>
+              <w:top w:val="single" w:sz="6" w:space="0" w:color="000000"/>
+              <w:left w:val="single" w:sz="6" w:space="0" w:color="000000"/>
+              <w:bottom w:val="single" w:sz="6" w:space="0" w:color="000000"/>
+              <w:right w:val="single" w:sz="6" w:space="0" w:color="000000"/>
+            </w:tcBorders>
+            <w:tcMar>
+              <w:top w:w="105" w:type="dxa"/>
+              <w:left w:w="105" w:type="dxa"/>
+              <w:bottom w:w="105" w:type="dxa"/>
+              <w:right w:w="105" w:type="dxa"/>
+            </w:tcMar>
+            <w:hideMark/>
+          </w:tcPr>
+          <w:p>
+            <w:pPr>
+              <w:pStyle w:val="NormalWeb"/>
+              <w:spacing w:before="0" w:beforeAutospacing="0" w:after="0" w:afterAutospacing="0"/>
+              <w:rPr>
+                <w:rFonts w:asciiTheme="minorHAnsi" w:hAnsiTheme="minorHAnsi"/>
+              </w:rPr>
+            </w:pPr>
+            <w:r>
+              <w:rPr>
+                <w:rFonts w:asciiTheme="minorHAnsi" w:hAnsiTheme="minorHAnsi" w:cs="Arial"/>
+                <w:color w:val="000000"/>
+                <w:sz w:val="22"/>
+                <w:szCs w:val="22"/>
+              </w:rPr>
+              <w:t>3. Click on name of the tournament that you wish to enter</w:t>
+            </w:r>
+          </w:p>
+        </w:tc>
+        <w:tc>
+          <w:tcPr>
+            <w:tcW w:w="3882" w:type="dxa"/>
+            <w:tcBorders>
+              <w:top w:val="single" w:sz="6" w:space="0" w:color="000000"/>
+              <w:left w:val="single" w:sz="6" w:space="0" w:color="000000"/>
+              <w:bottom w:val="single" w:sz="6" w:space="0" w:color="000000"/>
+              <w:right w:val="single" w:sz="6" w:space="0" w:color="000000"/>
+            </w:tcBorders>
+            <w:tcMar>
+              <w:top w:w="105" w:type="dxa"/>
+              <w:left w:w="105" w:type="dxa"/>
+              <w:bottom w:w="105" w:type="dxa"/>
+              <w:right w:w="105" w:type="dxa"/>
+            </w:tcMar>
+            <w:hideMark/>
+          </w:tcPr>
+          <w:p>
+            <w:pPr>
+              <w:pStyle w:val="NormalWeb"/>
+              <w:spacing w:before="0" w:beforeAutospacing="0" w:after="0" w:afterAutospacing="0"/>
+              <w:rPr>
+                <w:rFonts w:asciiTheme="minorHAnsi" w:hAnsiTheme="minorHAnsi"/>
+              </w:rPr>
+            </w:pPr>
+            <w:r>
+              <w:rPr>
+                <w:rFonts w:asciiTheme="minorHAnsi" w:hAnsiTheme="minorHAnsi" w:cs="Arial"/>
+                <w:color w:val="000000"/>
+                <w:sz w:val="22"/>
+                <w:szCs w:val="22"/>
+              </w:rPr>
+              <w:t>4. Tournament info page opens</w:t>
+            </w:r>
+          </w:p>
+        </w:tc>
+      </w:tr>
+      <w:tr>
+        <w:tc>
+          <w:tcPr>
+            <w:tcW w:w="4481" w:type="dxa"/>
+            <w:tcBorders>
+              <w:top w:val="single" w:sz="6" w:space="0" w:color="000000"/>
+              <w:left w:val="single" w:sz="6" w:space="0" w:color="000000"/>
+              <w:bottom w:val="single" w:sz="6" w:space="0" w:color="000000"/>
+              <w:right w:val="single" w:sz="6" w:space="0" w:color="000000"/>
+            </w:tcBorders>
+            <w:tcMar>
+              <w:top w:w="105" w:type="dxa"/>
+              <w:left w:w="105" w:type="dxa"/>
+              <w:bottom w:w="105" w:type="dxa"/>
+              <w:right w:w="105" w:type="dxa"/>
+            </w:tcMar>
+            <w:hideMark/>
+          </w:tcPr>
+          <w:p>
+            <w:pPr>
+              <w:pStyle w:val="NormalWeb"/>
+              <w:spacing w:before="0" w:beforeAutospacing="0" w:after="0" w:afterAutospacing="0"/>
+              <w:rPr>
+                <w:rFonts w:asciiTheme="minorHAnsi" w:hAnsiTheme="minorHAnsi"/>
+              </w:rPr>
+            </w:pPr>
+            <w:r>
+              <w:rPr>
+                <w:rFonts w:asciiTheme="minorHAnsi" w:hAnsiTheme="minorHAnsi" w:cs="Arial"/>
+                <w:color w:val="000000"/>
+                <w:sz w:val="22"/>
+                <w:szCs w:val="22"/>
+              </w:rPr>
+              <w:t>5. Click on ‘Register for the Tournament’</w:t>
+            </w:r>
+          </w:p>
+        </w:tc>
+        <w:tc>
+          <w:tcPr>
+            <w:tcW w:w="3882" w:type="dxa"/>
+            <w:tcBorders>
+              <w:top w:val="single" w:sz="6" w:space="0" w:color="000000"/>
+              <w:left w:val="single" w:sz="6" w:space="0" w:color="000000"/>
+              <w:bottom w:val="single" w:sz="6" w:space="0" w:color="000000"/>
+              <w:right w:val="single" w:sz="6" w:space="0" w:color="000000"/>
+            </w:tcBorders>
+            <w:tcMar>
+              <w:top w:w="105" w:type="dxa"/>
+              <w:left w:w="105" w:type="dxa"/>
+              <w:bottom w:w="105" w:type="dxa"/>
+              <w:right w:w="105" w:type="dxa"/>
+            </w:tcMar>
+            <w:hideMark/>
+          </w:tcPr>
+          <w:p>
+            <w:pPr>
+              <w:pStyle w:val="NormalWeb"/>
+              <w:spacing w:before="0" w:beforeAutospacing="0" w:after="0" w:afterAutospacing="0"/>
+              <w:rPr>
+                <w:rFonts w:asciiTheme="minorHAnsi" w:hAnsiTheme="minorHAnsi"/>
+              </w:rPr>
+            </w:pPr>
+            <w:r>
+              <w:rPr>
+                <w:rFonts w:asciiTheme="minorHAnsi" w:hAnsiTheme="minorHAnsi" w:cs="Arial"/>
+                <w:color w:val="000000"/>
+                <w:sz w:val="22"/>
+                <w:szCs w:val="22"/>
+              </w:rPr>
+              <w:t>6. Registration page opens</w:t>
+            </w:r>
+          </w:p>
+        </w:tc>
+      </w:tr>
+      <w:tr>
+        <w:tc>
+          <w:tcPr>
+            <w:tcW w:w="4481" w:type="dxa"/>
+            <w:tcBorders>
+              <w:top w:val="single" w:sz="6" w:space="0" w:color="000000"/>
+              <w:left w:val="single" w:sz="6" w:space="0" w:color="000000"/>
+              <w:bottom w:val="single" w:sz="6" w:space="0" w:color="000000"/>
+              <w:right w:val="single" w:sz="6" w:space="0" w:color="000000"/>
+            </w:tcBorders>
+            <w:tcMar>
+              <w:top w:w="105" w:type="dxa"/>
+              <w:left w:w="105" w:type="dxa"/>
+              <w:bottom w:w="105" w:type="dxa"/>
+              <w:right w:w="105" w:type="dxa"/>
+            </w:tcMar>
+            <w:hideMark/>
+          </w:tcPr>
+          <w:p>
+            <w:pPr>
+              <w:pStyle w:val="NormalWeb"/>
+              <w:spacing w:before="0" w:beforeAutospacing="0" w:after="0" w:afterAutospacing="0"/>
+              <w:rPr>
+                <w:rFonts w:asciiTheme="minorHAnsi" w:hAnsiTheme="minorHAnsi"/>
+              </w:rPr>
+            </w:pPr>
+            <w:r>
+              <w:rPr>
+                <w:rFonts w:asciiTheme="minorHAnsi" w:hAnsiTheme="minorHAnsi" w:cs="Arial"/>
+                <w:color w:val="000000"/>
+                <w:sz w:val="22"/>
+                <w:szCs w:val="22"/>
+              </w:rPr>
+              <w:t xml:space="preserve">7. Choose the team that you wish to enter into the tournament from the drop down list </w:t>
+            </w:r>
+          </w:p>
+        </w:tc>
+        <w:tc>
+          <w:tcPr>
+            <w:tcW w:w="3882" w:type="dxa"/>
+            <w:tcBorders>
+              <w:top w:val="single" w:sz="6" w:space="0" w:color="000000"/>
+              <w:left w:val="single" w:sz="6" w:space="0" w:color="000000"/>
+              <w:bottom w:val="single" w:sz="6" w:space="0" w:color="000000"/>
+              <w:right w:val="single" w:sz="6" w:space="0" w:color="000000"/>
+            </w:tcBorders>
+            <w:tcMar>
+              <w:top w:w="105" w:type="dxa"/>
+              <w:left w:w="105" w:type="dxa"/>
+              <w:bottom w:w="105" w:type="dxa"/>
+              <w:right w:w="105" w:type="dxa"/>
+            </w:tcMar>
+            <w:hideMark/>
+          </w:tcPr>
+          <w:p>
+            <w:pPr>
+              <w:rPr>
+                <w:rFonts w:eastAsia="Times New Roman"/>
+              </w:rPr>
+            </w:pPr>
+          </w:p>
+        </w:tc>
+      </w:tr>
+      <w:tr>
+        <w:tc>
+          <w:tcPr>
+            <w:tcW w:w="4481" w:type="dxa"/>
+            <w:tcBorders>
+              <w:top w:val="single" w:sz="6" w:space="0" w:color="000000"/>
+              <w:left w:val="single" w:sz="6" w:space="0" w:color="000000"/>
+              <w:bottom w:val="single" w:sz="6" w:space="0" w:color="000000"/>
+              <w:right w:val="single" w:sz="6" w:space="0" w:color="000000"/>
+            </w:tcBorders>
+            <w:tcMar>
+              <w:top w:w="105" w:type="dxa"/>
+              <w:left w:w="105" w:type="dxa"/>
+              <w:bottom w:w="105" w:type="dxa"/>
+              <w:right w:w="105" w:type="dxa"/>
+            </w:tcMar>
+            <w:hideMark/>
+          </w:tcPr>
+          <w:p>
+            <w:pPr>
+              <w:pStyle w:val="NormalWeb"/>
+              <w:spacing w:before="0" w:beforeAutospacing="0" w:after="0" w:afterAutospacing="0"/>
+              <w:rPr>
+                <w:rFonts w:asciiTheme="minorHAnsi" w:hAnsiTheme="minorHAnsi"/>
+              </w:rPr>
+            </w:pPr>
+            <w:r>
+              <w:rPr>
+                <w:rFonts w:asciiTheme="minorHAnsi" w:hAnsiTheme="minorHAnsi" w:cs="Arial"/>
+                <w:color w:val="000000"/>
+                <w:sz w:val="22"/>
+                <w:szCs w:val="22"/>
+              </w:rPr>
+              <w:t>8. Select method of payment</w:t>
+            </w:r>
+          </w:p>
+        </w:tc>
+        <w:tc>
+          <w:tcPr>
+            <w:tcW w:w="3882" w:type="dxa"/>
+            <w:tcBorders>
+              <w:top w:val="single" w:sz="6" w:space="0" w:color="000000"/>
+              <w:left w:val="single" w:sz="6" w:space="0" w:color="000000"/>
+              <w:bottom w:val="single" w:sz="6" w:space="0" w:color="000000"/>
+              <w:right w:val="single" w:sz="6" w:space="0" w:color="000000"/>
+            </w:tcBorders>
+            <w:tcMar>
+              <w:top w:w="105" w:type="dxa"/>
+              <w:left w:w="105" w:type="dxa"/>
+              <w:bottom w:w="105" w:type="dxa"/>
+              <w:right w:w="105" w:type="dxa"/>
+            </w:tcMar>
+            <w:hideMark/>
+          </w:tcPr>
+          <w:p>
+            <w:pPr>
+              <w:rPr>
+                <w:rFonts w:eastAsia="Times New Roman"/>
+              </w:rPr>
+            </w:pPr>
+          </w:p>
+        </w:tc>
+      </w:tr>
+      <w:tr>
+        <w:tc>
+          <w:tcPr>
+            <w:tcW w:w="4481" w:type="dxa"/>
+            <w:tcBorders>
+              <w:top w:val="single" w:sz="6" w:space="0" w:color="000000"/>
+              <w:left w:val="single" w:sz="6" w:space="0" w:color="000000"/>
+              <w:bottom w:val="single" w:sz="6" w:space="0" w:color="000000"/>
+              <w:right w:val="single" w:sz="6" w:space="0" w:color="000000"/>
+            </w:tcBorders>
+            <w:tcMar>
+              <w:top w:w="105" w:type="dxa"/>
+              <w:left w:w="105" w:type="dxa"/>
+              <w:bottom w:w="105" w:type="dxa"/>
+              <w:right w:w="105" w:type="dxa"/>
+            </w:tcMar>
+            <w:hideMark/>
+          </w:tcPr>
+          <w:p>
+            <w:pPr>
+              <w:pStyle w:val="NormalWeb"/>
+              <w:spacing w:before="0" w:beforeAutospacing="0" w:after="0" w:afterAutospacing="0"/>
+              <w:rPr>
+                <w:rFonts w:asciiTheme="minorHAnsi" w:hAnsiTheme="minorHAnsi"/>
+              </w:rPr>
+            </w:pPr>
+            <w:r>
+              <w:rPr>
+                <w:rFonts w:asciiTheme="minorHAnsi" w:hAnsiTheme="minorHAnsi" w:cs="Arial"/>
+                <w:color w:val="000000"/>
+                <w:sz w:val="22"/>
+                <w:szCs w:val="22"/>
+              </w:rPr>
+              <w:t>9. Check box agreeing to terms and conditions</w:t>
+            </w:r>
+          </w:p>
+        </w:tc>
+        <w:tc>
+          <w:tcPr>
+            <w:tcW w:w="3882" w:type="dxa"/>
+            <w:tcBorders>
+              <w:top w:val="single" w:sz="6" w:space="0" w:color="000000"/>
+              <w:left w:val="single" w:sz="6" w:space="0" w:color="000000"/>
+              <w:bottom w:val="single" w:sz="6" w:space="0" w:color="000000"/>
+              <w:right w:val="single" w:sz="6" w:space="0" w:color="000000"/>
+            </w:tcBorders>
+            <w:tcMar>
+              <w:top w:w="105" w:type="dxa"/>
+              <w:left w:w="105" w:type="dxa"/>
+              <w:bottom w:w="105" w:type="dxa"/>
+              <w:right w:w="105" w:type="dxa"/>
+            </w:tcMar>
+            <w:hideMark/>
+          </w:tcPr>
+          <w:p>
+            <w:pPr>
+              <w:rPr>
+                <w:rFonts w:eastAsia="Times New Roman"/>
+              </w:rPr>
+            </w:pPr>
+          </w:p>
+        </w:tc>
+      </w:tr>
+      <w:tr>
+        <w:tc>
+          <w:tcPr>
+            <w:tcW w:w="4481" w:type="dxa"/>
+            <w:tcBorders>
+              <w:top w:val="single" w:sz="6" w:space="0" w:color="000000"/>
+              <w:left w:val="single" w:sz="6" w:space="0" w:color="000000"/>
+              <w:bottom w:val="single" w:sz="6" w:space="0" w:color="000000"/>
+              <w:right w:val="single" w:sz="6" w:space="0" w:color="000000"/>
+            </w:tcBorders>
+            <w:tcMar>
+              <w:top w:w="105" w:type="dxa"/>
+              <w:left w:w="105" w:type="dxa"/>
+              <w:bottom w:w="105" w:type="dxa"/>
+              <w:right w:w="105" w:type="dxa"/>
+            </w:tcMar>
+            <w:hideMark/>
+          </w:tcPr>
+          <w:p>
+            <w:pPr>
+              <w:pStyle w:val="NormalWeb"/>
+              <w:spacing w:before="0" w:beforeAutospacing="0" w:after="0" w:afterAutospacing="0"/>
+              <w:rPr>
+                <w:rFonts w:asciiTheme="minorHAnsi" w:hAnsiTheme="minorHAnsi"/>
+              </w:rPr>
+            </w:pPr>
+            <w:r>
+              <w:rPr>
+                <w:rFonts w:asciiTheme="minorHAnsi" w:hAnsiTheme="minorHAnsi" w:cs="Arial"/>
+                <w:color w:val="000000"/>
+                <w:sz w:val="22"/>
+                <w:szCs w:val="22"/>
+              </w:rPr>
+              <w:t>10. Press ‘confirm’</w:t>
+            </w:r>
+          </w:p>
+        </w:tc>
+        <w:tc>
+          <w:tcPr>
+            <w:tcW w:w="3882" w:type="dxa"/>
+            <w:tcBorders>
+              <w:top w:val="single" w:sz="6" w:space="0" w:color="000000"/>
+              <w:left w:val="single" w:sz="6" w:space="0" w:color="000000"/>
+              <w:bottom w:val="single" w:sz="6" w:space="0" w:color="000000"/>
+              <w:right w:val="single" w:sz="6" w:space="0" w:color="000000"/>
+            </w:tcBorders>
+            <w:tcMar>
+              <w:top w:w="105" w:type="dxa"/>
+              <w:left w:w="105" w:type="dxa"/>
+              <w:bottom w:w="105" w:type="dxa"/>
+              <w:right w:w="105" w:type="dxa"/>
+            </w:tcMar>
+            <w:hideMark/>
+          </w:tcPr>
+          <w:p>
+            <w:pPr>
+              <w:pStyle w:val="NormalWeb"/>
+              <w:spacing w:before="0" w:beforeAutospacing="0" w:after="0" w:afterAutospacing="0"/>
+              <w:rPr>
+                <w:rFonts w:asciiTheme="minorHAnsi" w:hAnsiTheme="minorHAnsi"/>
+              </w:rPr>
+            </w:pPr>
+            <w:r>
+              <w:rPr>
+                <w:rFonts w:asciiTheme="minorHAnsi" w:hAnsiTheme="minorHAnsi" w:cs="Arial"/>
+                <w:color w:val="000000"/>
+                <w:sz w:val="22"/>
+                <w:szCs w:val="22"/>
+              </w:rPr>
+              <w:t>11.Dialog with ‘You have been successfully registered’ pops up</w:t>
+            </w:r>
+          </w:p>
+        </w:tc>
+      </w:tr>
+      <w:tr>
+        <w:tc>
+          <w:tcPr>
+            <w:tcW w:w="4481" w:type="dxa"/>
+            <w:tcBorders>
+              <w:top w:val="single" w:sz="6" w:space="0" w:color="000000"/>
+              <w:left w:val="single" w:sz="6" w:space="0" w:color="000000"/>
+              <w:bottom w:val="single" w:sz="6" w:space="0" w:color="000000"/>
+              <w:right w:val="single" w:sz="6" w:space="0" w:color="000000"/>
+            </w:tcBorders>
+            <w:tcMar>
+              <w:top w:w="105" w:type="dxa"/>
+              <w:left w:w="105" w:type="dxa"/>
+              <w:bottom w:w="105" w:type="dxa"/>
+              <w:right w:w="105" w:type="dxa"/>
+            </w:tcMar>
+            <w:hideMark/>
+          </w:tcPr>
+          <w:p>
+            <w:pPr>
+              <w:pStyle w:val="NormalWeb"/>
+              <w:spacing w:before="0" w:beforeAutospacing="0" w:after="0" w:afterAutospacing="0"/>
+              <w:rPr>
+                <w:rFonts w:asciiTheme="minorHAnsi" w:hAnsiTheme="minorHAnsi"/>
+              </w:rPr>
+            </w:pPr>
+            <w:r>
+              <w:rPr>
+                <w:rFonts w:asciiTheme="minorHAnsi" w:hAnsiTheme="minorHAnsi" w:cs="Arial"/>
+                <w:color w:val="000000"/>
+                <w:sz w:val="22"/>
+                <w:szCs w:val="22"/>
+              </w:rPr>
+              <w:t>12. Press ‘Okay’</w:t>
+            </w:r>
+          </w:p>
+        </w:tc>
+        <w:tc>
+          <w:tcPr>
+            <w:tcW w:w="3882" w:type="dxa"/>
+            <w:tcBorders>
+              <w:top w:val="single" w:sz="6" w:space="0" w:color="000000"/>
+              <w:left w:val="single" w:sz="6" w:space="0" w:color="000000"/>
+              <w:bottom w:val="single" w:sz="6" w:space="0" w:color="000000"/>
+              <w:right w:val="single" w:sz="6" w:space="0" w:color="000000"/>
+            </w:tcBorders>
+            <w:tcMar>
+              <w:top w:w="105" w:type="dxa"/>
+              <w:left w:w="105" w:type="dxa"/>
+              <w:bottom w:w="105" w:type="dxa"/>
+              <w:right w:w="105" w:type="dxa"/>
+            </w:tcMar>
+            <w:hideMark/>
+          </w:tcPr>
+          <w:p>
+            <w:pPr>
+              <w:pStyle w:val="NormalWeb"/>
+              <w:spacing w:before="0" w:beforeAutospacing="0" w:after="0" w:afterAutospacing="0"/>
+              <w:rPr>
+                <w:rFonts w:asciiTheme="minorHAnsi" w:hAnsiTheme="minorHAnsi"/>
+              </w:rPr>
+            </w:pPr>
+            <w:r>
+              <w:rPr>
+                <w:rFonts w:asciiTheme="minorHAnsi" w:hAnsiTheme="minorHAnsi" w:cs="Arial"/>
+                <w:color w:val="000000"/>
+                <w:sz w:val="22"/>
+                <w:szCs w:val="22"/>
+              </w:rPr>
+              <w:t>13. Dialog closes</w:t>
+            </w:r>
+          </w:p>
+        </w:tc>
+      </w:tr>
+      <w:tr>
+        <w:tc>
+          <w:tcPr>
+            <w:tcW w:w="4481" w:type="dxa"/>
+            <w:tcBorders>
+              <w:top w:val="single" w:sz="6" w:space="0" w:color="000000"/>
+              <w:left w:val="single" w:sz="6" w:space="0" w:color="000000"/>
+              <w:bottom w:val="single" w:sz="6" w:space="0" w:color="000000"/>
+              <w:right w:val="single" w:sz="6" w:space="0" w:color="000000"/>
+            </w:tcBorders>
+            <w:tcMar>
+              <w:top w:w="105" w:type="dxa"/>
+              <w:left w:w="105" w:type="dxa"/>
+              <w:bottom w:w="105" w:type="dxa"/>
+              <w:right w:w="105" w:type="dxa"/>
+            </w:tcMar>
+            <w:hideMark/>
+          </w:tcPr>
+          <w:p>
+            <w:pPr>
+              <w:rPr>
+                <w:rFonts w:eastAsia="Times New Roman"/>
+              </w:rPr>
+            </w:pPr>
+          </w:p>
+        </w:tc>
+        <w:tc>
+          <w:tcPr>
+            <w:tcW w:w="3882" w:type="dxa"/>
+            <w:tcBorders>
+              <w:top w:val="single" w:sz="6" w:space="0" w:color="000000"/>
+              <w:left w:val="single" w:sz="6" w:space="0" w:color="000000"/>
+              <w:bottom w:val="single" w:sz="6" w:space="0" w:color="000000"/>
+              <w:right w:val="single" w:sz="6" w:space="0" w:color="000000"/>
+            </w:tcBorders>
+            <w:tcMar>
+              <w:top w:w="105" w:type="dxa"/>
+              <w:left w:w="105" w:type="dxa"/>
+              <w:bottom w:w="105" w:type="dxa"/>
+              <w:right w:w="105" w:type="dxa"/>
+            </w:tcMar>
+            <w:hideMark/>
+          </w:tcPr>
+          <w:p>
+            <w:pPr>
+              <w:pStyle w:val="NormalWeb"/>
+              <w:spacing w:before="0" w:beforeAutospacing="0" w:after="0" w:afterAutospacing="0"/>
+              <w:rPr>
+                <w:rFonts w:asciiTheme="minorHAnsi" w:hAnsiTheme="minorHAnsi"/>
+              </w:rPr>
+            </w:pPr>
+            <w:r>
+              <w:rPr>
+                <w:rFonts w:asciiTheme="minorHAnsi" w:hAnsiTheme="minorHAnsi" w:cs="Arial"/>
+                <w:color w:val="000000"/>
+                <w:sz w:val="22"/>
+                <w:szCs w:val="22"/>
+              </w:rPr>
+              <w:t>14. Redirects back to main menu</w:t>
+            </w:r>
+          </w:p>
+        </w:tc>
+      </w:tr>
+    </w:tbl>
+    <w:p>
+      <w:pPr>
+        <w:rPr>
+          <w:rFonts w:eastAsia="Times New Roman"/>
+        </w:rPr>
+      </w:pPr>
+    </w:p>
+    <w:p>
+      <w:pPr>
+        <w:pStyle w:val="NormalWeb"/>
+        <w:spacing w:before="0" w:beforeAutospacing="0" w:after="0" w:afterAutospacing="0"/>
+        <w:ind w:firstLine="720"/>
+        <w:rPr>
+          <w:rFonts w:asciiTheme="minorHAnsi" w:hAnsiTheme="minorHAnsi"/>
+        </w:rPr>
+      </w:pPr>
+      <w:r>
+        <w:rPr>
+          <w:rFonts w:asciiTheme="minorHAnsi" w:hAnsiTheme="minorHAnsi" w:cs="Arial"/>
+          <w:color w:val="000000"/>
+          <w:sz w:val="22"/>
+          <w:szCs w:val="22"/>
+          <w:u w:val="single"/>
+        </w:rPr>
+        <w:t>Post</w:t>
+      </w:r>
+      <w:r>
+        <w:rPr>
+          <w:rFonts w:asciiTheme="minorHAnsi" w:hAnsiTheme="minorHAnsi" w:cs="Arial"/>
+          <w:color w:val="000000"/>
+          <w:sz w:val="22"/>
+          <w:szCs w:val="22"/>
+          <w:u w:val="single"/>
+        </w:rPr>
+        <w:t>-</w:t>
+      </w:r>
+      <w:r>
+        <w:rPr>
+          <w:rFonts w:asciiTheme="minorHAnsi" w:hAnsiTheme="minorHAnsi" w:cs="Arial"/>
+          <w:color w:val="000000"/>
+          <w:sz w:val="22"/>
+          <w:szCs w:val="22"/>
+          <w:u w:val="single"/>
+        </w:rPr>
+        <w:t>conditions:</w:t>
+      </w:r>
+      <w:r>
+        <w:rPr>
+          <w:rFonts w:asciiTheme="minorHAnsi" w:hAnsiTheme="minorHAnsi" w:cs="Arial"/>
+          <w:color w:val="000000"/>
+          <w:sz w:val="22"/>
+          <w:szCs w:val="22"/>
+        </w:rPr>
+        <w:t xml:space="preserve"> Team is entered into tournament.</w:t>
+      </w:r>
+    </w:p>
+    <w:p>
+      <w:pPr>
+        <w:pStyle w:val="NormalWeb"/>
+        <w:spacing w:before="0" w:beforeAutospacing="0" w:after="0" w:afterAutospacing="0"/>
+        <w:rPr>
+          <w:rFonts w:asciiTheme="minorHAnsi" w:hAnsiTheme="minorHAnsi"/>
+        </w:rPr>
+      </w:pPr>
+      <w:r>
+        <w:rPr>
+          <w:rStyle w:val="apple-tab-span"/>
+          <w:rFonts w:asciiTheme="minorHAnsi" w:hAnsiTheme="minorHAnsi" w:cs="Arial"/>
+          <w:color w:val="000000"/>
+          <w:sz w:val="22"/>
+          <w:szCs w:val="22"/>
+        </w:rPr>
+        <w:tab/>
+      </w:r>
+    </w:p>
+    <w:p/>
     <w:p>
       <w:pPr>
         <w:pStyle w:val="Heading2"/>
-      </w:pPr>
-      <w:r>
+        <w:rPr>
+          <w:sz w:val="28"/>
+        </w:rPr>
+      </w:pPr>
+      <w:r>
+        <w:rPr>
+          <w:sz w:val="28"/>
+        </w:rPr>
         <w:t>UML Design</w:t>
       </w:r>
       <w:r>
+        <w:rPr>
+          <w:sz w:val="28"/>
+        </w:rPr>
         <w:t xml:space="preserve"> (Deliverable 2)</w:t>
       </w:r>
     </w:p>
     <w:p/>
-    <w:p/>
+    <w:p>
+      <w:pPr>
+        <w:rPr>
+          <w:color w:val="1F4E79" w:themeColor="accent1" w:themeShade="80"/>
+          <w:u w:val="single"/>
+        </w:rPr>
+      </w:pPr>
+      <w:r>
+        <w:rPr>
+          <w:color w:val="1F4E79" w:themeColor="accent1" w:themeShade="80"/>
+          <w:u w:val="single"/>
+        </w:rPr>
+        <w:t>Class Diagram:</w:t>
+      </w:r>
+    </w:p>
+    <w:p/>
+    <w:p/>
+    <w:p/>
+    <w:p/>
+    <w:p/>
+    <w:p/>
+    <w:p/>
+    <w:p/>
+    <w:p/>
+    <w:p/>
+    <w:p/>
+    <w:p/>
+    <w:p/>
+    <w:p/>
+    <w:p/>
+    <w:p/>
+    <w:p/>
+    <w:p/>
+    <w:p/>
+    <w:p/>
+    <w:p/>
+    <w:p/>
+    <w:p/>
+    <w:p/>
+    <w:p/>
+    <w:p/>
+    <w:p/>
+    <w:p/>
+    <w:p/>
+    <w:p/>
+    <w:p/>
+    <w:p/>
+    <w:p/>
+    <w:p/>
+    <w:p/>
+    <w:p/>
+    <w:p/>
+    <w:p/>
+    <w:p/>
+    <w:p/>
+    <w:p/>
+    <w:p>
+      <w:pPr>
+        <w:rPr>
+          <w:color w:val="1F4E79" w:themeColor="accent1" w:themeShade="80"/>
+          <w:u w:val="single"/>
+        </w:rPr>
+      </w:pPr>
+      <w:r>
+        <w:rPr>
+          <w:color w:val="1F4E79" w:themeColor="accent1" w:themeShade="80"/>
+          <w:u w:val="single"/>
+        </w:rPr>
+        <w:t>Sequence Diagrams</w:t>
+      </w:r>
+    </w:p>
+    <w:p/>
+    <w:p>
+      <w:r>
+        <w:rPr>
+          <w:color w:val="1F4E79" w:themeColor="accent1" w:themeShade="80"/>
+        </w:rPr>
+        <w:t xml:space="preserve">(1) </w:t>
+      </w:r>
+      <w:r>
+        <w:tab/>
+      </w:r>
+      <w:r>
+        <w:t>Use case: Create a T</w:t>
+      </w:r>
+      <w:r>
+        <w:t>eam</w:t>
+      </w:r>
+    </w:p>
+    <w:p>
+      <w:pPr>
+        <w:pStyle w:val="ListParagraph"/>
+        <w:ind w:left="1440"/>
+      </w:pPr>
+    </w:p>
+    <w:p>
+      <w:r>
+        <w:rPr>
+          <w:noProof/>
+        </w:rPr>
+        <w:drawing>
+          <wp:inline distT="0" distB="0" distL="0" distR="0" wp14:anchorId="1F19F545" wp14:editId="5808A38F">
+            <wp:extent cx="5320665" cy="4432182"/>
+            <wp:effectExtent l="0" t="0" r="0" b="0"/>
+            <wp:docPr id="1" name="Picture 1" descr="Deliverable%202/Sequence_Diagram_1.jpeg"/>
+            <wp:cNvGraphicFramePr>
+              <a:graphicFrameLocks xmlns:a="http://schemas.openxmlformats.org/drawingml/2006/main" noChangeAspect="1"/>
+            </wp:cNvGraphicFramePr>
+            <a:graphic xmlns:a="http://schemas.openxmlformats.org/drawingml/2006/main">
+              <a:graphicData uri="http://schemas.openxmlformats.org/drawingml/2006/picture">
+                <pic:pic xmlns:pic="http://schemas.openxmlformats.org/drawingml/2006/picture">
+                  <pic:nvPicPr>
+                    <pic:cNvPr id="0" name="Picture 1" descr="Deliverable%202/Sequence_Diagram_1.jpeg"/>
+                    <pic:cNvPicPr>
+                      <a:picLocks noChangeAspect="1" noChangeArrowheads="1"/>
+                    </pic:cNvPicPr>
+                  </pic:nvPicPr>
+                  <pic:blipFill>
+                    <a:blip r:embed="rId6">
+                      <a:extLst>
+                        <a:ext uri="{28A0092B-C50C-407E-A947-70E740481C1C}">
+                          <a14:useLocalDpi xmlns:a14="http://schemas.microsoft.com/office/drawing/2010/main" val="0"/>
+                        </a:ext>
+                      </a:extLst>
+                    </a:blip>
+                    <a:srcRect/>
+                    <a:stretch>
+                      <a:fillRect/>
+                    </a:stretch>
+                  </pic:blipFill>
+                  <pic:spPr bwMode="auto">
+                    <a:xfrm>
+                      <a:off x="0" y="0"/>
+                      <a:ext cx="5331201" cy="4440959"/>
+                    </a:xfrm>
+                    <a:prstGeom prst="rect">
+                      <a:avLst/>
+                    </a:prstGeom>
+                    <a:noFill/>
+                    <a:ln>
+                      <a:noFill/>
+                    </a:ln>
+                  </pic:spPr>
+                </pic:pic>
+              </a:graphicData>
+            </a:graphic>
+          </wp:inline>
+        </w:drawing>
+      </w:r>
+    </w:p>
+    <w:p/>
+    <w:p/>
+    <w:p/>
+    <w:p/>
+    <w:p/>
+    <w:p/>
+    <w:p/>
+    <w:p/>
+    <w:p/>
+    <w:p/>
+    <w:p/>
+    <w:p/>
+    <w:p/>
+    <w:p/>
+    <w:p/>
+    <w:p>
+      <w:pPr>
+        <w:ind w:firstLine="720"/>
+      </w:pPr>
+    </w:p>
+    <w:p>
+      <w:r>
+        <w:rPr>
+          <w:color w:val="1F4E79" w:themeColor="accent1" w:themeShade="80"/>
+        </w:rPr>
+        <w:t xml:space="preserve">(2) </w:t>
+      </w:r>
+      <w:r>
+        <w:tab/>
+      </w:r>
+      <w:r>
+        <w:t xml:space="preserve">Use case: </w:t>
+      </w:r>
+      <w:r>
+        <w:rPr>
+          <w:rFonts w:cs="Arial"/>
+          <w:color w:val="000000"/>
+          <w:sz w:val="22"/>
+          <w:szCs w:val="22"/>
+        </w:rPr>
+        <w:t>Change Team Display Picture</w:t>
+      </w:r>
+    </w:p>
+    <w:p/>
+    <w:p>
+      <w:r>
+        <w:rPr>
+          <w:noProof/>
+        </w:rPr>
+        <w:drawing>
+          <wp:inline distT="0" distB="0" distL="0" distR="0" wp14:anchorId="77F8491F" wp14:editId="3CCFD758">
+            <wp:extent cx="5943600" cy="7393305"/>
+            <wp:effectExtent l="0" t="0" r="0" b="0"/>
+            <wp:docPr id="2" name="Picture 2" descr="Deliverable%202/Sequence_Diagram_2.png"/>
+            <wp:cNvGraphicFramePr>
+              <a:graphicFrameLocks xmlns:a="http://schemas.openxmlformats.org/drawingml/2006/main" noChangeAspect="1"/>
+            </wp:cNvGraphicFramePr>
+            <a:graphic xmlns:a="http://schemas.openxmlformats.org/drawingml/2006/main">
+              <a:graphicData uri="http://schemas.openxmlformats.org/drawingml/2006/picture">
+                <pic:pic xmlns:pic="http://schemas.openxmlformats.org/drawingml/2006/picture">
+                  <pic:nvPicPr>
+                    <pic:cNvPr id="0" name="Picture 2" descr="Deliverable%202/Sequence_Diagram_2.png"/>
+                    <pic:cNvPicPr>
+                      <a:picLocks noChangeAspect="1" noChangeArrowheads="1"/>
+                    </pic:cNvPicPr>
+                  </pic:nvPicPr>
+                  <pic:blipFill>
+                    <a:blip r:embed="rId7">
+                      <a:extLst>
+                        <a:ext uri="{28A0092B-C50C-407E-A947-70E740481C1C}">
+                          <a14:useLocalDpi xmlns:a14="http://schemas.microsoft.com/office/drawing/2010/main" val="0"/>
+                        </a:ext>
+                      </a:extLst>
+                    </a:blip>
+                    <a:srcRect/>
+                    <a:stretch>
+                      <a:fillRect/>
+                    </a:stretch>
+                  </pic:blipFill>
+                  <pic:spPr bwMode="auto">
+                    <a:xfrm>
+                      <a:off x="0" y="0"/>
+                      <a:ext cx="5943600" cy="7393305"/>
+                    </a:xfrm>
+                    <a:prstGeom prst="rect">
+                      <a:avLst/>
+                    </a:prstGeom>
+                    <a:noFill/>
+                    <a:ln>
+                      <a:noFill/>
+                    </a:ln>
+                  </pic:spPr>
+                </pic:pic>
+              </a:graphicData>
+            </a:graphic>
+          </wp:inline>
+        </w:drawing>
+      </w:r>
+    </w:p>
+    <w:p/>
+    <w:p/>
+    <w:p>
+      <w:pPr>
+        <w:pStyle w:val="NormalWeb"/>
+        <w:spacing w:before="0" w:beforeAutospacing="0" w:after="0" w:afterAutospacing="0"/>
+        <w:textAlignment w:val="baseline"/>
+        <w:rPr>
+          <w:rFonts w:asciiTheme="minorHAnsi" w:hAnsiTheme="minorHAnsi" w:cs="Arial"/>
+          <w:color w:val="000000"/>
+          <w:sz w:val="22"/>
+          <w:szCs w:val="22"/>
+        </w:rPr>
+      </w:pPr>
+      <w:r>
+        <w:rPr>
+          <w:rFonts w:asciiTheme="minorHAnsi" w:hAnsiTheme="minorHAnsi"/>
+          <w:color w:val="1F4E79" w:themeColor="accent1" w:themeShade="80"/>
+        </w:rPr>
+        <w:t xml:space="preserve">(3) </w:t>
+      </w:r>
+      <w:r>
+        <w:rPr>
+          <w:rFonts w:asciiTheme="minorHAnsi" w:hAnsiTheme="minorHAnsi"/>
+        </w:rPr>
+        <w:tab/>
+      </w:r>
+      <w:r>
+        <w:rPr>
+          <w:rFonts w:asciiTheme="minorHAnsi" w:hAnsiTheme="minorHAnsi"/>
+        </w:rPr>
+        <w:t xml:space="preserve">Use case: </w:t>
+      </w:r>
+      <w:r>
+        <w:rPr>
+          <w:rFonts w:asciiTheme="minorHAnsi" w:hAnsiTheme="minorHAnsi" w:cs="Arial"/>
+          <w:color w:val="000000"/>
+          <w:sz w:val="22"/>
+          <w:szCs w:val="22"/>
+        </w:rPr>
+        <w:t>Enter a Tournament</w:t>
+      </w:r>
+    </w:p>
+    <w:p/>
+    <w:p/>
+    <w:p>
+      <w:r>
+        <w:rPr>
+          <w:noProof/>
+        </w:rPr>
+        <w:drawing>
+          <wp:inline distT="0" distB="0" distL="0" distR="0" wp14:anchorId="0DB7AE76" wp14:editId="47901E20">
+            <wp:extent cx="5934075" cy="3648075"/>
+            <wp:effectExtent l="0" t="0" r="9525" b="9525"/>
+            <wp:docPr id="3" name="Picture 3" descr="Deliverable%202/Sequence_Diagram_3.png"/>
+            <wp:cNvGraphicFramePr>
+              <a:graphicFrameLocks xmlns:a="http://schemas.openxmlformats.org/drawingml/2006/main" noChangeAspect="1"/>
+            </wp:cNvGraphicFramePr>
+            <a:graphic xmlns:a="http://schemas.openxmlformats.org/drawingml/2006/main">
+              <a:graphicData uri="http://schemas.openxmlformats.org/drawingml/2006/picture">
+                <pic:pic xmlns:pic="http://schemas.openxmlformats.org/drawingml/2006/picture">
+                  <pic:nvPicPr>
+                    <pic:cNvPr id="0" name="Picture 3" descr="Deliverable%202/Sequence_Diagram_3.png"/>
+                    <pic:cNvPicPr>
+                      <a:picLocks noChangeAspect="1" noChangeArrowheads="1"/>
+                    </pic:cNvPicPr>
+                  </pic:nvPicPr>
+                  <pic:blipFill>
+                    <a:blip r:embed="rId8" cstate="print">
+                      <a:extLst>
+                        <a:ext uri="{28A0092B-C50C-407E-A947-70E740481C1C}">
+                          <a14:useLocalDpi xmlns:a14="http://schemas.microsoft.com/office/drawing/2010/main" val="0"/>
+                        </a:ext>
+                      </a:extLst>
+                    </a:blip>
+                    <a:srcRect/>
+                    <a:stretch>
+                      <a:fillRect/>
+                    </a:stretch>
+                  </pic:blipFill>
+                  <pic:spPr bwMode="auto">
+                    <a:xfrm>
+                      <a:off x="0" y="0"/>
+                      <a:ext cx="5934075" cy="3648075"/>
+                    </a:xfrm>
+                    <a:prstGeom prst="rect">
+                      <a:avLst/>
+                    </a:prstGeom>
+                    <a:noFill/>
+                    <a:ln>
+                      <a:noFill/>
+                    </a:ln>
+                  </pic:spPr>
+                </pic:pic>
+              </a:graphicData>
+            </a:graphic>
+          </wp:inline>
+        </w:drawing>
+      </w:r>
+    </w:p>
+    <w:p/>
+    <w:p/>
+    <w:p/>
+    <w:p/>
+    <w:p/>
+    <w:p/>
+    <w:p/>
+    <w:p/>
+    <w:p/>
+    <w:p/>
+    <w:p/>
+    <w:p/>
+    <w:p/>
+    <w:p/>
+    <w:p/>
+    <w:p/>
+    <w:p/>
+    <w:p/>
+    <w:p/>
+    <w:p/>
+    <w:p/>
+    <w:p>
+      <w:pPr>
+        <w:rPr>
+          <w:color w:val="1F4E79" w:themeColor="accent1" w:themeShade="80"/>
+          <w:u w:val="single"/>
+        </w:rPr>
+      </w:pPr>
+      <w:r>
+        <w:rPr>
+          <w:color w:val="1F4E79" w:themeColor="accent1" w:themeShade="80"/>
+          <w:u w:val="single"/>
+        </w:rPr>
+        <w:t>State Diagram:</w:t>
+      </w:r>
+    </w:p>
+    <w:p/>
+    <w:p>
+      <w:pPr>
+        <w:jc w:val="center"/>
+      </w:pPr>
+      <w:r>
+        <w:rPr>
+          <w:noProof/>
+        </w:rPr>
+        <w:drawing>
+          <wp:inline distT="0" distB="0" distL="0" distR="0" wp14:anchorId="1709F42C" wp14:editId="37F565F9">
+            <wp:extent cx="2741133" cy="7835262"/>
+            <wp:effectExtent l="0" t="0" r="0" b="0"/>
+            <wp:docPr id="4" name="Picture 4" descr="Deliverable%202/State_Machine.pdf"/>
+            <wp:cNvGraphicFramePr>
+              <a:graphicFrameLocks xmlns:a="http://schemas.openxmlformats.org/drawingml/2006/main" noChangeAspect="1"/>
+            </wp:cNvGraphicFramePr>
+            <a:graphic xmlns:a="http://schemas.openxmlformats.org/drawingml/2006/main">
+              <a:graphicData uri="http://schemas.openxmlformats.org/drawingml/2006/picture">
+                <pic:pic xmlns:pic="http://schemas.openxmlformats.org/drawingml/2006/picture">
+                  <pic:nvPicPr>
+                    <pic:cNvPr id="0" name="Picture 4" descr="Deliverable%202/State_Machine.pdf"/>
+                    <pic:cNvPicPr>
+                      <a:picLocks noChangeAspect="1" noChangeArrowheads="1"/>
+                    </pic:cNvPicPr>
+                  </pic:nvPicPr>
+                  <pic:blipFill>
+                    <a:blip r:embed="rId9">
+                      <a:extLst>
+                        <a:ext uri="{28A0092B-C50C-407E-A947-70E740481C1C}">
+                          <a14:useLocalDpi xmlns:a14="http://schemas.microsoft.com/office/drawing/2010/main" val="0"/>
+                        </a:ext>
+                      </a:extLst>
+                    </a:blip>
+                    <a:srcRect/>
+                    <a:stretch>
+                      <a:fillRect/>
+                    </a:stretch>
+                  </pic:blipFill>
+                  <pic:spPr bwMode="auto">
+                    <a:xfrm>
+                      <a:off x="0" y="0"/>
+                      <a:ext cx="2744972" cy="7846234"/>
+                    </a:xfrm>
+                    <a:prstGeom prst="rect">
+                      <a:avLst/>
+                    </a:prstGeom>
+                    <a:noFill/>
+                    <a:ln>
+                      <a:noFill/>
+                    </a:ln>
+                  </pic:spPr>
+                </pic:pic>
+              </a:graphicData>
+            </a:graphic>
+          </wp:inline>
+        </w:drawing>
+      </w:r>
+    </w:p>
     <w:p>
       <w:pPr>
         <w:pStyle w:val="Heading2"/>
       </w:pPr>
       <w:r>
+        <w:rPr>
+          <w:sz w:val="28"/>
+        </w:rPr>
         <w:t>Screenshots of UI</w:t>
       </w:r>
       <w:r>
+        <w:rPr>
+          <w:sz w:val="28"/>
+        </w:rPr>
         <w:t xml:space="preserve"> (Deliverable 3)</w:t>
       </w:r>
     </w:p>
@@ -2678,6 +6126,119 @@
     </w:lvl>
   </w:abstractNum>
   <w:abstractNum w:abstractNumId="1">
+    <w:nsid w:val="2BD30B23"/>
+    <w:multiLevelType w:val="multilevel"/>
+    <w:tmpl w:val="CF7EA9DE"/>
+    <w:lvl w:ilvl="0">
+      <w:start w:val="3"/>
+      <w:numFmt w:val="decimal"/>
+      <w:lvlText w:val="%1."/>
+      <w:lvlJc w:val="left"/>
+      <w:pPr>
+        <w:tabs>
+          <w:tab w:val="num" w:pos="720"/>
+        </w:tabs>
+        <w:ind w:left="720" w:hanging="360"/>
+      </w:pPr>
+    </w:lvl>
+    <w:lvl w:ilvl="1" w:tentative="1">
+      <w:start w:val="1"/>
+      <w:numFmt w:val="decimal"/>
+      <w:lvlText w:val="%2."/>
+      <w:lvlJc w:val="left"/>
+      <w:pPr>
+        <w:tabs>
+          <w:tab w:val="num" w:pos="1440"/>
+        </w:tabs>
+        <w:ind w:left="1440" w:hanging="360"/>
+      </w:pPr>
+    </w:lvl>
+    <w:lvl w:ilvl="2" w:tentative="1">
+      <w:start w:val="1"/>
+      <w:numFmt w:val="decimal"/>
+      <w:lvlText w:val="%3."/>
+      <w:lvlJc w:val="left"/>
+      <w:pPr>
+        <w:tabs>
+          <w:tab w:val="num" w:pos="2160"/>
+        </w:tabs>
+        <w:ind w:left="2160" w:hanging="360"/>
+      </w:pPr>
+    </w:lvl>
+    <w:lvl w:ilvl="3" w:tentative="1">
+      <w:start w:val="1"/>
+      <w:numFmt w:val="decimal"/>
+      <w:lvlText w:val="%4."/>
+      <w:lvlJc w:val="left"/>
+      <w:pPr>
+        <w:tabs>
+          <w:tab w:val="num" w:pos="2880"/>
+        </w:tabs>
+        <w:ind w:left="2880" w:hanging="360"/>
+      </w:pPr>
+    </w:lvl>
+    <w:lvl w:ilvl="4" w:tentative="1">
+      <w:start w:val="1"/>
+      <w:numFmt w:val="decimal"/>
+      <w:lvlText w:val="%5."/>
+      <w:lvlJc w:val="left"/>
+      <w:pPr>
+        <w:tabs>
+          <w:tab w:val="num" w:pos="3600"/>
+        </w:tabs>
+        <w:ind w:left="3600" w:hanging="360"/>
+      </w:pPr>
+    </w:lvl>
+    <w:lvl w:ilvl="5" w:tentative="1">
+      <w:start w:val="1"/>
+      <w:numFmt w:val="decimal"/>
+      <w:lvlText w:val="%6."/>
+      <w:lvlJc w:val="left"/>
+      <w:pPr>
+        <w:tabs>
+          <w:tab w:val="num" w:pos="4320"/>
+        </w:tabs>
+        <w:ind w:left="4320" w:hanging="360"/>
+      </w:pPr>
+    </w:lvl>
+    <w:lvl w:ilvl="6" w:tentative="1">
+      <w:start w:val="1"/>
+      <w:numFmt w:val="decimal"/>
+      <w:lvlText w:val="%7."/>
+      <w:lvlJc w:val="left"/>
+      <w:pPr>
+        <w:tabs>
+          <w:tab w:val="num" w:pos="5040"/>
+        </w:tabs>
+        <w:ind w:left="5040" w:hanging="360"/>
+      </w:pPr>
+    </w:lvl>
+    <w:lvl w:ilvl="7" w:tentative="1">
+      <w:start w:val="1"/>
+      <w:numFmt w:val="decimal"/>
+      <w:lvlText w:val="%8."/>
+      <w:lvlJc w:val="left"/>
+      <w:pPr>
+        <w:tabs>
+          <w:tab w:val="num" w:pos="5760"/>
+        </w:tabs>
+        <w:ind w:left="5760" w:hanging="360"/>
+      </w:pPr>
+    </w:lvl>
+    <w:lvl w:ilvl="8" w:tentative="1">
+      <w:start w:val="1"/>
+      <w:numFmt w:val="decimal"/>
+      <w:lvlText w:val="%9."/>
+      <w:lvlJc w:val="left"/>
+      <w:pPr>
+        <w:tabs>
+          <w:tab w:val="num" w:pos="6480"/>
+        </w:tabs>
+        <w:ind w:left="6480" w:hanging="360"/>
+      </w:pPr>
+    </w:lvl>
+  </w:abstractNum>
+  <w:abstractNum w:abstractNumId="2">
     <w:nsid w:val="588812C5"/>
     <w:multiLevelType w:val="multilevel"/>
     <w:tmpl w:val="9306F648"/>
@@ -2790,12 +6351,125 @@
       </w:pPr>
     </w:lvl>
   </w:abstractNum>
-  <w:abstractNum w:abstractNumId="2">
+  <w:abstractNum w:abstractNumId="3">
     <w:nsid w:val="65C05565"/>
     <w:multiLevelType w:val="multilevel"/>
-    <w:tmpl w:val="76F8AD2C"/>
+    <w:tmpl w:val="1EDAF316"/>
     <w:lvl w:ilvl="0">
       <w:start w:val="1"/>
+      <w:numFmt w:val="decimal"/>
+      <w:lvlText w:val="%1."/>
+      <w:lvlJc w:val="left"/>
+      <w:pPr>
+        <w:tabs>
+          <w:tab w:val="num" w:pos="720"/>
+        </w:tabs>
+        <w:ind w:left="720" w:hanging="360"/>
+      </w:pPr>
+    </w:lvl>
+    <w:lvl w:ilvl="1">
+      <w:start w:val="1"/>
+      <w:numFmt w:val="decimal"/>
+      <w:lvlText w:val="(%2)"/>
+      <w:lvlJc w:val="left"/>
+      <w:pPr>
+        <w:ind w:left="1440" w:hanging="360"/>
+      </w:pPr>
+      <w:rPr>
+        <w:rFonts w:hint="default"/>
+      </w:rPr>
+    </w:lvl>
+    <w:lvl w:ilvl="2" w:tentative="1">
+      <w:start w:val="1"/>
+      <w:numFmt w:val="decimal"/>
+      <w:lvlText w:val="%3."/>
+      <w:lvlJc w:val="left"/>
+      <w:pPr>
+        <w:tabs>
+          <w:tab w:val="num" w:pos="2160"/>
+        </w:tabs>
+        <w:ind w:left="2160" w:hanging="360"/>
+      </w:pPr>
+    </w:lvl>
+    <w:lvl w:ilvl="3" w:tentative="1">
+      <w:start w:val="1"/>
+      <w:numFmt w:val="decimal"/>
+      <w:lvlText w:val="%4."/>
+      <w:lvlJc w:val="left"/>
+      <w:pPr>
+        <w:tabs>
+          <w:tab w:val="num" w:pos="2880"/>
+        </w:tabs>
+        <w:ind w:left="2880" w:hanging="360"/>
+      </w:pPr>
+    </w:lvl>
+    <w:lvl w:ilvl="4" w:tentative="1">
+      <w:start w:val="1"/>
+      <w:numFmt w:val="decimal"/>
+      <w:lvlText w:val="%5."/>
+      <w:lvlJc w:val="left"/>
+      <w:pPr>
+        <w:tabs>
+          <w:tab w:val="num" w:pos="3600"/>
+        </w:tabs>
+        <w:ind w:left="3600" w:hanging="360"/>
+      </w:pPr>
+    </w:lvl>
+    <w:lvl w:ilvl="5" w:tentative="1">
+      <w:start w:val="1"/>
+      <w:numFmt w:val="decimal"/>
+      <w:lvlText w:val="%6."/>
+      <w:lvlJc w:val="left"/>
+      <w:pPr>
+        <w:tabs>
+          <w:tab w:val="num" w:pos="4320"/>
+        </w:tabs>
+        <w:ind w:left="4320" w:hanging="360"/>
+      </w:pPr>
+    </w:lvl>
+    <w:lvl w:ilvl="6" w:tentative="1">
+      <w:start w:val="1"/>
+      <w:numFmt w:val="decimal"/>
+      <w:lvlText w:val="%7."/>
+      <w:lvlJc w:val="left"/>
+      <w:pPr>
+        <w:tabs>
+          <w:tab w:val="num" w:pos="5040"/>
+        </w:tabs>
+        <w:ind w:left="5040" w:hanging="360"/>
+      </w:pPr>
+    </w:lvl>
+    <w:lvl w:ilvl="7" w:tentative="1">
+      <w:start w:val="1"/>
+      <w:numFmt w:val="decimal"/>
+      <w:lvlText w:val="%8."/>
+      <w:lvlJc w:val="left"/>
+      <w:pPr>
+        <w:tabs>
+          <w:tab w:val="num" w:pos="5760"/>
+        </w:tabs>
+        <w:ind w:left="5760" w:hanging="360"/>
+      </w:pPr>
+    </w:lvl>
+    <w:lvl w:ilvl="8" w:tentative="1">
+      <w:start w:val="1"/>
+      <w:numFmt w:val="decimal"/>
+      <w:lvlText w:val="%9."/>
+      <w:lvlJc w:val="left"/>
+      <w:pPr>
+        <w:tabs>
+          <w:tab w:val="num" w:pos="6480"/>
+        </w:tabs>
+        <w:ind w:left="6480" w:hanging="360"/>
+      </w:pPr>
+    </w:lvl>
+  </w:abstractNum>
+  <w:abstractNum w:abstractNumId="4">
+    <w:nsid w:val="77A25530"/>
+    <w:multiLevelType w:val="multilevel"/>
+    <w:tmpl w:val="972E5702"/>
+    <w:lvl w:ilvl="0">
+      <w:start w:val="2"/>
       <w:numFmt w:val="decimal"/>
       <w:lvlText w:val="%1."/>
       <w:lvlJc w:val="left"/>
@@ -2903,10 +6577,10 @@
       </w:pPr>
     </w:lvl>
   </w:abstractNum>
-  <w:abstractNum w:abstractNumId="3">
-    <w:nsid w:val="7EE602E9"/>
+  <w:abstractNum w:abstractNumId="5">
+    <w:nsid w:val="7E8A391B"/>
     <w:multiLevelType w:val="hybridMultilevel"/>
-    <w:tmpl w:val="9B50FB72"/>
+    <w:tmpl w:val="E48C7F86"/>
     <w:lvl w:ilvl="0" w:tplc="04090001">
       <w:start w:val="1"/>
       <w:numFmt w:val="bullet"/>
@@ -3016,17 +6690,269 @@
       </w:rPr>
     </w:lvl>
   </w:abstractNum>
+  <w:abstractNum w:abstractNumId="6">
+    <w:nsid w:val="7EE602E9"/>
+    <w:multiLevelType w:val="hybridMultilevel"/>
+    <w:tmpl w:val="9B50FB72"/>
+    <w:lvl w:ilvl="0" w:tplc="04090001">
+      <w:start w:val="1"/>
+      <w:numFmt w:val="bullet"/>
+      <w:lvlText w:val=""/>
+      <w:lvlJc w:val="left"/>
+      <w:pPr>
+        <w:ind w:left="720" w:hanging="360"/>
+      </w:pPr>
+      <w:rPr>
+        <w:rFonts w:ascii="Symbol" w:hAnsi="Symbol" w:hint="default"/>
+      </w:rPr>
+    </w:lvl>
+    <w:lvl w:ilvl="1" w:tplc="04090003" w:tentative="1">
+      <w:start w:val="1"/>
+      <w:numFmt w:val="bullet"/>
+      <w:lvlText w:val="o"/>
+      <w:lvlJc w:val="left"/>
+      <w:pPr>
+        <w:ind w:left="1440" w:hanging="360"/>
+      </w:pPr>
+      <w:rPr>
+        <w:rFonts w:ascii="Courier New" w:hAnsi="Courier New" w:cs="Courier New" w:hint="default"/>
+      </w:rPr>
+    </w:lvl>
+    <w:lvl w:ilvl="2" w:tplc="04090005" w:tentative="1">
+      <w:start w:val="1"/>
+      <w:numFmt w:val="bullet"/>
+      <w:lvlText w:val=""/>
+      <w:lvlJc w:val="left"/>
+      <w:pPr>
+        <w:ind w:left="2160" w:hanging="360"/>
+      </w:pPr>
+      <w:rPr>
+        <w:rFonts w:ascii="Wingdings" w:hAnsi="Wingdings" w:hint="default"/>
+      </w:rPr>
+    </w:lvl>
+    <w:lvl w:ilvl="3" w:tplc="04090001" w:tentative="1">
+      <w:start w:val="1"/>
+      <w:numFmt w:val="bullet"/>
+      <w:lvlText w:val=""/>
+      <w:lvlJc w:val="left"/>
+      <w:pPr>
+        <w:ind w:left="2880" w:hanging="360"/>
+      </w:pPr>
+      <w:rPr>
+        <w:rFonts w:ascii="Symbol" w:hAnsi="Symbol" w:hint="default"/>
+      </w:rPr>
+    </w:lvl>
+    <w:lvl w:ilvl="4" w:tplc="04090003" w:tentative="1">
+      <w:start w:val="1"/>
+      <w:numFmt w:val="bullet"/>
+      <w:lvlText w:val="o"/>
+      <w:lvlJc w:val="left"/>
+      <w:pPr>
+        <w:ind w:left="3600" w:hanging="360"/>
+      </w:pPr>
+      <w:rPr>
+        <w:rFonts w:ascii="Courier New" w:hAnsi="Courier New" w:cs="Courier New" w:hint="default"/>
+      </w:rPr>
+    </w:lvl>
+    <w:lvl w:ilvl="5" w:tplc="04090005" w:tentative="1">
+      <w:start w:val="1"/>
+      <w:numFmt w:val="bullet"/>
+      <w:lvlText w:val=""/>
+      <w:lvlJc w:val="left"/>
+      <w:pPr>
+        <w:ind w:left="4320" w:hanging="360"/>
+      </w:pPr>
+      <w:rPr>
+        <w:rFonts w:ascii="Wingdings" w:hAnsi="Wingdings" w:hint="default"/>
+      </w:rPr>
+    </w:lvl>
+    <w:lvl w:ilvl="6" w:tplc="04090001" w:tentative="1">
+      <w:start w:val="1"/>
+      <w:numFmt w:val="bullet"/>
+      <w:lvlText w:val=""/>
+      <w:lvlJc w:val="left"/>
+      <w:pPr>
+        <w:ind w:left="5040" w:hanging="360"/>
+      </w:pPr>
+      <w:rPr>
+        <w:rFonts w:ascii="Symbol" w:hAnsi="Symbol" w:hint="default"/>
+      </w:rPr>
+    </w:lvl>
+    <w:lvl w:ilvl="7" w:tplc="04090003" w:tentative="1">
+      <w:start w:val="1"/>
+      <w:numFmt w:val="bullet"/>
+      <w:lvlText w:val="o"/>
+      <w:lvlJc w:val="left"/>
+      <w:pPr>
+        <w:ind w:left="5760" w:hanging="360"/>
+      </w:pPr>
+      <w:rPr>
+        <w:rFonts w:ascii="Courier New" w:hAnsi="Courier New" w:cs="Courier New" w:hint="default"/>
+      </w:rPr>
+    </w:lvl>
+    <w:lvl w:ilvl="8" w:tplc="04090005" w:tentative="1">
+      <w:start w:val="1"/>
+      <w:numFmt w:val="bullet"/>
+      <w:lvlText w:val=""/>
+      <w:lvlJc w:val="left"/>
+      <w:pPr>
+        <w:ind w:left="6480" w:hanging="360"/>
+      </w:pPr>
+      <w:rPr>
+        <w:rFonts w:ascii="Wingdings" w:hAnsi="Wingdings" w:hint="default"/>
+      </w:rPr>
+    </w:lvl>
+  </w:abstractNum>
+  <w:abstractNum w:abstractNumId="7">
+    <w:nsid w:val="7F8606DF"/>
+    <w:multiLevelType w:val="multilevel"/>
+    <w:tmpl w:val="AED00F8E"/>
+    <w:lvl w:ilvl="0">
+      <w:start w:val="1"/>
+      <w:numFmt w:val="decimal"/>
+      <w:lvlText w:val="%1."/>
+      <w:lvlJc w:val="left"/>
+      <w:pPr>
+        <w:tabs>
+          <w:tab w:val="num" w:pos="720"/>
+        </w:tabs>
+        <w:ind w:left="720" w:hanging="360"/>
+      </w:pPr>
+    </w:lvl>
+    <w:lvl w:ilvl="1" w:tentative="1">
+      <w:start w:val="1"/>
+      <w:numFmt w:val="decimal"/>
+      <w:lvlText w:val="%2."/>
+      <w:lvlJc w:val="left"/>
+      <w:pPr>
+        <w:tabs>
+          <w:tab w:val="num" w:pos="1440"/>
+        </w:tabs>
+        <w:ind w:left="1440" w:hanging="360"/>
+      </w:pPr>
+    </w:lvl>
+    <w:lvl w:ilvl="2" w:tentative="1">
+      <w:start w:val="1"/>
+      <w:numFmt w:val="decimal"/>
+      <w:lvlText w:val="%3."/>
+      <w:lvlJc w:val="left"/>
+      <w:pPr>
+        <w:tabs>
+          <w:tab w:val="num" w:pos="2160"/>
+        </w:tabs>
+        <w:ind w:left="2160" w:hanging="360"/>
+      </w:pPr>
+    </w:lvl>
+    <w:lvl w:ilvl="3" w:tentative="1">
+      <w:start w:val="1"/>
+      <w:numFmt w:val="decimal"/>
+      <w:lvlText w:val="%4."/>
+      <w:lvlJc w:val="left"/>
+      <w:pPr>
+        <w:tabs>
+          <w:tab w:val="num" w:pos="2880"/>
+        </w:tabs>
+        <w:ind w:left="2880" w:hanging="360"/>
+      </w:pPr>
+    </w:lvl>
+    <w:lvl w:ilvl="4" w:tentative="1">
+      <w:start w:val="1"/>
+      <w:numFmt w:val="decimal"/>
+      <w:lvlText w:val="%5."/>
+      <w:lvlJc w:val="left"/>
+      <w:pPr>
+        <w:tabs>
+          <w:tab w:val="num" w:pos="3600"/>
+        </w:tabs>
+        <w:ind w:left="3600" w:hanging="360"/>
+      </w:pPr>
+    </w:lvl>
+    <w:lvl w:ilvl="5" w:tentative="1">
+      <w:start w:val="1"/>
+      <w:numFmt w:val="decimal"/>
+      <w:lvlText w:val="%6."/>
+      <w:lvlJc w:val="left"/>
+      <w:pPr>
+        <w:tabs>
+          <w:tab w:val="num" w:pos="4320"/>
+        </w:tabs>
+        <w:ind w:left="4320" w:hanging="360"/>
+      </w:pPr>
+    </w:lvl>
+    <w:lvl w:ilvl="6" w:tentative="1">
+      <w:start w:val="1"/>
+      <w:numFmt w:val="decimal"/>
+      <w:lvlText w:val="%7."/>
+      <w:lvlJc w:val="left"/>
+      <w:pPr>
+        <w:tabs>
+          <w:tab w:val="num" w:pos="5040"/>
+        </w:tabs>
+        <w:ind w:left="5040" w:hanging="360"/>
+      </w:pPr>
+    </w:lvl>
+    <w:lvl w:ilvl="7" w:tentative="1">
+      <w:start w:val="1"/>
+      <w:numFmt w:val="decimal"/>
+      <w:lvlText w:val="%8."/>
+      <w:lvlJc w:val="left"/>
+      <w:pPr>
+        <w:tabs>
+          <w:tab w:val="num" w:pos="5760"/>
+        </w:tabs>
+        <w:ind w:left="5760" w:hanging="360"/>
+      </w:pPr>
+    </w:lvl>
+    <w:lvl w:ilvl="8" w:tentative="1">
+      <w:start w:val="1"/>
+      <w:numFmt w:val="decimal"/>
+      <w:lvlText w:val="%9."/>
+      <w:lvlJc w:val="left"/>
+      <w:pPr>
+        <w:tabs>
+          <w:tab w:val="num" w:pos="6480"/>
+        </w:tabs>
+        <w:ind w:left="6480" w:hanging="360"/>
+      </w:pPr>
+    </w:lvl>
+  </w:abstractNum>
   <w:num w:numId="1">
+    <w:abstractNumId w:val="6"/>
+  </w:num>
+  <w:num w:numId="2">
     <w:abstractNumId w:val="3"/>
   </w:num>
-  <w:num w:numId="2">
+  <w:num w:numId="3">
     <w:abstractNumId w:val="2"/>
-  </w:num>
-  <w:num w:numId="3">
-    <w:abstractNumId w:val="1"/>
   </w:num>
   <w:num w:numId="4">
     <w:abstractNumId w:val="0"/>
+  </w:num>
+  <w:num w:numId="5">
+    <w:abstractNumId w:val="5"/>
+  </w:num>
+  <w:num w:numId="6">
+    <w:abstractNumId w:val="7"/>
+  </w:num>
+  <w:num w:numId="7">
+    <w:abstractNumId w:val="4"/>
+    <w:lvlOverride w:ilvl="0">
+      <w:lvl w:ilvl="0">
+        <w:numFmt w:val="decimal"/>
+        <w:lvlText w:val="%1."/>
+        <w:lvlJc w:val="left"/>
+      </w:lvl>
+    </w:lvlOverride>
+  </w:num>
+  <w:num w:numId="8">
+    <w:abstractNumId w:val="1"/>
+    <w:lvlOverride w:ilvl="0">
+      <w:lvl w:ilvl="0">
+        <w:numFmt w:val="decimal"/>
+        <w:lvlText w:val="%1."/>
+        <w:lvlJc w:val="left"/>
+      </w:lvl>
+    </w:lvlOverride>
   </w:num>
 </w:numbering>
 </file>
@@ -3562,7 +7488,6 @@
     <w:name w:val="Normal (Web)"/>
     <w:basedOn w:val="Normal"/>
     <w:uiPriority w:val="99"/>
-    <w:semiHidden/>
     <w:unhideWhenUsed/>
     <w:rsid w:val="003037DA"/>
     <w:pPr>
@@ -3571,6 +7496,11 @@
     <w:rPr>
       <w:rFonts w:ascii="Times New Roman" w:hAnsi="Times New Roman" w:cs="Times New Roman"/>
     </w:rPr>
+  </w:style>
+  <w:style w:type="character" w:customStyle="1" w:styleId="apple-tab-span">
+    <w:name w:val="apple-tab-span"/>
+    <w:basedOn w:val="DefaultParagraphFont"/>
+    <w:rsid w:val="000954CA"/>
   </w:style>
 </w:styles>
 </file>
@@ -3834,4 +7764,16 @@
     </a:ext>
   </a:extLst>
 </a:theme>
+</file>
+
+<file path=customXml/item1.xml><?xml version="1.0" encoding="utf-8"?>
+<b:Sources xmlns:b="http://schemas.openxmlformats.org/officeDocument/2006/bibliography" xmlns="http://schemas.openxmlformats.org/officeDocument/2006/bibliography" SelectedStyle="/APA.XSL" StyleName="APA"/>
+</file>
+
+<file path=customXml/itemProps1.xml><?xml version="1.0" encoding="utf-8"?>
+<ds:datastoreItem xmlns:ds="http://schemas.openxmlformats.org/officeDocument/2006/customXml" ds:itemID="{472C509F-488C-A748-A0B6-F6C841D0F030}">
+  <ds:schemaRefs>
+    <ds:schemaRef ds:uri="http://schemas.openxmlformats.org/officeDocument/2006/bibliography"/>
+  </ds:schemaRefs>
+</ds:datastoreItem>
 </file>
</xml_diff>

<commit_message>
updated class diagram for deliverable 2
-added subclasses ‘Elimination’, ‘RoundRobin’, and ‘Combination’ to
‘Tournament’
-changed some role names and multiplicities
-added everything to Report
</commit_message>
<xml_diff>
--- a/Deliverables/Project Report.docx
+++ b/Deliverables/Project Report.docx
@@ -2,10 +2,6 @@
 <file path=word/document.xml><?xml version="1.0" encoding="utf-8"?>
 <w:document xmlns:wpc="http://schemas.microsoft.com/office/word/2010/wordprocessingCanvas" xmlns:mo="http://schemas.microsoft.com/office/mac/office/2008/main" xmlns:mc="http://schemas.openxmlformats.org/markup-compatibility/2006" xmlns:mv="urn:schemas-microsoft-com:mac:vml" xmlns:o="urn:schemas-microsoft-com:office:office" xmlns:r="http://schemas.openxmlformats.org/officeDocument/2006/relationships" xmlns:m="http://schemas.openxmlformats.org/officeDocument/2006/math" xmlns:v="urn:schemas-microsoft-com:vml" xmlns:wp14="http://schemas.microsoft.com/office/word/2010/wordprocessingDrawing" xmlns:wp="http://schemas.openxmlformats.org/drawingml/2006/wordprocessingDrawing" xmlns:w10="urn:schemas-microsoft-com:office:word" xmlns:w="http://schemas.openxmlformats.org/wordprocessingml/2006/main" xmlns:w14="http://schemas.microsoft.com/office/word/2010/wordml" xmlns:w15="http://schemas.microsoft.com/office/word/2012/wordml" xmlns:wpg="http://schemas.microsoft.com/office/word/2010/wordprocessingGroup" xmlns:wpi="http://schemas.microsoft.com/office/word/2010/wordprocessingInk" xmlns:wne="http://schemas.microsoft.com/office/word/2006/wordml" xmlns:wps="http://schemas.microsoft.com/office/word/2010/wordprocessingShape" mc:Ignorable="w14 w15 wp14">
   <w:body>
-    <w:p>
-      <w:bookmarkStart w:id="0" w:name="_GoBack"/>
-      <w:bookmarkEnd w:id="0"/>
-    </w:p>
     <w:p/>
     <w:p/>
     <w:p/>
@@ -14,6 +10,7 @@
     <w:p/>
     <w:p/>
     <w:p/>
+    <w:p/>
     <w:p>
       <w:pPr>
         <w:pStyle w:val="Heading2"/>
@@ -25,7 +22,7 @@
           <w:lang w:val="en-CA"/>
         </w:rPr>
       </w:pPr>
-      <w:bookmarkStart w:id="1" w:name="_Toc436740064"/>
+      <w:bookmarkStart w:id="0" w:name="_Toc436740064"/>
       <w:r>
         <w:rPr>
           <w:rFonts w:ascii="Cambria" w:hAnsi="Cambria"/>
@@ -44,7 +41,7 @@
         </w:rPr>
         <w:t xml:space="preserve">Project Report </w:t>
       </w:r>
-      <w:bookmarkEnd w:id="1"/>
+      <w:bookmarkEnd w:id="0"/>
     </w:p>
     <w:p>
       <w:pPr>
@@ -85,41 +82,29 @@
           <w:rFonts w:ascii="Cambria" w:hAnsi="Cambria"/>
           <w:lang w:val="en-CA"/>
         </w:rPr>
-        <w:t>Chen, Qufei (</w:t>
-      </w:r>
-      <w:r>
-        <w:rPr>
-          <w:rFonts w:ascii="Cambria" w:hAnsi="Cambria"/>
-        </w:rPr>
-        <w:t>6771326</w:t>
-      </w:r>
+        <w:t xml:space="preserve">Chen, </w:t>
+      </w:r>
+      <w:proofErr w:type="spellStart"/>
       <w:r>
         <w:rPr>
           <w:rFonts w:ascii="Cambria" w:hAnsi="Cambria"/>
           <w:lang w:val="en-CA"/>
         </w:rPr>
-        <w:t>)</w:t>
-      </w:r>
-    </w:p>
-    <w:p>
-      <w:pPr>
-        <w:jc w:val="center"/>
-        <w:rPr>
-          <w:rFonts w:ascii="Cambria" w:hAnsi="Cambria"/>
-        </w:rPr>
-      </w:pPr>
+        <w:t>Qufei</w:t>
+      </w:r>
+      <w:proofErr w:type="spellEnd"/>
       <w:r>
         <w:rPr>
           <w:rFonts w:ascii="Cambria" w:hAnsi="Cambria"/>
           <w:lang w:val="en-CA"/>
         </w:rPr>
-        <w:t>Langlois, Matthew (</w:t>
+        <w:t xml:space="preserve"> (</w:t>
       </w:r>
       <w:r>
         <w:rPr>
           <w:rFonts w:ascii="Cambria" w:hAnsi="Cambria"/>
         </w:rPr>
-        <w:t>7731813</w:t>
+        <w:t>6771326</w:t>
       </w:r>
       <w:r>
         <w:rPr>
@@ -136,41 +121,103 @@
           <w:rFonts w:ascii="Cambria" w:hAnsi="Cambria"/>
         </w:rPr>
       </w:pPr>
+      <w:proofErr w:type="spellStart"/>
       <w:r>
         <w:rPr>
           <w:rFonts w:ascii="Cambria" w:hAnsi="Cambria"/>
           <w:lang w:val="en-CA"/>
         </w:rPr>
-        <w:t>Yang, Meng (</w:t>
-      </w:r>
-      <w:r>
-        <w:rPr>
-          <w:rFonts w:ascii="Cambria" w:hAnsi="Cambria"/>
-        </w:rPr>
-        <w:t>6889352</w:t>
-      </w:r>
+        <w:t>Langlois</w:t>
+      </w:r>
+      <w:proofErr w:type="spellEnd"/>
       <w:r>
         <w:rPr>
           <w:rFonts w:ascii="Cambria" w:hAnsi="Cambria"/>
           <w:lang w:val="en-CA"/>
         </w:rPr>
-        <w:t>)</w:t>
-      </w:r>
-    </w:p>
-    <w:p>
-      <w:pPr>
-        <w:jc w:val="center"/>
+        <w:t>, Matthew (</w:t>
+      </w:r>
+      <w:r>
+        <w:rPr>
+          <w:rFonts w:ascii="Cambria" w:hAnsi="Cambria"/>
+        </w:rPr>
+        <w:t>7731813</w:t>
+      </w:r>
+      <w:r>
         <w:rPr>
           <w:rFonts w:ascii="Cambria" w:hAnsi="Cambria"/>
           <w:lang w:val="en-CA"/>
         </w:rPr>
+        <w:t>)</w:t>
+      </w:r>
+    </w:p>
+    <w:p>
+      <w:pPr>
+        <w:jc w:val="center"/>
+        <w:rPr>
+          <w:rFonts w:ascii="Cambria" w:hAnsi="Cambria"/>
+        </w:rPr>
       </w:pPr>
       <w:r>
         <w:rPr>
           <w:rFonts w:ascii="Cambria" w:hAnsi="Cambria"/>
           <w:lang w:val="en-CA"/>
         </w:rPr>
-        <w:t>Yaraskavitch, Matthew (</w:t>
+        <w:t xml:space="preserve">Yang, </w:t>
+      </w:r>
+      <w:proofErr w:type="spellStart"/>
+      <w:r>
+        <w:rPr>
+          <w:rFonts w:ascii="Cambria" w:hAnsi="Cambria"/>
+          <w:lang w:val="en-CA"/>
+        </w:rPr>
+        <w:t>Meng</w:t>
+      </w:r>
+      <w:proofErr w:type="spellEnd"/>
+      <w:r>
+        <w:rPr>
+          <w:rFonts w:ascii="Cambria" w:hAnsi="Cambria"/>
+          <w:lang w:val="en-CA"/>
+        </w:rPr>
+        <w:t xml:space="preserve"> (</w:t>
+      </w:r>
+      <w:r>
+        <w:rPr>
+          <w:rFonts w:ascii="Cambria" w:hAnsi="Cambria"/>
+        </w:rPr>
+        <w:t>6889352</w:t>
+      </w:r>
+      <w:r>
+        <w:rPr>
+          <w:rFonts w:ascii="Cambria" w:hAnsi="Cambria"/>
+          <w:lang w:val="en-CA"/>
+        </w:rPr>
+        <w:t>)</w:t>
+      </w:r>
+    </w:p>
+    <w:p>
+      <w:pPr>
+        <w:jc w:val="center"/>
+        <w:rPr>
+          <w:rFonts w:ascii="Cambria" w:hAnsi="Cambria"/>
+          <w:lang w:val="en-CA"/>
+        </w:rPr>
+      </w:pPr>
+      <w:proofErr w:type="spellStart"/>
+      <w:r>
+        <w:rPr>
+          <w:rFonts w:ascii="Cambria" w:hAnsi="Cambria"/>
+          <w:lang w:val="en-CA"/>
+        </w:rPr>
+        <w:t>Yaraskavitch</w:t>
+      </w:r>
+      <w:proofErr w:type="spellEnd"/>
+      <w:r>
+        <w:rPr>
+          <w:rFonts w:ascii="Cambria" w:hAnsi="Cambria"/>
+          <w:lang w:val="en-CA"/>
+        </w:rPr>
+        <w:t>, Matthew (</w:t>
       </w:r>
       <w:r>
         <w:rPr>
@@ -270,7 +317,23 @@
           <w:rFonts w:ascii="Cambria" w:hAnsi="Cambria"/>
           <w:lang w:val="en-CA"/>
         </w:rPr>
-        <w:t>Presentation Date: Decemebr 4</w:t>
+        <w:t xml:space="preserve">Presentation Date: </w:t>
+      </w:r>
+      <w:proofErr w:type="spellStart"/>
+      <w:r>
+        <w:rPr>
+          <w:rFonts w:ascii="Cambria" w:hAnsi="Cambria"/>
+          <w:lang w:val="en-CA"/>
+        </w:rPr>
+        <w:t>Decemebr</w:t>
+      </w:r>
+      <w:proofErr w:type="spellEnd"/>
+      <w:r>
+        <w:rPr>
+          <w:rFonts w:ascii="Cambria" w:hAnsi="Cambria"/>
+          <w:lang w:val="en-CA"/>
+        </w:rPr>
+        <w:t xml:space="preserve"> 4</w:t>
       </w:r>
       <w:r>
         <w:rPr>
@@ -637,11 +700,16 @@
           </w:tcPr>
           <w:p>
             <w:r>
-              <w:t>Chen, Qu</w:t>
+              <w:t xml:space="preserve">Chen, </w:t>
+            </w:r>
+            <w:proofErr w:type="spellStart"/>
+            <w:r>
+              <w:t>Qu</w:t>
             </w:r>
             <w:r>
               <w:t>fei</w:t>
             </w:r>
+            <w:proofErr w:type="spellEnd"/>
           </w:p>
         </w:tc>
         <w:tc>
@@ -708,8 +776,13 @@
             <w:vAlign w:val="center"/>
           </w:tcPr>
           <w:p>
-            <w:r>
-              <w:t>Langlois, Matthew</w:t>
+            <w:proofErr w:type="spellStart"/>
+            <w:r>
+              <w:t>Langlois</w:t>
+            </w:r>
+            <w:proofErr w:type="spellEnd"/>
+            <w:r>
+              <w:t>, Matthew</w:t>
             </w:r>
           </w:p>
         </w:tc>
@@ -778,8 +851,13 @@
           </w:tcPr>
           <w:p>
             <w:r>
-              <w:t>Yang, Meng</w:t>
-            </w:r>
+              <w:t xml:space="preserve">Yang, </w:t>
+            </w:r>
+            <w:proofErr w:type="spellStart"/>
+            <w:r>
+              <w:t>Meng</w:t>
+            </w:r>
+            <w:proofErr w:type="spellEnd"/>
           </w:p>
         </w:tc>
         <w:tc>
@@ -849,8 +927,13 @@
             <w:vAlign w:val="center"/>
           </w:tcPr>
           <w:p>
-            <w:r>
-              <w:t>Yaraskavitch, Matthew</w:t>
+            <w:proofErr w:type="spellStart"/>
+            <w:r>
+              <w:t>Yaraskavitch</w:t>
+            </w:r>
+            <w:proofErr w:type="spellEnd"/>
+            <w:r>
+              <w:t>, Matthew</w:t>
             </w:r>
           </w:p>
         </w:tc>
@@ -1142,10 +1225,18 @@
               </w:numPr>
             </w:pPr>
             <w:r>
-              <w:t>Added knockout, round robin, and combinational classes</w:t>
-            </w:r>
-            <w:r>
-              <w:t xml:space="preserve"> to class diagram (TODO)</w:t>
+              <w:t>Added</w:t>
+            </w:r>
+            <w:r>
+              <w:t xml:space="preserve"> ‘Elimination’, ‘</w:t>
+            </w:r>
+            <w:proofErr w:type="spellStart"/>
+            <w:r>
+              <w:t>RoundRobin</w:t>
+            </w:r>
+            <w:proofErr w:type="spellEnd"/>
+            <w:r>
+              <w:t>’, and ‘Combination’ tournament type subclasses to the class ‘Tournament’ on class diagram</w:t>
             </w:r>
           </w:p>
           <w:p>
@@ -1157,7 +1248,10 @@
               </w:numPr>
             </w:pPr>
             <w:r>
-              <w:t>Updated role names and multiplicities (TODO: specify which role names and multiplicities) on class diagram</w:t>
+              <w:t xml:space="preserve">Updated role names and multiplicities </w:t>
+            </w:r>
+            <w:r>
+              <w:t>on class diagrams</w:t>
             </w:r>
           </w:p>
           <w:p>
@@ -1172,7 +1266,50 @@
               <w:t xml:space="preserve">Removed </w:t>
             </w:r>
             <w:r>
-              <w:t>instance ‘Person’, and changed teamList and team to be generated by the main ‘TournamentMaker’ class</w:t>
+              <w:t>instance ‘Person’, and changed ‘</w:t>
+            </w:r>
+            <w:proofErr w:type="spellStart"/>
+            <w:r>
+              <w:t>teamList</w:t>
+            </w:r>
+            <w:proofErr w:type="spellEnd"/>
+            <w:r>
+              <w:t>’</w:t>
+            </w:r>
+            <w:r>
+              <w:t xml:space="preserve"> and</w:t>
+            </w:r>
+            <w:r>
+              <w:t xml:space="preserve"> ‘</w:t>
+            </w:r>
+            <w:r>
+              <w:t>team</w:t>
+            </w:r>
+            <w:r>
+              <w:t>’</w:t>
+            </w:r>
+            <w:r>
+              <w:t xml:space="preserve"> to be retrieved</w:t>
+            </w:r>
+            <w:r>
+              <w:t xml:space="preserve"> by the main ‘</w:t>
+            </w:r>
+            <w:proofErr w:type="spellStart"/>
+            <w:r>
+              <w:t>TournamentMaker</w:t>
+            </w:r>
+            <w:proofErr w:type="spellEnd"/>
+            <w:r>
+              <w:t>’ class</w:t>
+            </w:r>
+            <w:r>
+              <w:t xml:space="preserve"> on sequence diagram</w:t>
+            </w:r>
+            <w:r>
+              <w:t xml:space="preserve"> 2</w:t>
+            </w:r>
+            <w:r>
+              <w:t xml:space="preserve"> </w:t>
             </w:r>
           </w:p>
         </w:tc>
@@ -1212,7 +1349,6 @@
         </w:tc>
       </w:tr>
     </w:tbl>
-    <w:p/>
     <w:p/>
     <w:p/>
     <w:p/>
@@ -5548,99 +5684,20 @@
           <w:color w:val="1F4E79" w:themeColor="accent1" w:themeShade="80"/>
           <w:u w:val="single"/>
         </w:rPr>
-        <w:t>Class Diagram:</w:t>
+        <w:t>Class Diagram</w:t>
       </w:r>
     </w:p>
     <w:p/>
-    <w:p/>
-    <w:p/>
-    <w:p/>
-    <w:p/>
-    <w:p/>
-    <w:p/>
-    <w:p/>
-    <w:p/>
-    <w:p/>
-    <w:p/>
-    <w:p/>
-    <w:p/>
-    <w:p/>
-    <w:p/>
-    <w:p/>
-    <w:p/>
-    <w:p/>
-    <w:p/>
-    <w:p/>
-    <w:p/>
-    <w:p/>
-    <w:p/>
-    <w:p/>
-    <w:p/>
-    <w:p/>
-    <w:p/>
-    <w:p/>
-    <w:p/>
-    <w:p/>
-    <w:p/>
-    <w:p/>
-    <w:p/>
-    <w:p/>
-    <w:p/>
-    <w:p/>
-    <w:p/>
-    <w:p/>
-    <w:p/>
-    <w:p/>
-    <w:p/>
-    <w:p>
-      <w:pPr>
-        <w:rPr>
-          <w:color w:val="1F4E79" w:themeColor="accent1" w:themeShade="80"/>
-          <w:u w:val="single"/>
-        </w:rPr>
-      </w:pPr>
-      <w:r>
-        <w:rPr>
-          <w:color w:val="1F4E79" w:themeColor="accent1" w:themeShade="80"/>
-          <w:u w:val="single"/>
-        </w:rPr>
-        <w:t>Sequence Diagrams</w:t>
-      </w:r>
-    </w:p>
-    <w:p/>
-    <w:p>
-      <w:r>
-        <w:rPr>
-          <w:color w:val="1F4E79" w:themeColor="accent1" w:themeShade="80"/>
-        </w:rPr>
-        <w:t xml:space="preserve">(1) </w:t>
-      </w:r>
-      <w:r>
-        <w:tab/>
-      </w:r>
-      <w:r>
-        <w:t>Use case: Create a T</w:t>
-      </w:r>
-      <w:r>
-        <w:t>eam</w:t>
-      </w:r>
-    </w:p>
-    <w:p>
-      <w:pPr>
-        <w:pStyle w:val="ListParagraph"/>
-        <w:ind w:left="1440"/>
-      </w:pPr>
-    </w:p>
     <w:p>
       <w:r>
         <w:rPr>
           <w:noProof/>
         </w:rPr>
         <w:drawing>
-          <wp:inline distT="0" distB="0" distL="0" distR="0" wp14:anchorId="1F19F545" wp14:editId="5808A38F">
-            <wp:extent cx="5320665" cy="4432182"/>
-            <wp:effectExtent l="0" t="0" r="0" b="0"/>
-            <wp:docPr id="1" name="Picture 1" descr="Deliverable%202/Sequence_Diagram_1.jpeg"/>
+          <wp:inline distT="0" distB="0" distL="0" distR="0" wp14:anchorId="565C8E0F" wp14:editId="600E8BF7">
+            <wp:extent cx="5934075" cy="3511550"/>
+            <wp:effectExtent l="0" t="0" r="9525" b="0"/>
+            <wp:docPr id="5" name="Picture 5" descr="Deliverable%202/New_Class_Diagram.png"/>
             <wp:cNvGraphicFramePr>
               <a:graphicFrameLocks xmlns:a="http://schemas.openxmlformats.org/drawingml/2006/main" noChangeAspect="1"/>
             </wp:cNvGraphicFramePr>
@@ -5648,7 +5705,7 @@
               <a:graphicData uri="http://schemas.openxmlformats.org/drawingml/2006/picture">
                 <pic:pic xmlns:pic="http://schemas.openxmlformats.org/drawingml/2006/picture">
                   <pic:nvPicPr>
-                    <pic:cNvPr id="0" name="Picture 1" descr="Deliverable%202/Sequence_Diagram_1.jpeg"/>
+                    <pic:cNvPr id="0" name="Picture 1" descr="Deliverable%202/New_Class_Diagram.png"/>
                     <pic:cNvPicPr>
                       <a:picLocks noChangeAspect="1" noChangeArrowheads="1"/>
                     </pic:cNvPicPr>
@@ -5669,7 +5726,7 @@
                   <pic:spPr bwMode="auto">
                     <a:xfrm>
                       <a:off x="0" y="0"/>
-                      <a:ext cx="5331201" cy="4440959"/>
+                      <a:ext cx="5934075" cy="3511550"/>
                     </a:xfrm>
                     <a:prstGeom prst="rect">
                       <a:avLst/>
@@ -5688,23 +5745,97 @@
     </w:p>
     <w:p/>
     <w:p/>
+    <w:p>
+      <w:pPr>
+        <w:rPr>
+          <w:color w:val="1F4E79" w:themeColor="accent1" w:themeShade="80"/>
+          <w:u w:val="single"/>
+        </w:rPr>
+      </w:pPr>
+      <w:r>
+        <w:rPr>
+          <w:color w:val="1F4E79" w:themeColor="accent1" w:themeShade="80"/>
+          <w:u w:val="single"/>
+        </w:rPr>
+        <w:t>Sequence Diagrams</w:t>
+      </w:r>
+    </w:p>
     <w:p/>
+    <w:p>
+      <w:r>
+        <w:rPr>
+          <w:color w:val="1F4E79" w:themeColor="accent1" w:themeShade="80"/>
+        </w:rPr>
+        <w:t>(1</w:t>
+      </w:r>
+      <w:r>
+        <w:t xml:space="preserve">) </w:t>
+      </w:r>
+      <w:r>
+        <w:tab/>
+      </w:r>
+      <w:r>
+        <w:t>Use case: Create a T</w:t>
+      </w:r>
+      <w:r>
+        <w:t>eam</w:t>
+      </w:r>
+    </w:p>
     <w:p/>
-    <w:p/>
-    <w:p/>
-    <w:p/>
-    <w:p/>
-    <w:p/>
-    <w:p/>
-    <w:p/>
-    <w:p/>
-    <w:p/>
-    <w:p/>
-    <w:p/>
-    <w:p>
-      <w:pPr>
-        <w:ind w:firstLine="720"/>
-      </w:pPr>
+    <w:p>
+      <w:r>
+        <w:rPr>
+          <w:noProof/>
+        </w:rPr>
+        <w:drawing>
+          <wp:inline distT="0" distB="0" distL="0" distR="0" wp14:anchorId="717E5C79" wp14:editId="283DA70E">
+            <wp:extent cx="4966335" cy="2779768"/>
+            <wp:effectExtent l="0" t="0" r="0" b="0"/>
+            <wp:docPr id="7" name="Picture 7" descr="Deliverable%202/Sequence_Diagram_1.jpeg"/>
+            <wp:cNvGraphicFramePr>
+              <a:graphicFrameLocks xmlns:a="http://schemas.openxmlformats.org/drawingml/2006/main" noChangeAspect="1"/>
+            </wp:cNvGraphicFramePr>
+            <a:graphic xmlns:a="http://schemas.openxmlformats.org/drawingml/2006/main">
+              <a:graphicData uri="http://schemas.openxmlformats.org/drawingml/2006/picture">
+                <pic:pic xmlns:pic="http://schemas.openxmlformats.org/drawingml/2006/picture">
+                  <pic:nvPicPr>
+                    <pic:cNvPr id="0" name="Picture 3" descr="Deliverable%202/Sequence_Diagram_1.jpeg"/>
+                    <pic:cNvPicPr>
+                      <a:picLocks noChangeAspect="1" noChangeArrowheads="1"/>
+                    </pic:cNvPicPr>
+                  </pic:nvPicPr>
+                  <pic:blipFill>
+                    <a:blip r:embed="rId7">
+                      <a:extLst>
+                        <a:ext uri="{28A0092B-C50C-407E-A947-70E740481C1C}">
+                          <a14:useLocalDpi xmlns:a14="http://schemas.microsoft.com/office/drawing/2010/main" val="0"/>
+                        </a:ext>
+                      </a:extLst>
+                    </a:blip>
+                    <a:srcRect/>
+                    <a:stretch>
+                      <a:fillRect/>
+                    </a:stretch>
+                  </pic:blipFill>
+                  <pic:spPr bwMode="auto">
+                    <a:xfrm>
+                      <a:off x="0" y="0"/>
+                      <a:ext cx="4974320" cy="2784238"/>
+                    </a:xfrm>
+                    <a:prstGeom prst="rect">
+                      <a:avLst/>
+                    </a:prstGeom>
+                    <a:noFill/>
+                    <a:ln>
+                      <a:noFill/>
+                    </a:ln>
+                  </pic:spPr>
+                </pic:pic>
+              </a:graphicData>
+            </a:graphic>
+          </wp:inline>
+        </w:drawing>
+      </w:r>
     </w:p>
     <w:p>
       <w:r>
@@ -5753,7 +5884,7 @@
                     </pic:cNvPicPr>
                   </pic:nvPicPr>
                   <pic:blipFill>
-                    <a:blip r:embed="rId7">
+                    <a:blip r:embed="rId8">
                       <a:extLst>
                         <a:ext uri="{28A0092B-C50C-407E-A947-70E740481C1C}">
                           <a14:useLocalDpi xmlns:a14="http://schemas.microsoft.com/office/drawing/2010/main" val="0"/>
@@ -5853,7 +5984,7 @@
                     </pic:cNvPicPr>
                   </pic:nvPicPr>
                   <pic:blipFill>
-                    <a:blip r:embed="rId8" cstate="print">
+                    <a:blip r:embed="rId9" cstate="print">
                       <a:extLst>
                         <a:ext uri="{28A0092B-C50C-407E-A947-70E740481C1C}">
                           <a14:useLocalDpi xmlns:a14="http://schemas.microsoft.com/office/drawing/2010/main" val="0"/>
@@ -5918,7 +6049,7 @@
           <w:color w:val="1F4E79" w:themeColor="accent1" w:themeShade="80"/>
           <w:u w:val="single"/>
         </w:rPr>
-        <w:t>State Diagram:</w:t>
+        <w:t>State Diagram</w:t>
       </w:r>
     </w:p>
     <w:p/>
@@ -5948,7 +6079,7 @@
                     </pic:cNvPicPr>
                   </pic:nvPicPr>
                   <pic:blipFill>
-                    <a:blip r:embed="rId9">
+                    <a:blip r:embed="rId10">
                       <a:extLst>
                         <a:ext uri="{28A0092B-C50C-407E-A947-70E740481C1C}">
                           <a14:useLocalDpi xmlns:a14="http://schemas.microsoft.com/office/drawing/2010/main" val="0"/>
@@ -5988,7 +6119,15 @@
         <w:rPr>
           <w:sz w:val="28"/>
         </w:rPr>
-        <w:t>Screenshots of UI</w:t>
+        <w:t>Screen</w:t>
+      </w:r>
+      <w:bookmarkStart w:id="1" w:name="_GoBack"/>
+      <w:bookmarkEnd w:id="1"/>
+      <w:r>
+        <w:rPr>
+          <w:sz w:val="28"/>
+        </w:rPr>
+        <w:t>shots of UI</w:t>
       </w:r>
       <w:r>
         <w:rPr>
@@ -7771,7 +7910,7 @@
 </file>
 
 <file path=customXml/itemProps1.xml><?xml version="1.0" encoding="utf-8"?>
-<ds:datastoreItem xmlns:ds="http://schemas.openxmlformats.org/officeDocument/2006/customXml" ds:itemID="{472C509F-488C-A748-A0B6-F6C841D0F030}">
+<ds:datastoreItem xmlns:ds="http://schemas.openxmlformats.org/officeDocument/2006/customXml" ds:itemID="{571C0F3B-69F0-504A-B6CC-6271DAE6BCF9}">
   <ds:schemaRefs>
     <ds:schemaRef ds:uri="http://schemas.openxmlformats.org/officeDocument/2006/bibliography"/>
   </ds:schemaRefs>

</xml_diff>